<commit_message>
add: estudo para prova 2
</commit_message>
<xml_diff>
--- a/Exercicios/RevisãoProva2/RevisãoProva.DOCX
+++ b/Exercicios/RevisãoProva2/RevisãoProva.DOCX
@@ -52,6 +52,30 @@
           <w:ilvl w:val="0"/>
           <w:numId w:val="1"/>
         </w:numPr>
+      </w:pPr>
+      <w:r>
+        <w:t xml:space="preserve">Recurso caro e escasso; </w:t>
+      </w:r>
+    </w:p>
+    <w:p>
+      <w:pPr>
+        <w:pStyle w:val="PargrafodaLista"/>
+        <w:numPr>
+          <w:ilvl w:val="0"/>
+          <w:numId w:val="1"/>
+        </w:numPr>
+      </w:pPr>
+      <w:r>
+        <w:t xml:space="preserve">Quanto mais processos residentes na memória principal, melhor será o compartilhamento do processador; </w:t>
+      </w:r>
+    </w:p>
+    <w:p>
+      <w:pPr>
+        <w:pStyle w:val="PargrafodaLista"/>
+        <w:numPr>
+          <w:ilvl w:val="0"/>
+          <w:numId w:val="1"/>
+        </w:numPr>
         <w:rPr>
           <w:rFonts w:ascii="Calibri" w:hAnsi="Calibri" w:cs="Calibri"/>
         </w:rPr>
@@ -108,7 +132,14 @@
         </w:numPr>
       </w:pPr>
       <w:r>
-        <w:t xml:space="preserve">Recurso caro e escasso; </w:t>
+        <w:rPr>
+          <w:b/>
+          <w:bCs/>
+        </w:rPr>
+        <w:t xml:space="preserve">Memória Lógica: </w:t>
+      </w:r>
+      <w:r>
+        <w:t>processo é capaz de acessar e enxerga</w:t>
       </w:r>
     </w:p>
     <w:p>
@@ -120,37 +151,6 @@
         </w:numPr>
       </w:pPr>
       <w:r>
-        <w:t xml:space="preserve">Quanto mais processos residentes na memória principal, melhor será o compartilhamento do processador; </w:t>
-      </w:r>
-    </w:p>
-    <w:p>
-      <w:pPr>
-        <w:pStyle w:val="PargrafodaLista"/>
-        <w:numPr>
-          <w:ilvl w:val="0"/>
-          <w:numId w:val="1"/>
-        </w:numPr>
-      </w:pPr>
-      <w:r>
-        <w:rPr>
-          <w:b/>
-          <w:bCs/>
-        </w:rPr>
-        <w:t xml:space="preserve">Memória Lógica: </w:t>
-      </w:r>
-      <w:r>
-        <w:t>processo é capaz de acessar e enxerga</w:t>
-      </w:r>
-    </w:p>
-    <w:p>
-      <w:pPr>
-        <w:pStyle w:val="PargrafodaLista"/>
-        <w:numPr>
-          <w:ilvl w:val="0"/>
-          <w:numId w:val="1"/>
-        </w:numPr>
-      </w:pPr>
-      <w:r>
         <w:rPr>
           <w:b/>
           <w:bCs/>
@@ -190,6 +190,13 @@
         </w:rPr>
         <w:t>Alocação Contígua Simples</w:t>
       </w:r>
+      <w:r>
+        <w:rPr>
+          <w:b/>
+          <w:bCs/>
+        </w:rPr>
+        <w:t xml:space="preserve"> </w:t>
+      </w:r>
     </w:p>
     <w:p>
       <w:pPr>
@@ -379,7 +386,19 @@
         <w:rPr>
           <w:rFonts w:ascii="Calibri" w:hAnsi="Calibri" w:cs="Calibri"/>
         </w:rPr>
-        <w:t>Para alterar tamanho, só com nova inicizalização</w:t>
+        <w:t>Para alterar tamanho, só com nova inici</w:t>
+      </w:r>
+      <w:r>
+        <w:rPr>
+          <w:rFonts w:ascii="Calibri" w:hAnsi="Calibri" w:cs="Calibri"/>
+        </w:rPr>
+        <w:t>a</w:t>
+      </w:r>
+      <w:r>
+        <w:rPr>
+          <w:rFonts w:ascii="Calibri" w:hAnsi="Calibri" w:cs="Calibri"/>
+        </w:rPr>
+        <w:t>lização</w:t>
       </w:r>
     </w:p>
     <w:p>
@@ -609,7 +628,21 @@
         <w:rPr>
           <w:rFonts w:ascii="Calibri" w:hAnsi="Calibri" w:cs="Calibri"/>
         </w:rPr>
-        <w:t>Problema: Dois programas de 4kb rodam e saem, um programa de 6kB não consegue se encaixar pq no meio tem um de 1kb separando estes espaços</w:t>
+        <w:t xml:space="preserve">Problema: Dois programas de 4kb rodam e saem, um programa de 6kB não consegue se encaixar </w:t>
+      </w:r>
+      <w:proofErr w:type="spellStart"/>
+      <w:r>
+        <w:rPr>
+          <w:rFonts w:ascii="Calibri" w:hAnsi="Calibri" w:cs="Calibri"/>
+        </w:rPr>
+        <w:t>pq</w:t>
+      </w:r>
+      <w:proofErr w:type="spellEnd"/>
+      <w:r>
+        <w:rPr>
+          <w:rFonts w:ascii="Calibri" w:hAnsi="Calibri" w:cs="Calibri"/>
+        </w:rPr>
+        <w:t xml:space="preserve"> no meio tem um de 1kb separando estes espaços</w:t>
       </w:r>
     </w:p>
     <w:p>
@@ -650,19 +683,7 @@
         <w:rPr>
           <w:rFonts w:ascii="Calibri" w:hAnsi="Calibri" w:cs="Calibri"/>
         </w:rPr>
-        <w:t>R</w:t>
-      </w:r>
-      <w:r>
-        <w:rPr>
-          <w:rFonts w:ascii="Calibri" w:hAnsi="Calibri" w:cs="Calibri"/>
-        </w:rPr>
-        <w:t>esolve fragmentação</w:t>
-      </w:r>
-      <w:r>
-        <w:rPr>
-          <w:rFonts w:ascii="Calibri" w:hAnsi="Calibri" w:cs="Calibri"/>
-        </w:rPr>
-        <w:t>, mas causa movimentação dos programas pela memória e consome recursos.</w:t>
+        <w:t>Resolve fragmentação, mas causa movimentação dos programas pela memória e consome recursos.</w:t>
       </w:r>
     </w:p>
     <w:p>
@@ -893,6 +914,7 @@
           <w:rFonts w:ascii="Calibri" w:hAnsi="Calibri" w:cs="Calibri"/>
           <w:b/>
           <w:bCs/>
+          <w:noProof/>
         </w:rPr>
         <w:drawing>
           <wp:inline distT="0" distB="0" distL="0" distR="0" wp14:anchorId="20B3A349" wp14:editId="4F103AE9">
@@ -967,25 +989,31 @@
           <w:b/>
           <w:bCs/>
         </w:rPr>
-        <w:t xml:space="preserve">Best-fit: </w:t>
-      </w:r>
-      <w:r>
-        <w:rPr>
-          <w:rFonts w:ascii="Calibri" w:hAnsi="Calibri" w:cs="Calibri"/>
-        </w:rPr>
-        <w:t>Utiliza a lacuna que resultar a menor sobra (</w:t>
-      </w:r>
-      <w:r>
-        <w:rPr>
-          <w:rFonts w:ascii="Calibri" w:hAnsi="Calibri" w:cs="Calibri"/>
-        </w:rPr>
-        <w:t>espaço mais próximo do tamanho</w:t>
-      </w:r>
-      <w:r>
-        <w:rPr>
-          <w:rFonts w:ascii="Calibri" w:hAnsi="Calibri" w:cs="Calibri"/>
-        </w:rPr>
-        <w:t>, tempo de busca grande e provoca fragmentação</w:t>
+        <w:t>Best-</w:t>
+      </w:r>
+      <w:proofErr w:type="spellStart"/>
+      <w:r>
+        <w:rPr>
+          <w:rFonts w:ascii="Calibri" w:hAnsi="Calibri" w:cs="Calibri"/>
+          <w:b/>
+          <w:bCs/>
+        </w:rPr>
+        <w:t>fit</w:t>
+      </w:r>
+      <w:proofErr w:type="spellEnd"/>
+      <w:r>
+        <w:rPr>
+          <w:rFonts w:ascii="Calibri" w:hAnsi="Calibri" w:cs="Calibri"/>
+          <w:b/>
+          <w:bCs/>
+        </w:rPr>
+        <w:t xml:space="preserve">: </w:t>
+      </w:r>
+      <w:r>
+        <w:rPr>
+          <w:rFonts w:ascii="Calibri" w:hAnsi="Calibri" w:cs="Calibri"/>
+        </w:rPr>
+        <w:t>Utiliza a lacuna que resultar a menor sobra (espaço mais próximo do tamanho, tempo de busca grande e provoca fragmentação</w:t>
       </w:r>
     </w:p>
     <w:p>
@@ -1001,13 +1029,23 @@
           <w:bCs/>
         </w:rPr>
       </w:pPr>
-      <w:r>
-        <w:rPr>
-          <w:rFonts w:ascii="Calibri" w:hAnsi="Calibri" w:cs="Calibri"/>
-          <w:b/>
-          <w:bCs/>
-        </w:rPr>
-        <w:t xml:space="preserve">Worst-fit: </w:t>
+      <w:proofErr w:type="spellStart"/>
+      <w:r>
+        <w:rPr>
+          <w:rFonts w:ascii="Calibri" w:hAnsi="Calibri" w:cs="Calibri"/>
+          <w:b/>
+          <w:bCs/>
+        </w:rPr>
+        <w:t>Worst-fit</w:t>
+      </w:r>
+      <w:proofErr w:type="spellEnd"/>
+      <w:r>
+        <w:rPr>
+          <w:rFonts w:ascii="Calibri" w:hAnsi="Calibri" w:cs="Calibri"/>
+          <w:b/>
+          <w:bCs/>
+        </w:rPr>
+        <w:t xml:space="preserve">: </w:t>
       </w:r>
       <w:r>
         <w:rPr>
@@ -1035,13 +1073,23 @@
           <w:bCs/>
         </w:rPr>
       </w:pPr>
-      <w:r>
-        <w:rPr>
-          <w:rFonts w:ascii="Calibri" w:hAnsi="Calibri" w:cs="Calibri"/>
-          <w:b/>
-          <w:bCs/>
-        </w:rPr>
-        <w:t xml:space="preserve">First-fit: </w:t>
+      <w:proofErr w:type="spellStart"/>
+      <w:r>
+        <w:rPr>
+          <w:rFonts w:ascii="Calibri" w:hAnsi="Calibri" w:cs="Calibri"/>
+          <w:b/>
+          <w:bCs/>
+        </w:rPr>
+        <w:t>First-fit</w:t>
+      </w:r>
+      <w:proofErr w:type="spellEnd"/>
+      <w:r>
+        <w:rPr>
+          <w:rFonts w:ascii="Calibri" w:hAnsi="Calibri" w:cs="Calibri"/>
+          <w:b/>
+          <w:bCs/>
+        </w:rPr>
+        <w:t xml:space="preserve">: </w:t>
       </w:r>
       <w:r>
         <w:rPr>
@@ -1069,19 +1117,91 @@
           <w:b/>
           <w:bCs/>
         </w:rPr>
-        <w:t xml:space="preserve">Circula-fit ou Next-fit: </w:t>
-      </w:r>
-      <w:r>
-        <w:rPr>
-          <w:rFonts w:ascii="Calibri" w:hAnsi="Calibri" w:cs="Calibri"/>
-        </w:rPr>
-        <w:t>Igual first-fit mas inicia a procura na la</w:t>
-      </w:r>
-      <w:r>
-        <w:rPr>
-          <w:rFonts w:ascii="Calibri" w:hAnsi="Calibri" w:cs="Calibri"/>
-        </w:rPr>
-        <w:t>cuna seguinte a última sobra (performance inferior ao first-fit).</w:t>
+        <w:t>Circula-</w:t>
+      </w:r>
+      <w:proofErr w:type="spellStart"/>
+      <w:r>
+        <w:rPr>
+          <w:rFonts w:ascii="Calibri" w:hAnsi="Calibri" w:cs="Calibri"/>
+          <w:b/>
+          <w:bCs/>
+        </w:rPr>
+        <w:t>fit</w:t>
+      </w:r>
+      <w:proofErr w:type="spellEnd"/>
+      <w:r>
+        <w:rPr>
+          <w:rFonts w:ascii="Calibri" w:hAnsi="Calibri" w:cs="Calibri"/>
+          <w:b/>
+          <w:bCs/>
+        </w:rPr>
+        <w:t xml:space="preserve"> ou Next-</w:t>
+      </w:r>
+      <w:proofErr w:type="spellStart"/>
+      <w:r>
+        <w:rPr>
+          <w:rFonts w:ascii="Calibri" w:hAnsi="Calibri" w:cs="Calibri"/>
+          <w:b/>
+          <w:bCs/>
+        </w:rPr>
+        <w:t>fit</w:t>
+      </w:r>
+      <w:proofErr w:type="spellEnd"/>
+      <w:r>
+        <w:rPr>
+          <w:rFonts w:ascii="Calibri" w:hAnsi="Calibri" w:cs="Calibri"/>
+          <w:b/>
+          <w:bCs/>
+        </w:rPr>
+        <w:t xml:space="preserve">: </w:t>
+      </w:r>
+      <w:r>
+        <w:rPr>
+          <w:rFonts w:ascii="Calibri" w:hAnsi="Calibri" w:cs="Calibri"/>
+        </w:rPr>
+        <w:t xml:space="preserve">Igual </w:t>
+      </w:r>
+      <w:proofErr w:type="spellStart"/>
+      <w:r>
+        <w:rPr>
+          <w:rFonts w:ascii="Calibri" w:hAnsi="Calibri" w:cs="Calibri"/>
+        </w:rPr>
+        <w:t>first-</w:t>
+      </w:r>
+      <w:proofErr w:type="gramStart"/>
+      <w:r>
+        <w:rPr>
+          <w:rFonts w:ascii="Calibri" w:hAnsi="Calibri" w:cs="Calibri"/>
+        </w:rPr>
+        <w:t>fit</w:t>
+      </w:r>
+      <w:proofErr w:type="spellEnd"/>
+      <w:proofErr w:type="gramEnd"/>
+      <w:r>
+        <w:rPr>
+          <w:rFonts w:ascii="Calibri" w:hAnsi="Calibri" w:cs="Calibri"/>
+        </w:rPr>
+        <w:t xml:space="preserve"> mas inicia a procura na la</w:t>
+      </w:r>
+      <w:r>
+        <w:rPr>
+          <w:rFonts w:ascii="Calibri" w:hAnsi="Calibri" w:cs="Calibri"/>
+        </w:rPr>
+        <w:t xml:space="preserve">cuna seguinte a última sobra (performance inferior ao </w:t>
+      </w:r>
+      <w:proofErr w:type="spellStart"/>
+      <w:r>
+        <w:rPr>
+          <w:rFonts w:ascii="Calibri" w:hAnsi="Calibri" w:cs="Calibri"/>
+        </w:rPr>
+        <w:t>first-fit</w:t>
+      </w:r>
+      <w:proofErr w:type="spellEnd"/>
+      <w:r>
+        <w:rPr>
+          <w:rFonts w:ascii="Calibri" w:hAnsi="Calibri" w:cs="Calibri"/>
+        </w:rPr>
+        <w:t>).</w:t>
       </w:r>
     </w:p>
     <w:p>
@@ -1103,6 +1223,354 @@
         </w:rPr>
         <w:t>Listas ordenadas por tamanho de espaço melhoram a performance</w:t>
       </w:r>
+    </w:p>
+    <w:p>
+      <w:pPr>
+        <w:rPr>
+          <w:rFonts w:ascii="Calibri" w:hAnsi="Calibri" w:cs="Calibri"/>
+          <w:b/>
+          <w:bCs/>
+        </w:rPr>
+      </w:pPr>
+    </w:p>
+    <w:p>
+      <w:pPr>
+        <w:rPr>
+          <w:rFonts w:ascii="Calibri" w:hAnsi="Calibri" w:cs="Calibri"/>
+          <w:b/>
+          <w:bCs/>
+        </w:rPr>
+      </w:pPr>
+    </w:p>
+    <w:p>
+      <w:pPr>
+        <w:rPr>
+          <w:rFonts w:ascii="Calibri" w:hAnsi="Calibri" w:cs="Calibri"/>
+        </w:rPr>
+      </w:pPr>
+      <w:r>
+        <w:rPr>
+          <w:rFonts w:ascii="Calibri" w:hAnsi="Calibri" w:cs="Calibri"/>
+        </w:rPr>
+        <w:lastRenderedPageBreak/>
+        <w:t>Aula 1</w:t>
+      </w:r>
+      <w:r>
+        <w:rPr>
+          <w:rFonts w:ascii="Calibri" w:hAnsi="Calibri" w:cs="Calibri"/>
+        </w:rPr>
+        <w:t>7</w:t>
+      </w:r>
+      <w:r>
+        <w:rPr>
+          <w:rFonts w:ascii="Calibri" w:hAnsi="Calibri" w:cs="Calibri"/>
+        </w:rPr>
+        <w:t xml:space="preserve"> (</w:t>
+      </w:r>
+      <w:r>
+        <w:rPr>
+          <w:rFonts w:ascii="Calibri" w:hAnsi="Calibri" w:cs="Calibri"/>
+          <w:b/>
+          <w:bCs/>
+        </w:rPr>
+        <w:t>Paginação</w:t>
+      </w:r>
+      <w:r>
+        <w:rPr>
+          <w:rFonts w:ascii="Calibri" w:hAnsi="Calibri" w:cs="Calibri"/>
+        </w:rPr>
+        <w:t>) –</w:t>
+      </w:r>
+    </w:p>
+    <w:p>
+      <w:pPr>
+        <w:pStyle w:val="PargrafodaLista"/>
+        <w:numPr>
+          <w:ilvl w:val="0"/>
+          <w:numId w:val="9"/>
+        </w:numPr>
+        <w:rPr>
+          <w:rFonts w:ascii="Calibri" w:hAnsi="Calibri" w:cs="Calibri"/>
+        </w:rPr>
+      </w:pPr>
+      <w:r>
+        <w:rPr>
+          <w:rFonts w:ascii="Calibri" w:hAnsi="Calibri" w:cs="Calibri"/>
+        </w:rPr>
+        <w:t>Quando uma memória física não suporta os endereços virtuais do computador, divide o programa em páginas</w:t>
+      </w:r>
+    </w:p>
+    <w:p>
+      <w:pPr>
+        <w:rPr>
+          <w:rFonts w:ascii="Calibri" w:hAnsi="Calibri" w:cs="Calibri"/>
+          <w:b/>
+          <w:bCs/>
+        </w:rPr>
+      </w:pPr>
+      <w:r>
+        <w:rPr>
+          <w:rFonts w:ascii="Calibri" w:hAnsi="Calibri" w:cs="Calibri"/>
+          <w:b/>
+          <w:bCs/>
+        </w:rPr>
+        <w:drawing>
+          <wp:inline distT="0" distB="0" distL="0" distR="0" wp14:anchorId="5D368C3E" wp14:editId="13FA8F29">
+            <wp:extent cx="5027623" cy="428625"/>
+            <wp:effectExtent l="0" t="0" r="1905" b="0"/>
+            <wp:docPr id="1808408720" name="Imagem 1"/>
+            <wp:cNvGraphicFramePr>
+              <a:graphicFrameLocks xmlns:a="http://schemas.openxmlformats.org/drawingml/2006/main" noChangeAspect="1"/>
+            </wp:cNvGraphicFramePr>
+            <a:graphic xmlns:a="http://schemas.openxmlformats.org/drawingml/2006/main">
+              <a:graphicData uri="http://schemas.openxmlformats.org/drawingml/2006/picture">
+                <pic:pic xmlns:pic="http://schemas.openxmlformats.org/drawingml/2006/picture">
+                  <pic:nvPicPr>
+                    <pic:cNvPr id="1808408720" name=""/>
+                    <pic:cNvPicPr/>
+                  </pic:nvPicPr>
+                  <pic:blipFill>
+                    <a:blip r:embed="rId6"/>
+                    <a:stretch>
+                      <a:fillRect/>
+                    </a:stretch>
+                  </pic:blipFill>
+                  <pic:spPr>
+                    <a:xfrm>
+                      <a:off x="0" y="0"/>
+                      <a:ext cx="5033725" cy="429145"/>
+                    </a:xfrm>
+                    <a:prstGeom prst="rect">
+                      <a:avLst/>
+                    </a:prstGeom>
+                  </pic:spPr>
+                </pic:pic>
+              </a:graphicData>
+            </a:graphic>
+          </wp:inline>
+        </w:drawing>
+      </w:r>
+    </w:p>
+    <w:p>
+      <w:pPr>
+        <w:pStyle w:val="PargrafodaLista"/>
+        <w:numPr>
+          <w:ilvl w:val="0"/>
+          <w:numId w:val="9"/>
+        </w:numPr>
+        <w:rPr>
+          <w:rFonts w:ascii="Calibri" w:hAnsi="Calibri" w:cs="Calibri"/>
+          <w:b/>
+          <w:bCs/>
+        </w:rPr>
+      </w:pPr>
+      <w:r>
+        <w:rPr>
+          <w:rFonts w:ascii="Calibri" w:hAnsi="Calibri" w:cs="Calibri"/>
+        </w:rPr>
+        <w:t xml:space="preserve">Se o programa faz acesso a uma página que não está mapeada, ocorre um Page </w:t>
+      </w:r>
+      <w:proofErr w:type="spellStart"/>
+      <w:r>
+        <w:rPr>
+          <w:rFonts w:ascii="Calibri" w:hAnsi="Calibri" w:cs="Calibri"/>
+        </w:rPr>
+        <w:t>Fault</w:t>
+      </w:r>
+      <w:proofErr w:type="spellEnd"/>
+      <w:r>
+        <w:rPr>
+          <w:rFonts w:ascii="Calibri" w:hAnsi="Calibri" w:cs="Calibri"/>
+        </w:rPr>
+        <w:t xml:space="preserve"> e a MMU (Manager </w:t>
+      </w:r>
+      <w:proofErr w:type="spellStart"/>
+      <w:r>
+        <w:rPr>
+          <w:rFonts w:ascii="Calibri" w:hAnsi="Calibri" w:cs="Calibri"/>
+        </w:rPr>
+        <w:t>Memory</w:t>
+      </w:r>
+      <w:proofErr w:type="spellEnd"/>
+      <w:r>
+        <w:rPr>
+          <w:rFonts w:ascii="Calibri" w:hAnsi="Calibri" w:cs="Calibri"/>
+        </w:rPr>
+        <w:t xml:space="preserve"> Unit) força uma interrupção (SO reinicia instrução)</w:t>
+      </w:r>
+    </w:p>
+    <w:p>
+      <w:pPr>
+        <w:pStyle w:val="PargrafodaLista"/>
+        <w:numPr>
+          <w:ilvl w:val="0"/>
+          <w:numId w:val="9"/>
+        </w:numPr>
+        <w:rPr>
+          <w:rFonts w:ascii="Calibri" w:hAnsi="Calibri" w:cs="Calibri"/>
+          <w:b/>
+          <w:bCs/>
+        </w:rPr>
+      </w:pPr>
+      <w:r>
+        <w:rPr>
+          <w:rFonts w:ascii="Calibri" w:hAnsi="Calibri" w:cs="Calibri"/>
+        </w:rPr>
+        <w:t>O SO salva páginas no disco, carrega páginas virtuais e atualiza o mapeamento</w:t>
+      </w:r>
+    </w:p>
+    <w:p>
+      <w:pPr>
+        <w:pStyle w:val="PargrafodaLista"/>
+        <w:numPr>
+          <w:ilvl w:val="0"/>
+          <w:numId w:val="9"/>
+        </w:numPr>
+        <w:rPr>
+          <w:rFonts w:ascii="Calibri" w:hAnsi="Calibri" w:cs="Calibri"/>
+          <w:b/>
+          <w:bCs/>
+        </w:rPr>
+      </w:pPr>
+      <w:r>
+        <w:rPr>
+          <w:rFonts w:ascii="Calibri" w:hAnsi="Calibri" w:cs="Calibri"/>
+        </w:rPr>
+        <w:t>Problemas: pode ser muito grande e o mapeamento deve ser rápid</w:t>
+      </w:r>
+      <w:r>
+        <w:rPr>
+          <w:rFonts w:ascii="Calibri" w:hAnsi="Calibri" w:cs="Calibri"/>
+        </w:rPr>
+        <w:t>o</w:t>
+      </w:r>
+    </w:p>
+    <w:p>
+      <w:pPr>
+        <w:rPr>
+          <w:rFonts w:ascii="Calibri" w:hAnsi="Calibri" w:cs="Calibri"/>
+          <w:b/>
+          <w:bCs/>
+        </w:rPr>
+      </w:pPr>
+      <w:r>
+        <w:rPr>
+          <w:rFonts w:ascii="Calibri" w:hAnsi="Calibri" w:cs="Calibri"/>
+          <w:b/>
+          <w:bCs/>
+        </w:rPr>
+        <w:t>Tabela de Página Multinível</w:t>
+      </w:r>
+    </w:p>
+    <w:p>
+      <w:pPr>
+        <w:pStyle w:val="PargrafodaLista"/>
+        <w:numPr>
+          <w:ilvl w:val="0"/>
+          <w:numId w:val="11"/>
+        </w:numPr>
+        <w:rPr>
+          <w:rFonts w:ascii="Calibri" w:hAnsi="Calibri" w:cs="Calibri"/>
+          <w:b/>
+          <w:bCs/>
+        </w:rPr>
+      </w:pPr>
+      <w:r>
+        <w:rPr>
+          <w:rFonts w:ascii="Calibri" w:hAnsi="Calibri" w:cs="Calibri"/>
+        </w:rPr>
+        <w:t>Visa evitar manter a tabela de páginas na memória todo tempo</w:t>
+      </w:r>
+    </w:p>
+    <w:p>
+      <w:pPr>
+        <w:pStyle w:val="PargrafodaLista"/>
+        <w:numPr>
+          <w:ilvl w:val="0"/>
+          <w:numId w:val="11"/>
+        </w:numPr>
+        <w:rPr>
+          <w:rFonts w:ascii="Calibri" w:hAnsi="Calibri" w:cs="Calibri"/>
+          <w:b/>
+          <w:bCs/>
+        </w:rPr>
+      </w:pPr>
+      <w:r>
+        <w:rPr>
+          <w:rFonts w:ascii="Calibri" w:hAnsi="Calibri" w:cs="Calibri"/>
+        </w:rPr>
+        <w:t>Uso de dois apontadores e um deslocamento</w:t>
+      </w:r>
+    </w:p>
+    <w:p>
+      <w:pPr>
+        <w:ind w:left="360"/>
+        <w:rPr>
+          <w:rFonts w:ascii="Calibri" w:hAnsi="Calibri" w:cs="Calibri"/>
+          <w:b/>
+          <w:bCs/>
+        </w:rPr>
+      </w:pPr>
+      <w:r>
+        <w:drawing>
+          <wp:inline distT="0" distB="0" distL="0" distR="0" wp14:anchorId="64B46E73" wp14:editId="1BB09F92">
+            <wp:extent cx="4391025" cy="1371421"/>
+            <wp:effectExtent l="0" t="0" r="0" b="635"/>
+            <wp:docPr id="2036172745" name="Imagem 1" descr="Tela de computador com texto preto sobre fundo branco&#10;&#10;Descrição gerada automaticamente"/>
+            <wp:cNvGraphicFramePr>
+              <a:graphicFrameLocks xmlns:a="http://schemas.openxmlformats.org/drawingml/2006/main" noChangeAspect="1"/>
+            </wp:cNvGraphicFramePr>
+            <a:graphic xmlns:a="http://schemas.openxmlformats.org/drawingml/2006/main">
+              <a:graphicData uri="http://schemas.openxmlformats.org/drawingml/2006/picture">
+                <pic:pic xmlns:pic="http://schemas.openxmlformats.org/drawingml/2006/picture">
+                  <pic:nvPicPr>
+                    <pic:cNvPr id="2036172745" name="Imagem 1" descr="Tela de computador com texto preto sobre fundo branco&#10;&#10;Descrição gerada automaticamente"/>
+                    <pic:cNvPicPr/>
+                  </pic:nvPicPr>
+                  <pic:blipFill>
+                    <a:blip r:embed="rId7"/>
+                    <a:stretch>
+                      <a:fillRect/>
+                    </a:stretch>
+                  </pic:blipFill>
+                  <pic:spPr>
+                    <a:xfrm>
+                      <a:off x="0" y="0"/>
+                      <a:ext cx="4402863" cy="1375118"/>
+                    </a:xfrm>
+                    <a:prstGeom prst="rect">
+                      <a:avLst/>
+                    </a:prstGeom>
+                  </pic:spPr>
+                </pic:pic>
+              </a:graphicData>
+            </a:graphic>
+          </wp:inline>
+        </w:drawing>
+      </w:r>
+    </w:p>
+    <w:p>
+      <w:pPr>
+        <w:pStyle w:val="PargrafodaLista"/>
+        <w:numPr>
+          <w:ilvl w:val="0"/>
+          <w:numId w:val="13"/>
+        </w:numPr>
+        <w:rPr>
+          <w:rFonts w:ascii="Calibri" w:hAnsi="Calibri" w:cs="Calibri"/>
+          <w:b/>
+          <w:bCs/>
+        </w:rPr>
+      </w:pPr>
+    </w:p>
+    <w:p>
+      <w:pPr>
+        <w:rPr>
+          <w:rFonts w:ascii="Calibri" w:hAnsi="Calibri" w:cs="Calibri"/>
+          <w:b/>
+          <w:bCs/>
+        </w:rPr>
+      </w:pPr>
     </w:p>
     <w:sectPr>
       <w:pgSz w:w="11906" w:h="16838"/>
@@ -1569,6 +2037,119 @@
     </w:lvl>
   </w:abstractNum>
   <w:abstractNum w:abstractNumId="4" w15:restartNumberingAfterBreak="0">
+    <w:nsid w:val="13A42D7D"/>
+    <w:multiLevelType w:val="hybridMultilevel"/>
+    <w:tmpl w:val="8F761C5C"/>
+    <w:lvl w:ilvl="0" w:tplc="04160001">
+      <w:start w:val="1"/>
+      <w:numFmt w:val="bullet"/>
+      <w:lvlText w:val=""/>
+      <w:lvlJc w:val="left"/>
+      <w:pPr>
+        <w:ind w:left="1080" w:hanging="360"/>
+      </w:pPr>
+      <w:rPr>
+        <w:rFonts w:ascii="Symbol" w:hAnsi="Symbol" w:hint="default"/>
+      </w:rPr>
+    </w:lvl>
+    <w:lvl w:ilvl="1" w:tplc="04160003" w:tentative="1">
+      <w:start w:val="1"/>
+      <w:numFmt w:val="bullet"/>
+      <w:lvlText w:val="o"/>
+      <w:lvlJc w:val="left"/>
+      <w:pPr>
+        <w:ind w:left="1800" w:hanging="360"/>
+      </w:pPr>
+      <w:rPr>
+        <w:rFonts w:ascii="Courier New" w:hAnsi="Courier New" w:cs="Courier New" w:hint="default"/>
+      </w:rPr>
+    </w:lvl>
+    <w:lvl w:ilvl="2" w:tplc="04160005" w:tentative="1">
+      <w:start w:val="1"/>
+      <w:numFmt w:val="bullet"/>
+      <w:lvlText w:val=""/>
+      <w:lvlJc w:val="left"/>
+      <w:pPr>
+        <w:ind w:left="2520" w:hanging="360"/>
+      </w:pPr>
+      <w:rPr>
+        <w:rFonts w:ascii="Wingdings" w:hAnsi="Wingdings" w:hint="default"/>
+      </w:rPr>
+    </w:lvl>
+    <w:lvl w:ilvl="3" w:tplc="04160001" w:tentative="1">
+      <w:start w:val="1"/>
+      <w:numFmt w:val="bullet"/>
+      <w:lvlText w:val=""/>
+      <w:lvlJc w:val="left"/>
+      <w:pPr>
+        <w:ind w:left="3240" w:hanging="360"/>
+      </w:pPr>
+      <w:rPr>
+        <w:rFonts w:ascii="Symbol" w:hAnsi="Symbol" w:hint="default"/>
+      </w:rPr>
+    </w:lvl>
+    <w:lvl w:ilvl="4" w:tplc="04160003" w:tentative="1">
+      <w:start w:val="1"/>
+      <w:numFmt w:val="bullet"/>
+      <w:lvlText w:val="o"/>
+      <w:lvlJc w:val="left"/>
+      <w:pPr>
+        <w:ind w:left="3960" w:hanging="360"/>
+      </w:pPr>
+      <w:rPr>
+        <w:rFonts w:ascii="Courier New" w:hAnsi="Courier New" w:cs="Courier New" w:hint="default"/>
+      </w:rPr>
+    </w:lvl>
+    <w:lvl w:ilvl="5" w:tplc="04160005" w:tentative="1">
+      <w:start w:val="1"/>
+      <w:numFmt w:val="bullet"/>
+      <w:lvlText w:val=""/>
+      <w:lvlJc w:val="left"/>
+      <w:pPr>
+        <w:ind w:left="4680" w:hanging="360"/>
+      </w:pPr>
+      <w:rPr>
+        <w:rFonts w:ascii="Wingdings" w:hAnsi="Wingdings" w:hint="default"/>
+      </w:rPr>
+    </w:lvl>
+    <w:lvl w:ilvl="6" w:tplc="04160001" w:tentative="1">
+      <w:start w:val="1"/>
+      <w:numFmt w:val="bullet"/>
+      <w:lvlText w:val=""/>
+      <w:lvlJc w:val="left"/>
+      <w:pPr>
+        <w:ind w:left="5400" w:hanging="360"/>
+      </w:pPr>
+      <w:rPr>
+        <w:rFonts w:ascii="Symbol" w:hAnsi="Symbol" w:hint="default"/>
+      </w:rPr>
+    </w:lvl>
+    <w:lvl w:ilvl="7" w:tplc="04160003" w:tentative="1">
+      <w:start w:val="1"/>
+      <w:numFmt w:val="bullet"/>
+      <w:lvlText w:val="o"/>
+      <w:lvlJc w:val="left"/>
+      <w:pPr>
+        <w:ind w:left="6120" w:hanging="360"/>
+      </w:pPr>
+      <w:rPr>
+        <w:rFonts w:ascii="Courier New" w:hAnsi="Courier New" w:cs="Courier New" w:hint="default"/>
+      </w:rPr>
+    </w:lvl>
+    <w:lvl w:ilvl="8" w:tplc="04160005" w:tentative="1">
+      <w:start w:val="1"/>
+      <w:numFmt w:val="bullet"/>
+      <w:lvlText w:val=""/>
+      <w:lvlJc w:val="left"/>
+      <w:pPr>
+        <w:ind w:left="6840" w:hanging="360"/>
+      </w:pPr>
+      <w:rPr>
+        <w:rFonts w:ascii="Wingdings" w:hAnsi="Wingdings" w:hint="default"/>
+      </w:rPr>
+    </w:lvl>
+  </w:abstractNum>
+  <w:abstractNum w:abstractNumId="5" w15:restartNumberingAfterBreak="0">
     <w:nsid w:val="18DE3B3B"/>
     <w:multiLevelType w:val="hybridMultilevel"/>
     <w:tmpl w:val="01988E26"/>
@@ -1681,7 +2262,233 @@
       </w:rPr>
     </w:lvl>
   </w:abstractNum>
-  <w:abstractNum w:abstractNumId="5" w15:restartNumberingAfterBreak="0">
+  <w:abstractNum w:abstractNumId="6" w15:restartNumberingAfterBreak="0">
+    <w:nsid w:val="4AD3352E"/>
+    <w:multiLevelType w:val="hybridMultilevel"/>
+    <w:tmpl w:val="A9C80B7A"/>
+    <w:lvl w:ilvl="0" w:tplc="04160001">
+      <w:start w:val="1"/>
+      <w:numFmt w:val="bullet"/>
+      <w:lvlText w:val=""/>
+      <w:lvlJc w:val="left"/>
+      <w:pPr>
+        <w:ind w:left="720" w:hanging="360"/>
+      </w:pPr>
+      <w:rPr>
+        <w:rFonts w:ascii="Symbol" w:hAnsi="Symbol" w:hint="default"/>
+      </w:rPr>
+    </w:lvl>
+    <w:lvl w:ilvl="1" w:tplc="04160003" w:tentative="1">
+      <w:start w:val="1"/>
+      <w:numFmt w:val="bullet"/>
+      <w:lvlText w:val="o"/>
+      <w:lvlJc w:val="left"/>
+      <w:pPr>
+        <w:ind w:left="1440" w:hanging="360"/>
+      </w:pPr>
+      <w:rPr>
+        <w:rFonts w:ascii="Courier New" w:hAnsi="Courier New" w:cs="Courier New" w:hint="default"/>
+      </w:rPr>
+    </w:lvl>
+    <w:lvl w:ilvl="2" w:tplc="04160005" w:tentative="1">
+      <w:start w:val="1"/>
+      <w:numFmt w:val="bullet"/>
+      <w:lvlText w:val=""/>
+      <w:lvlJc w:val="left"/>
+      <w:pPr>
+        <w:ind w:left="2160" w:hanging="360"/>
+      </w:pPr>
+      <w:rPr>
+        <w:rFonts w:ascii="Wingdings" w:hAnsi="Wingdings" w:hint="default"/>
+      </w:rPr>
+    </w:lvl>
+    <w:lvl w:ilvl="3" w:tplc="04160001" w:tentative="1">
+      <w:start w:val="1"/>
+      <w:numFmt w:val="bullet"/>
+      <w:lvlText w:val=""/>
+      <w:lvlJc w:val="left"/>
+      <w:pPr>
+        <w:ind w:left="2880" w:hanging="360"/>
+      </w:pPr>
+      <w:rPr>
+        <w:rFonts w:ascii="Symbol" w:hAnsi="Symbol" w:hint="default"/>
+      </w:rPr>
+    </w:lvl>
+    <w:lvl w:ilvl="4" w:tplc="04160003" w:tentative="1">
+      <w:start w:val="1"/>
+      <w:numFmt w:val="bullet"/>
+      <w:lvlText w:val="o"/>
+      <w:lvlJc w:val="left"/>
+      <w:pPr>
+        <w:ind w:left="3600" w:hanging="360"/>
+      </w:pPr>
+      <w:rPr>
+        <w:rFonts w:ascii="Courier New" w:hAnsi="Courier New" w:cs="Courier New" w:hint="default"/>
+      </w:rPr>
+    </w:lvl>
+    <w:lvl w:ilvl="5" w:tplc="04160005" w:tentative="1">
+      <w:start w:val="1"/>
+      <w:numFmt w:val="bullet"/>
+      <w:lvlText w:val=""/>
+      <w:lvlJc w:val="left"/>
+      <w:pPr>
+        <w:ind w:left="4320" w:hanging="360"/>
+      </w:pPr>
+      <w:rPr>
+        <w:rFonts w:ascii="Wingdings" w:hAnsi="Wingdings" w:hint="default"/>
+      </w:rPr>
+    </w:lvl>
+    <w:lvl w:ilvl="6" w:tplc="04160001" w:tentative="1">
+      <w:start w:val="1"/>
+      <w:numFmt w:val="bullet"/>
+      <w:lvlText w:val=""/>
+      <w:lvlJc w:val="left"/>
+      <w:pPr>
+        <w:ind w:left="5040" w:hanging="360"/>
+      </w:pPr>
+      <w:rPr>
+        <w:rFonts w:ascii="Symbol" w:hAnsi="Symbol" w:hint="default"/>
+      </w:rPr>
+    </w:lvl>
+    <w:lvl w:ilvl="7" w:tplc="04160003" w:tentative="1">
+      <w:start w:val="1"/>
+      <w:numFmt w:val="bullet"/>
+      <w:lvlText w:val="o"/>
+      <w:lvlJc w:val="left"/>
+      <w:pPr>
+        <w:ind w:left="5760" w:hanging="360"/>
+      </w:pPr>
+      <w:rPr>
+        <w:rFonts w:ascii="Courier New" w:hAnsi="Courier New" w:cs="Courier New" w:hint="default"/>
+      </w:rPr>
+    </w:lvl>
+    <w:lvl w:ilvl="8" w:tplc="04160005" w:tentative="1">
+      <w:start w:val="1"/>
+      <w:numFmt w:val="bullet"/>
+      <w:lvlText w:val=""/>
+      <w:lvlJc w:val="left"/>
+      <w:pPr>
+        <w:ind w:left="6480" w:hanging="360"/>
+      </w:pPr>
+      <w:rPr>
+        <w:rFonts w:ascii="Wingdings" w:hAnsi="Wingdings" w:hint="default"/>
+      </w:rPr>
+    </w:lvl>
+  </w:abstractNum>
+  <w:abstractNum w:abstractNumId="7" w15:restartNumberingAfterBreak="0">
+    <w:nsid w:val="5F394BCD"/>
+    <w:multiLevelType w:val="hybridMultilevel"/>
+    <w:tmpl w:val="47A62080"/>
+    <w:lvl w:ilvl="0" w:tplc="04160001">
+      <w:start w:val="1"/>
+      <w:numFmt w:val="bullet"/>
+      <w:lvlText w:val=""/>
+      <w:lvlJc w:val="left"/>
+      <w:pPr>
+        <w:ind w:left="720" w:hanging="360"/>
+      </w:pPr>
+      <w:rPr>
+        <w:rFonts w:ascii="Symbol" w:hAnsi="Symbol" w:hint="default"/>
+      </w:rPr>
+    </w:lvl>
+    <w:lvl w:ilvl="1" w:tplc="04160003" w:tentative="1">
+      <w:start w:val="1"/>
+      <w:numFmt w:val="bullet"/>
+      <w:lvlText w:val="o"/>
+      <w:lvlJc w:val="left"/>
+      <w:pPr>
+        <w:ind w:left="1440" w:hanging="360"/>
+      </w:pPr>
+      <w:rPr>
+        <w:rFonts w:ascii="Courier New" w:hAnsi="Courier New" w:cs="Courier New" w:hint="default"/>
+      </w:rPr>
+    </w:lvl>
+    <w:lvl w:ilvl="2" w:tplc="04160005" w:tentative="1">
+      <w:start w:val="1"/>
+      <w:numFmt w:val="bullet"/>
+      <w:lvlText w:val=""/>
+      <w:lvlJc w:val="left"/>
+      <w:pPr>
+        <w:ind w:left="2160" w:hanging="360"/>
+      </w:pPr>
+      <w:rPr>
+        <w:rFonts w:ascii="Wingdings" w:hAnsi="Wingdings" w:hint="default"/>
+      </w:rPr>
+    </w:lvl>
+    <w:lvl w:ilvl="3" w:tplc="04160001" w:tentative="1">
+      <w:start w:val="1"/>
+      <w:numFmt w:val="bullet"/>
+      <w:lvlText w:val=""/>
+      <w:lvlJc w:val="left"/>
+      <w:pPr>
+        <w:ind w:left="2880" w:hanging="360"/>
+      </w:pPr>
+      <w:rPr>
+        <w:rFonts w:ascii="Symbol" w:hAnsi="Symbol" w:hint="default"/>
+      </w:rPr>
+    </w:lvl>
+    <w:lvl w:ilvl="4" w:tplc="04160003" w:tentative="1">
+      <w:start w:val="1"/>
+      <w:numFmt w:val="bullet"/>
+      <w:lvlText w:val="o"/>
+      <w:lvlJc w:val="left"/>
+      <w:pPr>
+        <w:ind w:left="3600" w:hanging="360"/>
+      </w:pPr>
+      <w:rPr>
+        <w:rFonts w:ascii="Courier New" w:hAnsi="Courier New" w:cs="Courier New" w:hint="default"/>
+      </w:rPr>
+    </w:lvl>
+    <w:lvl w:ilvl="5" w:tplc="04160005" w:tentative="1">
+      <w:start w:val="1"/>
+      <w:numFmt w:val="bullet"/>
+      <w:lvlText w:val=""/>
+      <w:lvlJc w:val="left"/>
+      <w:pPr>
+        <w:ind w:left="4320" w:hanging="360"/>
+      </w:pPr>
+      <w:rPr>
+        <w:rFonts w:ascii="Wingdings" w:hAnsi="Wingdings" w:hint="default"/>
+      </w:rPr>
+    </w:lvl>
+    <w:lvl w:ilvl="6" w:tplc="04160001" w:tentative="1">
+      <w:start w:val="1"/>
+      <w:numFmt w:val="bullet"/>
+      <w:lvlText w:val=""/>
+      <w:lvlJc w:val="left"/>
+      <w:pPr>
+        <w:ind w:left="5040" w:hanging="360"/>
+      </w:pPr>
+      <w:rPr>
+        <w:rFonts w:ascii="Symbol" w:hAnsi="Symbol" w:hint="default"/>
+      </w:rPr>
+    </w:lvl>
+    <w:lvl w:ilvl="7" w:tplc="04160003" w:tentative="1">
+      <w:start w:val="1"/>
+      <w:numFmt w:val="bullet"/>
+      <w:lvlText w:val="o"/>
+      <w:lvlJc w:val="left"/>
+      <w:pPr>
+        <w:ind w:left="5760" w:hanging="360"/>
+      </w:pPr>
+      <w:rPr>
+        <w:rFonts w:ascii="Courier New" w:hAnsi="Courier New" w:cs="Courier New" w:hint="default"/>
+      </w:rPr>
+    </w:lvl>
+    <w:lvl w:ilvl="8" w:tplc="04160005" w:tentative="1">
+      <w:start w:val="1"/>
+      <w:numFmt w:val="bullet"/>
+      <w:lvlText w:val=""/>
+      <w:lvlJc w:val="left"/>
+      <w:pPr>
+        <w:ind w:left="6480" w:hanging="360"/>
+      </w:pPr>
+      <w:rPr>
+        <w:rFonts w:ascii="Wingdings" w:hAnsi="Wingdings" w:hint="default"/>
+      </w:rPr>
+    </w:lvl>
+  </w:abstractNum>
+  <w:abstractNum w:abstractNumId="8" w15:restartNumberingAfterBreak="0">
     <w:nsid w:val="608D5F34"/>
     <w:multiLevelType w:val="hybridMultilevel"/>
     <w:tmpl w:val="C0E6D118"/>
@@ -1794,7 +2601,233 @@
       </w:rPr>
     </w:lvl>
   </w:abstractNum>
-  <w:abstractNum w:abstractNumId="6" w15:restartNumberingAfterBreak="0">
+  <w:abstractNum w:abstractNumId="9" w15:restartNumberingAfterBreak="0">
+    <w:nsid w:val="67587766"/>
+    <w:multiLevelType w:val="hybridMultilevel"/>
+    <w:tmpl w:val="AC34B408"/>
+    <w:lvl w:ilvl="0" w:tplc="04160001">
+      <w:start w:val="1"/>
+      <w:numFmt w:val="bullet"/>
+      <w:lvlText w:val=""/>
+      <w:lvlJc w:val="left"/>
+      <w:pPr>
+        <w:ind w:left="720" w:hanging="360"/>
+      </w:pPr>
+      <w:rPr>
+        <w:rFonts w:ascii="Symbol" w:hAnsi="Symbol" w:hint="default"/>
+      </w:rPr>
+    </w:lvl>
+    <w:lvl w:ilvl="1" w:tplc="04160003" w:tentative="1">
+      <w:start w:val="1"/>
+      <w:numFmt w:val="bullet"/>
+      <w:lvlText w:val="o"/>
+      <w:lvlJc w:val="left"/>
+      <w:pPr>
+        <w:ind w:left="1440" w:hanging="360"/>
+      </w:pPr>
+      <w:rPr>
+        <w:rFonts w:ascii="Courier New" w:hAnsi="Courier New" w:cs="Courier New" w:hint="default"/>
+      </w:rPr>
+    </w:lvl>
+    <w:lvl w:ilvl="2" w:tplc="04160005" w:tentative="1">
+      <w:start w:val="1"/>
+      <w:numFmt w:val="bullet"/>
+      <w:lvlText w:val=""/>
+      <w:lvlJc w:val="left"/>
+      <w:pPr>
+        <w:ind w:left="2160" w:hanging="360"/>
+      </w:pPr>
+      <w:rPr>
+        <w:rFonts w:ascii="Wingdings" w:hAnsi="Wingdings" w:hint="default"/>
+      </w:rPr>
+    </w:lvl>
+    <w:lvl w:ilvl="3" w:tplc="04160001" w:tentative="1">
+      <w:start w:val="1"/>
+      <w:numFmt w:val="bullet"/>
+      <w:lvlText w:val=""/>
+      <w:lvlJc w:val="left"/>
+      <w:pPr>
+        <w:ind w:left="2880" w:hanging="360"/>
+      </w:pPr>
+      <w:rPr>
+        <w:rFonts w:ascii="Symbol" w:hAnsi="Symbol" w:hint="default"/>
+      </w:rPr>
+    </w:lvl>
+    <w:lvl w:ilvl="4" w:tplc="04160003" w:tentative="1">
+      <w:start w:val="1"/>
+      <w:numFmt w:val="bullet"/>
+      <w:lvlText w:val="o"/>
+      <w:lvlJc w:val="left"/>
+      <w:pPr>
+        <w:ind w:left="3600" w:hanging="360"/>
+      </w:pPr>
+      <w:rPr>
+        <w:rFonts w:ascii="Courier New" w:hAnsi="Courier New" w:cs="Courier New" w:hint="default"/>
+      </w:rPr>
+    </w:lvl>
+    <w:lvl w:ilvl="5" w:tplc="04160005" w:tentative="1">
+      <w:start w:val="1"/>
+      <w:numFmt w:val="bullet"/>
+      <w:lvlText w:val=""/>
+      <w:lvlJc w:val="left"/>
+      <w:pPr>
+        <w:ind w:left="4320" w:hanging="360"/>
+      </w:pPr>
+      <w:rPr>
+        <w:rFonts w:ascii="Wingdings" w:hAnsi="Wingdings" w:hint="default"/>
+      </w:rPr>
+    </w:lvl>
+    <w:lvl w:ilvl="6" w:tplc="04160001" w:tentative="1">
+      <w:start w:val="1"/>
+      <w:numFmt w:val="bullet"/>
+      <w:lvlText w:val=""/>
+      <w:lvlJc w:val="left"/>
+      <w:pPr>
+        <w:ind w:left="5040" w:hanging="360"/>
+      </w:pPr>
+      <w:rPr>
+        <w:rFonts w:ascii="Symbol" w:hAnsi="Symbol" w:hint="default"/>
+      </w:rPr>
+    </w:lvl>
+    <w:lvl w:ilvl="7" w:tplc="04160003" w:tentative="1">
+      <w:start w:val="1"/>
+      <w:numFmt w:val="bullet"/>
+      <w:lvlText w:val="o"/>
+      <w:lvlJc w:val="left"/>
+      <w:pPr>
+        <w:ind w:left="5760" w:hanging="360"/>
+      </w:pPr>
+      <w:rPr>
+        <w:rFonts w:ascii="Courier New" w:hAnsi="Courier New" w:cs="Courier New" w:hint="default"/>
+      </w:rPr>
+    </w:lvl>
+    <w:lvl w:ilvl="8" w:tplc="04160005" w:tentative="1">
+      <w:start w:val="1"/>
+      <w:numFmt w:val="bullet"/>
+      <w:lvlText w:val=""/>
+      <w:lvlJc w:val="left"/>
+      <w:pPr>
+        <w:ind w:left="6480" w:hanging="360"/>
+      </w:pPr>
+      <w:rPr>
+        <w:rFonts w:ascii="Wingdings" w:hAnsi="Wingdings" w:hint="default"/>
+      </w:rPr>
+    </w:lvl>
+  </w:abstractNum>
+  <w:abstractNum w:abstractNumId="10" w15:restartNumberingAfterBreak="0">
+    <w:nsid w:val="6EA92B93"/>
+    <w:multiLevelType w:val="hybridMultilevel"/>
+    <w:tmpl w:val="E77032E4"/>
+    <w:lvl w:ilvl="0" w:tplc="04160001">
+      <w:start w:val="1"/>
+      <w:numFmt w:val="bullet"/>
+      <w:lvlText w:val=""/>
+      <w:lvlJc w:val="left"/>
+      <w:pPr>
+        <w:ind w:left="1080" w:hanging="360"/>
+      </w:pPr>
+      <w:rPr>
+        <w:rFonts w:ascii="Symbol" w:hAnsi="Symbol" w:hint="default"/>
+      </w:rPr>
+    </w:lvl>
+    <w:lvl w:ilvl="1" w:tplc="04160003" w:tentative="1">
+      <w:start w:val="1"/>
+      <w:numFmt w:val="bullet"/>
+      <w:lvlText w:val="o"/>
+      <w:lvlJc w:val="left"/>
+      <w:pPr>
+        <w:ind w:left="1800" w:hanging="360"/>
+      </w:pPr>
+      <w:rPr>
+        <w:rFonts w:ascii="Courier New" w:hAnsi="Courier New" w:cs="Courier New" w:hint="default"/>
+      </w:rPr>
+    </w:lvl>
+    <w:lvl w:ilvl="2" w:tplc="04160005" w:tentative="1">
+      <w:start w:val="1"/>
+      <w:numFmt w:val="bullet"/>
+      <w:lvlText w:val=""/>
+      <w:lvlJc w:val="left"/>
+      <w:pPr>
+        <w:ind w:left="2520" w:hanging="360"/>
+      </w:pPr>
+      <w:rPr>
+        <w:rFonts w:ascii="Wingdings" w:hAnsi="Wingdings" w:hint="default"/>
+      </w:rPr>
+    </w:lvl>
+    <w:lvl w:ilvl="3" w:tplc="04160001" w:tentative="1">
+      <w:start w:val="1"/>
+      <w:numFmt w:val="bullet"/>
+      <w:lvlText w:val=""/>
+      <w:lvlJc w:val="left"/>
+      <w:pPr>
+        <w:ind w:left="3240" w:hanging="360"/>
+      </w:pPr>
+      <w:rPr>
+        <w:rFonts w:ascii="Symbol" w:hAnsi="Symbol" w:hint="default"/>
+      </w:rPr>
+    </w:lvl>
+    <w:lvl w:ilvl="4" w:tplc="04160003" w:tentative="1">
+      <w:start w:val="1"/>
+      <w:numFmt w:val="bullet"/>
+      <w:lvlText w:val="o"/>
+      <w:lvlJc w:val="left"/>
+      <w:pPr>
+        <w:ind w:left="3960" w:hanging="360"/>
+      </w:pPr>
+      <w:rPr>
+        <w:rFonts w:ascii="Courier New" w:hAnsi="Courier New" w:cs="Courier New" w:hint="default"/>
+      </w:rPr>
+    </w:lvl>
+    <w:lvl w:ilvl="5" w:tplc="04160005" w:tentative="1">
+      <w:start w:val="1"/>
+      <w:numFmt w:val="bullet"/>
+      <w:lvlText w:val=""/>
+      <w:lvlJc w:val="left"/>
+      <w:pPr>
+        <w:ind w:left="4680" w:hanging="360"/>
+      </w:pPr>
+      <w:rPr>
+        <w:rFonts w:ascii="Wingdings" w:hAnsi="Wingdings" w:hint="default"/>
+      </w:rPr>
+    </w:lvl>
+    <w:lvl w:ilvl="6" w:tplc="04160001" w:tentative="1">
+      <w:start w:val="1"/>
+      <w:numFmt w:val="bullet"/>
+      <w:lvlText w:val=""/>
+      <w:lvlJc w:val="left"/>
+      <w:pPr>
+        <w:ind w:left="5400" w:hanging="360"/>
+      </w:pPr>
+      <w:rPr>
+        <w:rFonts w:ascii="Symbol" w:hAnsi="Symbol" w:hint="default"/>
+      </w:rPr>
+    </w:lvl>
+    <w:lvl w:ilvl="7" w:tplc="04160003" w:tentative="1">
+      <w:start w:val="1"/>
+      <w:numFmt w:val="bullet"/>
+      <w:lvlText w:val="o"/>
+      <w:lvlJc w:val="left"/>
+      <w:pPr>
+        <w:ind w:left="6120" w:hanging="360"/>
+      </w:pPr>
+      <w:rPr>
+        <w:rFonts w:ascii="Courier New" w:hAnsi="Courier New" w:cs="Courier New" w:hint="default"/>
+      </w:rPr>
+    </w:lvl>
+    <w:lvl w:ilvl="8" w:tplc="04160005" w:tentative="1">
+      <w:start w:val="1"/>
+      <w:numFmt w:val="bullet"/>
+      <w:lvlText w:val=""/>
+      <w:lvlJc w:val="left"/>
+      <w:pPr>
+        <w:ind w:left="6840" w:hanging="360"/>
+      </w:pPr>
+      <w:rPr>
+        <w:rFonts w:ascii="Wingdings" w:hAnsi="Wingdings" w:hint="default"/>
+      </w:rPr>
+    </w:lvl>
+  </w:abstractNum>
+  <w:abstractNum w:abstractNumId="11" w15:restartNumberingAfterBreak="0">
     <w:nsid w:val="7AE6208D"/>
     <w:multiLevelType w:val="hybridMultilevel"/>
     <w:tmpl w:val="0682048E"/>
@@ -1907,7 +2940,7 @@
       </w:rPr>
     </w:lvl>
   </w:abstractNum>
-  <w:abstractNum w:abstractNumId="7" w15:restartNumberingAfterBreak="0">
+  <w:abstractNum w:abstractNumId="12" w15:restartNumberingAfterBreak="0">
     <w:nsid w:val="7ECF1E0B"/>
     <w:multiLevelType w:val="hybridMultilevel"/>
     <w:tmpl w:val="8E5004CE"/>
@@ -2021,19 +3054,19 @@
     </w:lvl>
   </w:abstractNum>
   <w:num w:numId="1" w16cid:durableId="852299825">
-    <w:abstractNumId w:val="5"/>
+    <w:abstractNumId w:val="8"/>
   </w:num>
   <w:num w:numId="2" w16cid:durableId="1883982125">
-    <w:abstractNumId w:val="4"/>
+    <w:abstractNumId w:val="5"/>
   </w:num>
   <w:num w:numId="3" w16cid:durableId="1550412133">
     <w:abstractNumId w:val="2"/>
   </w:num>
   <w:num w:numId="4" w16cid:durableId="268199044">
-    <w:abstractNumId w:val="6"/>
+    <w:abstractNumId w:val="11"/>
   </w:num>
   <w:num w:numId="5" w16cid:durableId="1622376052">
-    <w:abstractNumId w:val="7"/>
+    <w:abstractNumId w:val="12"/>
   </w:num>
   <w:num w:numId="6" w16cid:durableId="1470586959">
     <w:abstractNumId w:val="1"/>
@@ -2043,6 +3076,21 @@
   </w:num>
   <w:num w:numId="8" w16cid:durableId="487064779">
     <w:abstractNumId w:val="0"/>
+  </w:num>
+  <w:num w:numId="9" w16cid:durableId="733358655">
+    <w:abstractNumId w:val="7"/>
+  </w:num>
+  <w:num w:numId="10" w16cid:durableId="67115606">
+    <w:abstractNumId w:val="4"/>
+  </w:num>
+  <w:num w:numId="11" w16cid:durableId="1176699304">
+    <w:abstractNumId w:val="6"/>
+  </w:num>
+  <w:num w:numId="12" w16cid:durableId="218787950">
+    <w:abstractNumId w:val="10"/>
+  </w:num>
+  <w:num w:numId="13" w16cid:durableId="11995432">
+    <w:abstractNumId w:val="9"/>
   </w:num>
 </w:numbering>
 </file>
@@ -2447,7 +3495,7 @@
   <w:style w:type="paragraph" w:default="1" w:styleId="Normal">
     <w:name w:val="Normal"/>
     <w:qFormat/>
-    <w:rsid w:val="00657DCB"/>
+    <w:rsid w:val="00562C8A"/>
   </w:style>
   <w:style w:type="paragraph" w:styleId="Ttulo1">
     <w:name w:val="heading 1"/>
@@ -2651,6 +3699,7 @@
   <w:style w:type="character" w:default="1" w:styleId="Fontepargpadro">
     <w:name w:val="Default Paragraph Font"/>
     <w:uiPriority w:val="1"/>
+    <w:semiHidden/>
     <w:unhideWhenUsed/>
   </w:style>
   <w:style w:type="table" w:default="1" w:styleId="Tabelanormal">

</xml_diff>

<commit_message>
add: estudo para prova 2 e exercicios
</commit_message>
<xml_diff>
--- a/Exercicios/RevisãoProva2/RevisãoProva.DOCX
+++ b/Exercicios/RevisãoProva2/RevisãoProva.DOCX
@@ -139,7 +139,10 @@
         <w:t xml:space="preserve">Memória Lógica: </w:t>
       </w:r>
       <w:r>
-        <w:t>processo é capaz de acessar e enxerga</w:t>
+        <w:t>processo é capaz de enxerga</w:t>
+      </w:r>
+      <w:r>
+        <w:t>r e acessar</w:t>
       </w:r>
     </w:p>
     <w:p>
@@ -159,6 +162,17 @@
       </w:r>
       <w:r>
         <w:t xml:space="preserve"> memória integrada (real)</w:t>
+      </w:r>
+      <w:r>
+        <w:t xml:space="preserve"> (</w:t>
+      </w:r>
+      <w:proofErr w:type="spellStart"/>
+      <w:r>
+        <w:t>ssd</w:t>
+      </w:r>
+      <w:proofErr w:type="spellEnd"/>
+      <w:r>
+        <w:t>)</w:t>
       </w:r>
     </w:p>
     <w:p>
@@ -1253,34 +1267,824 @@
           <w:rFonts w:ascii="Calibri" w:hAnsi="Calibri" w:cs="Calibri"/>
         </w:rPr>
         <w:lastRenderedPageBreak/>
-        <w:t>Aula 1</w:t>
-      </w:r>
-      <w:r>
-        <w:rPr>
-          <w:rFonts w:ascii="Calibri" w:hAnsi="Calibri" w:cs="Calibri"/>
-        </w:rPr>
-        <w:t>7</w:t>
-      </w:r>
-      <w:r>
-        <w:rPr>
-          <w:rFonts w:ascii="Calibri" w:hAnsi="Calibri" w:cs="Calibri"/>
+        <w:t>Aula 17 (</w:t>
+      </w:r>
+      <w:r>
+        <w:rPr>
+          <w:rFonts w:ascii="Calibri" w:hAnsi="Calibri" w:cs="Calibri"/>
+          <w:b/>
+          <w:bCs/>
+        </w:rPr>
+        <w:t>Paginação</w:t>
+      </w:r>
+      <w:r>
+        <w:rPr>
+          <w:rFonts w:ascii="Calibri" w:hAnsi="Calibri" w:cs="Calibri"/>
+        </w:rPr>
+        <w:t>) –</w:t>
+      </w:r>
+    </w:p>
+    <w:p>
+      <w:pPr>
+        <w:spacing w:before="100" w:beforeAutospacing="1" w:after="100" w:afterAutospacing="1" w:line="240" w:lineRule="auto"/>
+        <w:outlineLvl w:val="2"/>
+        <w:rPr>
+          <w:rFonts w:ascii="Calibri" w:eastAsia="Times New Roman" w:hAnsi="Calibri" w:cs="Calibri"/>
+          <w:kern w:val="0"/>
+          <w:sz w:val="24"/>
+          <w:szCs w:val="24"/>
+          <w:lang w:eastAsia="pt-BR"/>
+          <w14:ligatures w14:val="none"/>
+        </w:rPr>
+      </w:pPr>
+      <w:bookmarkStart w:id="0" w:name="_Hlk169444678"/>
+      <w:r>
+        <w:rPr>
+          <w:rFonts w:ascii="Calibri" w:eastAsia="Times New Roman" w:hAnsi="Calibri" w:cs="Calibri"/>
+          <w:kern w:val="0"/>
+          <w:sz w:val="24"/>
+          <w:szCs w:val="24"/>
+          <w:lang w:eastAsia="pt-BR"/>
+          <w14:ligatures w14:val="none"/>
+        </w:rPr>
+        <w:t xml:space="preserve">Tudo que a CPU gera é um </w:t>
+      </w:r>
+      <w:r>
+        <w:rPr>
+          <w:rFonts w:ascii="Calibri" w:eastAsia="Times New Roman" w:hAnsi="Calibri" w:cs="Calibri"/>
+          <w:b/>
+          <w:bCs/>
+          <w:kern w:val="0"/>
+          <w:sz w:val="24"/>
+          <w:szCs w:val="24"/>
+          <w:lang w:eastAsia="pt-BR"/>
+          <w14:ligatures w14:val="none"/>
+        </w:rPr>
+        <w:t>endereço virtual</w:t>
+      </w:r>
+      <w:r>
+        <w:rPr>
+          <w:rFonts w:ascii="Calibri" w:eastAsia="Times New Roman" w:hAnsi="Calibri" w:cs="Calibri"/>
+          <w:kern w:val="0"/>
+          <w:sz w:val="24"/>
+          <w:szCs w:val="24"/>
+          <w:lang w:eastAsia="pt-BR"/>
+          <w14:ligatures w14:val="none"/>
+        </w:rPr>
+        <w:t xml:space="preserve"> (lógico)</w:t>
+      </w:r>
+    </w:p>
+    <w:p>
+      <w:pPr>
+        <w:tabs>
+          <w:tab w:val="left" w:pos="7635"/>
+        </w:tabs>
+        <w:spacing w:before="100" w:beforeAutospacing="1" w:after="100" w:afterAutospacing="1" w:line="240" w:lineRule="auto"/>
+        <w:outlineLvl w:val="2"/>
+        <w:rPr>
+          <w:rFonts w:ascii="Calibri" w:eastAsia="Times New Roman" w:hAnsi="Calibri" w:cs="Calibri"/>
+          <w:kern w:val="0"/>
+          <w:sz w:val="24"/>
+          <w:szCs w:val="24"/>
+          <w:lang w:eastAsia="pt-BR"/>
+          <w14:ligatures w14:val="none"/>
+        </w:rPr>
+      </w:pPr>
+      <w:r>
+        <w:rPr>
+          <w:rFonts w:ascii="Calibri" w:eastAsia="Times New Roman" w:hAnsi="Calibri" w:cs="Calibri"/>
+          <w:kern w:val="0"/>
+          <w:sz w:val="24"/>
+          <w:szCs w:val="24"/>
+          <w:lang w:eastAsia="pt-BR"/>
+          <w14:ligatures w14:val="none"/>
+        </w:rPr>
+        <w:t>Estes endereços virtuais “saem” do processo (programa) em execução</w:t>
+      </w:r>
+      <w:r>
+        <w:rPr>
+          <w:rFonts w:ascii="Calibri" w:eastAsia="Times New Roman" w:hAnsi="Calibri" w:cs="Calibri"/>
+          <w:kern w:val="0"/>
+          <w:sz w:val="24"/>
+          <w:szCs w:val="24"/>
+          <w:lang w:eastAsia="pt-BR"/>
+          <w14:ligatures w14:val="none"/>
+        </w:rPr>
+        <w:tab/>
+      </w:r>
+    </w:p>
+    <w:p>
+      <w:pPr>
+        <w:tabs>
+          <w:tab w:val="left" w:pos="7635"/>
+        </w:tabs>
+        <w:spacing w:before="100" w:beforeAutospacing="1" w:after="100" w:afterAutospacing="1" w:line="240" w:lineRule="auto"/>
+        <w:outlineLvl w:val="2"/>
+        <w:rPr>
+          <w:rFonts w:ascii="Calibri" w:eastAsia="Times New Roman" w:hAnsi="Calibri" w:cs="Calibri"/>
+          <w:kern w:val="0"/>
+          <w:sz w:val="24"/>
+          <w:szCs w:val="24"/>
+          <w:lang w:eastAsia="pt-BR"/>
+          <w14:ligatures w14:val="none"/>
+        </w:rPr>
+      </w:pPr>
+      <w:r>
+        <w:rPr>
+          <w:rFonts w:ascii="Calibri" w:eastAsia="Times New Roman" w:hAnsi="Calibri" w:cs="Calibri"/>
+          <w:kern w:val="0"/>
+          <w:sz w:val="24"/>
+          <w:szCs w:val="24"/>
+          <w:lang w:eastAsia="pt-BR"/>
+          <w14:ligatures w14:val="none"/>
+        </w:rPr>
+        <w:t>As instruções deste processo residem na memória em endereços</w:t>
+      </w:r>
+    </w:p>
+    <w:p>
+      <w:pPr>
+        <w:tabs>
+          <w:tab w:val="left" w:pos="7635"/>
+        </w:tabs>
+        <w:spacing w:before="100" w:beforeAutospacing="1" w:after="100" w:afterAutospacing="1" w:line="240" w:lineRule="auto"/>
+        <w:outlineLvl w:val="2"/>
+        <w:rPr>
+          <w:rFonts w:ascii="Calibri" w:eastAsia="Times New Roman" w:hAnsi="Calibri" w:cs="Calibri"/>
+          <w:kern w:val="0"/>
+          <w:sz w:val="24"/>
+          <w:szCs w:val="24"/>
+          <w:lang w:eastAsia="pt-BR"/>
+          <w14:ligatures w14:val="none"/>
+        </w:rPr>
+      </w:pPr>
+      <w:r>
+        <w:rPr>
+          <w:rFonts w:ascii="Calibri" w:eastAsia="Times New Roman" w:hAnsi="Calibri" w:cs="Calibri"/>
+          <w:kern w:val="0"/>
+          <w:sz w:val="24"/>
+          <w:szCs w:val="24"/>
+          <w:lang w:eastAsia="pt-BR"/>
+          <w14:ligatures w14:val="none"/>
+        </w:rPr>
+        <w:t xml:space="preserve">Quando SO carrega este programa, traz as informações destes endereços através de </w:t>
+      </w:r>
+      <w:r>
+        <w:rPr>
+          <w:rFonts w:ascii="Calibri" w:eastAsia="Times New Roman" w:hAnsi="Calibri" w:cs="Calibri"/>
+          <w:kern w:val="0"/>
+          <w:sz w:val="24"/>
+          <w:szCs w:val="24"/>
+          <w:lang w:eastAsia="pt-BR"/>
+          <w14:ligatures w14:val="none"/>
+        </w:rPr>
+        <w:t>um mapa virtual</w:t>
+      </w:r>
+    </w:p>
+    <w:p>
+      <w:pPr>
+        <w:tabs>
+          <w:tab w:val="left" w:pos="7635"/>
+        </w:tabs>
+        <w:spacing w:before="100" w:beforeAutospacing="1" w:after="100" w:afterAutospacing="1" w:line="240" w:lineRule="auto"/>
+        <w:outlineLvl w:val="2"/>
+        <w:rPr>
+          <w:rFonts w:ascii="Calibri" w:eastAsia="Times New Roman" w:hAnsi="Calibri" w:cs="Calibri"/>
+          <w:kern w:val="0"/>
+          <w:sz w:val="24"/>
+          <w:szCs w:val="24"/>
+          <w:lang w:eastAsia="pt-BR"/>
+          <w14:ligatures w14:val="none"/>
+        </w:rPr>
+      </w:pPr>
+      <w:r>
+        <w:rPr>
+          <w:rFonts w:ascii="Calibri" w:eastAsia="Times New Roman" w:hAnsi="Calibri" w:cs="Calibri"/>
+          <w:kern w:val="0"/>
+          <w:sz w:val="24"/>
+          <w:szCs w:val="24"/>
+          <w:lang w:eastAsia="pt-BR"/>
+          <w14:ligatures w14:val="none"/>
+        </w:rPr>
+        <w:t>Para um processo fazer uso da memória, é necessário que o MMU traduza estes endereços virtuais e mapeie para um endereço físico</w:t>
+      </w:r>
+    </w:p>
+    <w:p>
+      <w:pPr>
+        <w:tabs>
+          <w:tab w:val="left" w:pos="7635"/>
+        </w:tabs>
+        <w:spacing w:before="100" w:beforeAutospacing="1" w:after="100" w:afterAutospacing="1" w:line="240" w:lineRule="auto"/>
+        <w:outlineLvl w:val="2"/>
+        <w:rPr>
+          <w:rFonts w:ascii="Calibri" w:eastAsia="Times New Roman" w:hAnsi="Calibri" w:cs="Calibri"/>
+          <w:kern w:val="0"/>
+          <w:sz w:val="24"/>
+          <w:szCs w:val="24"/>
+          <w:lang w:eastAsia="pt-BR"/>
+          <w14:ligatures w14:val="none"/>
+        </w:rPr>
+      </w:pPr>
+      <w:r>
+        <w:rPr>
+          <w:rFonts w:ascii="Calibri" w:eastAsia="Times New Roman" w:hAnsi="Calibri" w:cs="Calibri"/>
+          <w:kern w:val="0"/>
+          <w:sz w:val="24"/>
+          <w:szCs w:val="24"/>
+          <w:lang w:eastAsia="pt-BR"/>
+          <w14:ligatures w14:val="none"/>
+        </w:rPr>
+        <w:t xml:space="preserve">No melhor dos casos, o EV tenha uma tradução </w:t>
+      </w:r>
+      <w:proofErr w:type="spellStart"/>
+      <w:r>
+        <w:rPr>
+          <w:rFonts w:ascii="Calibri" w:eastAsia="Times New Roman" w:hAnsi="Calibri" w:cs="Calibri"/>
+          <w:kern w:val="0"/>
+          <w:sz w:val="24"/>
+          <w:szCs w:val="24"/>
+          <w:lang w:eastAsia="pt-BR"/>
+          <w14:ligatures w14:val="none"/>
+        </w:rPr>
+        <w:t>bufferizada</w:t>
+      </w:r>
+      <w:proofErr w:type="spellEnd"/>
+      <w:r>
+        <w:rPr>
+          <w:rFonts w:ascii="Calibri" w:eastAsia="Times New Roman" w:hAnsi="Calibri" w:cs="Calibri"/>
+          <w:kern w:val="0"/>
+          <w:sz w:val="24"/>
+          <w:szCs w:val="24"/>
+          <w:lang w:eastAsia="pt-BR"/>
+          <w14:ligatures w14:val="none"/>
+        </w:rPr>
+        <w:t xml:space="preserve"> na MMU chamada </w:t>
+      </w:r>
+      <w:r>
+        <w:rPr>
+          <w:rFonts w:ascii="Calibri" w:eastAsia="Times New Roman" w:hAnsi="Calibri" w:cs="Calibri"/>
+          <w:b/>
+          <w:bCs/>
+          <w:kern w:val="0"/>
+          <w:sz w:val="24"/>
+          <w:szCs w:val="24"/>
+          <w:lang w:eastAsia="pt-BR"/>
+          <w14:ligatures w14:val="none"/>
+        </w:rPr>
+        <w:t>TLB</w:t>
+      </w:r>
+      <w:r>
+        <w:rPr>
+          <w:rFonts w:ascii="Calibri" w:eastAsia="Times New Roman" w:hAnsi="Calibri" w:cs="Calibri"/>
+          <w:kern w:val="0"/>
+          <w:sz w:val="24"/>
+          <w:szCs w:val="24"/>
+          <w:lang w:eastAsia="pt-BR"/>
+          <w14:ligatures w14:val="none"/>
         </w:rPr>
         <w:t xml:space="preserve"> (</w:t>
       </w:r>
-      <w:r>
-        <w:rPr>
-          <w:rFonts w:ascii="Calibri" w:hAnsi="Calibri" w:cs="Calibri"/>
-          <w:b/>
-          <w:bCs/>
-        </w:rPr>
-        <w:t>Paginação</w:t>
-      </w:r>
-      <w:r>
-        <w:rPr>
-          <w:rFonts w:ascii="Calibri" w:hAnsi="Calibri" w:cs="Calibri"/>
-        </w:rPr>
-        <w:t>) –</w:t>
-      </w:r>
+      <w:proofErr w:type="spellStart"/>
+      <w:r>
+        <w:rPr>
+          <w:rFonts w:ascii="Calibri" w:eastAsia="Times New Roman" w:hAnsi="Calibri" w:cs="Calibri"/>
+          <w:kern w:val="0"/>
+          <w:sz w:val="24"/>
+          <w:szCs w:val="24"/>
+          <w:lang w:eastAsia="pt-BR"/>
+          <w14:ligatures w14:val="none"/>
+        </w:rPr>
+        <w:t>Translation</w:t>
+      </w:r>
+      <w:proofErr w:type="spellEnd"/>
+      <w:r>
+        <w:rPr>
+          <w:rFonts w:ascii="Calibri" w:eastAsia="Times New Roman" w:hAnsi="Calibri" w:cs="Calibri"/>
+          <w:kern w:val="0"/>
+          <w:sz w:val="24"/>
+          <w:szCs w:val="24"/>
+          <w:lang w:eastAsia="pt-BR"/>
+          <w14:ligatures w14:val="none"/>
+        </w:rPr>
+        <w:t xml:space="preserve"> </w:t>
+      </w:r>
+      <w:proofErr w:type="spellStart"/>
+      <w:r>
+        <w:rPr>
+          <w:rFonts w:ascii="Calibri" w:eastAsia="Times New Roman" w:hAnsi="Calibri" w:cs="Calibri"/>
+          <w:kern w:val="0"/>
+          <w:sz w:val="24"/>
+          <w:szCs w:val="24"/>
+          <w:lang w:eastAsia="pt-BR"/>
+          <w14:ligatures w14:val="none"/>
+        </w:rPr>
+        <w:t>Lookaside</w:t>
+      </w:r>
+      <w:proofErr w:type="spellEnd"/>
+      <w:r>
+        <w:rPr>
+          <w:rFonts w:ascii="Calibri" w:eastAsia="Times New Roman" w:hAnsi="Calibri" w:cs="Calibri"/>
+          <w:kern w:val="0"/>
+          <w:sz w:val="24"/>
+          <w:szCs w:val="24"/>
+          <w:lang w:eastAsia="pt-BR"/>
+          <w14:ligatures w14:val="none"/>
+        </w:rPr>
+        <w:t xml:space="preserve"> Buffer)</w:t>
+      </w:r>
+    </w:p>
+    <w:p>
+      <w:pPr>
+        <w:tabs>
+          <w:tab w:val="left" w:pos="7635"/>
+        </w:tabs>
+        <w:spacing w:before="100" w:beforeAutospacing="1" w:after="100" w:afterAutospacing="1" w:line="240" w:lineRule="auto"/>
+        <w:outlineLvl w:val="2"/>
+        <w:rPr>
+          <w:rFonts w:ascii="Calibri" w:eastAsia="Times New Roman" w:hAnsi="Calibri" w:cs="Calibri"/>
+          <w:kern w:val="0"/>
+          <w:sz w:val="24"/>
+          <w:szCs w:val="24"/>
+          <w:lang w:eastAsia="pt-BR"/>
+          <w14:ligatures w14:val="none"/>
+        </w:rPr>
+      </w:pPr>
+      <w:r>
+        <w:rPr>
+          <w:rFonts w:ascii="Calibri" w:eastAsia="Times New Roman" w:hAnsi="Calibri" w:cs="Calibri"/>
+          <w:kern w:val="0"/>
+          <w:sz w:val="24"/>
+          <w:szCs w:val="24"/>
+          <w:lang w:eastAsia="pt-BR"/>
+          <w14:ligatures w14:val="none"/>
+        </w:rPr>
+        <w:t xml:space="preserve">Caso não tenha a tradução, ocorrerá uma </w:t>
+      </w:r>
+      <w:r>
+        <w:rPr>
+          <w:rFonts w:ascii="Calibri" w:eastAsia="Times New Roman" w:hAnsi="Calibri" w:cs="Calibri"/>
+          <w:kern w:val="0"/>
+          <w:sz w:val="24"/>
+          <w:szCs w:val="24"/>
+          <w:lang w:eastAsia="pt-BR"/>
+          <w14:ligatures w14:val="none"/>
+        </w:rPr>
+        <w:t>TLB miss</w:t>
+      </w:r>
+      <w:r>
+        <w:rPr>
+          <w:rFonts w:ascii="Calibri" w:eastAsia="Times New Roman" w:hAnsi="Calibri" w:cs="Calibri"/>
+          <w:kern w:val="0"/>
+          <w:sz w:val="24"/>
+          <w:szCs w:val="24"/>
+          <w:lang w:eastAsia="pt-BR"/>
+          <w14:ligatures w14:val="none"/>
+        </w:rPr>
+        <w:t xml:space="preserve"> e o Sistema Operacional percorrerá a Tabela de Páginas procurando uma tradução.</w:t>
+      </w:r>
+    </w:p>
+    <w:p>
+      <w:pPr>
+        <w:tabs>
+          <w:tab w:val="left" w:pos="7635"/>
+        </w:tabs>
+        <w:spacing w:before="100" w:beforeAutospacing="1" w:after="100" w:afterAutospacing="1" w:line="240" w:lineRule="auto"/>
+        <w:outlineLvl w:val="2"/>
+        <w:rPr>
+          <w:rFonts w:ascii="Calibri" w:eastAsia="Times New Roman" w:hAnsi="Calibri" w:cs="Calibri"/>
+          <w:kern w:val="0"/>
+          <w:sz w:val="24"/>
+          <w:szCs w:val="24"/>
+          <w:lang w:eastAsia="pt-BR"/>
+          <w14:ligatures w14:val="none"/>
+        </w:rPr>
+      </w:pPr>
+      <w:r>
+        <w:rPr>
+          <w:rFonts w:ascii="Calibri" w:eastAsia="Times New Roman" w:hAnsi="Calibri" w:cs="Calibri"/>
+          <w:kern w:val="0"/>
+          <w:sz w:val="24"/>
+          <w:szCs w:val="24"/>
+          <w:lang w:eastAsia="pt-BR"/>
+          <w14:ligatures w14:val="none"/>
+        </w:rPr>
+        <w:t xml:space="preserve">Caso não encontre, ocorre um </w:t>
+      </w:r>
+      <w:proofErr w:type="spellStart"/>
+      <w:r>
+        <w:rPr>
+          <w:rFonts w:ascii="Calibri" w:eastAsia="Times New Roman" w:hAnsi="Calibri" w:cs="Calibri"/>
+          <w:b/>
+          <w:bCs/>
+          <w:kern w:val="0"/>
+          <w:sz w:val="24"/>
+          <w:szCs w:val="24"/>
+          <w:lang w:eastAsia="pt-BR"/>
+          <w14:ligatures w14:val="none"/>
+        </w:rPr>
+        <w:t>page</w:t>
+      </w:r>
+      <w:proofErr w:type="spellEnd"/>
+      <w:r>
+        <w:rPr>
+          <w:rFonts w:ascii="Calibri" w:eastAsia="Times New Roman" w:hAnsi="Calibri" w:cs="Calibri"/>
+          <w:b/>
+          <w:bCs/>
+          <w:kern w:val="0"/>
+          <w:sz w:val="24"/>
+          <w:szCs w:val="24"/>
+          <w:lang w:eastAsia="pt-BR"/>
+          <w14:ligatures w14:val="none"/>
+        </w:rPr>
+        <w:t xml:space="preserve"> </w:t>
+      </w:r>
+      <w:proofErr w:type="spellStart"/>
+      <w:r>
+        <w:rPr>
+          <w:rFonts w:ascii="Calibri" w:eastAsia="Times New Roman" w:hAnsi="Calibri" w:cs="Calibri"/>
+          <w:b/>
+          <w:bCs/>
+          <w:kern w:val="0"/>
+          <w:sz w:val="24"/>
+          <w:szCs w:val="24"/>
+          <w:lang w:eastAsia="pt-BR"/>
+          <w14:ligatures w14:val="none"/>
+        </w:rPr>
+        <w:t>fault</w:t>
+      </w:r>
+      <w:proofErr w:type="spellEnd"/>
+      <w:r>
+        <w:rPr>
+          <w:rFonts w:ascii="Calibri" w:eastAsia="Times New Roman" w:hAnsi="Calibri" w:cs="Calibri"/>
+          <w:kern w:val="0"/>
+          <w:sz w:val="24"/>
+          <w:szCs w:val="24"/>
+          <w:lang w:eastAsia="pt-BR"/>
+          <w14:ligatures w14:val="none"/>
+        </w:rPr>
+        <w:t xml:space="preserve"> SO busca uma moldura livre na memoria ou utilizar uma pouco usada e jogar </w:t>
+      </w:r>
+      <w:proofErr w:type="gramStart"/>
+      <w:r>
+        <w:rPr>
+          <w:rFonts w:ascii="Calibri" w:eastAsia="Times New Roman" w:hAnsi="Calibri" w:cs="Calibri"/>
+          <w:kern w:val="0"/>
+          <w:sz w:val="24"/>
+          <w:szCs w:val="24"/>
+          <w:lang w:eastAsia="pt-BR"/>
+          <w14:ligatures w14:val="none"/>
+        </w:rPr>
+        <w:t>pro</w:t>
+      </w:r>
+      <w:proofErr w:type="gramEnd"/>
+      <w:r>
+        <w:rPr>
+          <w:rFonts w:ascii="Calibri" w:eastAsia="Times New Roman" w:hAnsi="Calibri" w:cs="Calibri"/>
+          <w:kern w:val="0"/>
+          <w:sz w:val="24"/>
+          <w:szCs w:val="24"/>
+          <w:lang w:eastAsia="pt-BR"/>
+          <w14:ligatures w14:val="none"/>
+        </w:rPr>
+        <w:t xml:space="preserve"> disco, colocar a página em uma moldura e atualizar a TLB.</w:t>
+      </w:r>
+    </w:p>
+    <w:p>
+      <w:pPr>
+        <w:tabs>
+          <w:tab w:val="left" w:pos="7635"/>
+        </w:tabs>
+        <w:spacing w:before="100" w:beforeAutospacing="1" w:after="100" w:afterAutospacing="1" w:line="240" w:lineRule="auto"/>
+        <w:outlineLvl w:val="2"/>
+        <w:rPr>
+          <w:rFonts w:ascii="Calibri" w:eastAsia="Times New Roman" w:hAnsi="Calibri" w:cs="Calibri"/>
+          <w:kern w:val="0"/>
+          <w:sz w:val="24"/>
+          <w:szCs w:val="24"/>
+          <w:lang w:eastAsia="pt-BR"/>
+          <w14:ligatures w14:val="none"/>
+        </w:rPr>
+      </w:pPr>
+      <w:r>
+        <w:rPr>
+          <w:rFonts w:ascii="Calibri" w:eastAsia="Times New Roman" w:hAnsi="Calibri" w:cs="Calibri"/>
+          <w:kern w:val="0"/>
+          <w:sz w:val="24"/>
+          <w:szCs w:val="24"/>
+          <w:lang w:eastAsia="pt-BR"/>
+          <w14:ligatures w14:val="none"/>
+        </w:rPr>
+        <w:t xml:space="preserve">Caso encontre na tabela de páginas, </w:t>
+      </w:r>
+      <w:r>
+        <w:rPr>
+          <w:rFonts w:ascii="Calibri" w:eastAsia="Times New Roman" w:hAnsi="Calibri" w:cs="Calibri"/>
+          <w:kern w:val="0"/>
+          <w:sz w:val="24"/>
+          <w:szCs w:val="24"/>
+          <w:lang w:eastAsia="pt-BR"/>
+          <w14:ligatures w14:val="none"/>
+        </w:rPr>
+        <w:t xml:space="preserve">será carregada na </w:t>
+      </w:r>
+      <w:r>
+        <w:rPr>
+          <w:rFonts w:ascii="Calibri" w:eastAsia="Times New Roman" w:hAnsi="Calibri" w:cs="Calibri"/>
+          <w:kern w:val="0"/>
+          <w:sz w:val="24"/>
+          <w:szCs w:val="24"/>
+          <w:lang w:eastAsia="pt-BR"/>
+          <w14:ligatures w14:val="none"/>
+        </w:rPr>
+        <w:t xml:space="preserve">TLB da </w:t>
+      </w:r>
+      <w:r>
+        <w:rPr>
+          <w:rFonts w:ascii="Calibri" w:eastAsia="Times New Roman" w:hAnsi="Calibri" w:cs="Calibri"/>
+          <w:kern w:val="0"/>
+          <w:sz w:val="24"/>
+          <w:szCs w:val="24"/>
+          <w:lang w:eastAsia="pt-BR"/>
+          <w14:ligatures w14:val="none"/>
+        </w:rPr>
+        <w:t>MMU para que no futuro seja reutilizada.</w:t>
+      </w:r>
+    </w:p>
+    <w:p>
+      <w:pPr>
+        <w:tabs>
+          <w:tab w:val="left" w:pos="7635"/>
+        </w:tabs>
+        <w:spacing w:before="100" w:beforeAutospacing="1" w:after="100" w:afterAutospacing="1" w:line="240" w:lineRule="auto"/>
+        <w:outlineLvl w:val="2"/>
+        <w:rPr>
+          <w:rFonts w:ascii="Calibri" w:eastAsia="Times New Roman" w:hAnsi="Calibri" w:cs="Calibri"/>
+          <w:kern w:val="0"/>
+          <w:sz w:val="24"/>
+          <w:szCs w:val="24"/>
+          <w:lang w:eastAsia="pt-BR"/>
+          <w14:ligatures w14:val="none"/>
+        </w:rPr>
+      </w:pPr>
+      <w:r>
+        <w:rPr>
+          <w:rFonts w:ascii="Calibri" w:eastAsia="Times New Roman" w:hAnsi="Calibri" w:cs="Calibri"/>
+          <w:kern w:val="0"/>
+          <w:sz w:val="24"/>
+          <w:szCs w:val="24"/>
+          <w:lang w:eastAsia="pt-BR"/>
+          <w14:ligatures w14:val="none"/>
+        </w:rPr>
+        <w:t>A tabela de páginas só será acessada quando a tradução não estiver na MMU, será gerenciada, percorrida, acessada e modificada pelo Sistema Operacional</w:t>
+      </w:r>
+    </w:p>
+    <w:bookmarkEnd w:id="0"/>
+    <w:p>
+      <w:pPr>
+        <w:rPr>
+          <w:rFonts w:ascii="Calibri" w:hAnsi="Calibri" w:cs="Calibri"/>
+          <w:sz w:val="24"/>
+          <w:szCs w:val="24"/>
+        </w:rPr>
+      </w:pPr>
+      <w:r>
+        <w:rPr>
+          <w:rFonts w:ascii="Calibri" w:hAnsi="Calibri" w:cs="Calibri"/>
+          <w:sz w:val="24"/>
+          <w:szCs w:val="24"/>
+        </w:rPr>
+        <w:t>Os espaços de endereços virtuais podem ser muito maiores que a quantidade de memória física no hardware</w:t>
+      </w:r>
+    </w:p>
+    <w:p>
+      <w:pPr>
+        <w:rPr>
+          <w:rFonts w:ascii="Calibri" w:hAnsi="Calibri" w:cs="Calibri"/>
+          <w:sz w:val="24"/>
+          <w:szCs w:val="24"/>
+        </w:rPr>
+      </w:pPr>
+      <w:r>
+        <w:rPr>
+          <w:rFonts w:ascii="Calibri" w:hAnsi="Calibri" w:cs="Calibri"/>
+          <w:sz w:val="24"/>
+          <w:szCs w:val="24"/>
+        </w:rPr>
+        <w:t>Isso permite executar programas maiores, mas apenas partes deles na memória</w:t>
+      </w:r>
+    </w:p>
+    <w:p>
+      <w:pPr>
+        <w:rPr>
+          <w:rFonts w:ascii="Calibri" w:hAnsi="Calibri" w:cs="Calibri"/>
+          <w:sz w:val="24"/>
+          <w:szCs w:val="24"/>
+        </w:rPr>
+      </w:pPr>
+      <w:r>
+        <w:rPr>
+          <w:rFonts w:ascii="Calibri" w:hAnsi="Calibri" w:cs="Calibri"/>
+          <w:sz w:val="24"/>
+          <w:szCs w:val="24"/>
+        </w:rPr>
+        <w:t>O SO que faz essa troca (swap) de partes do programa</w:t>
+      </w:r>
+    </w:p>
+    <w:p>
+      <w:pPr>
+        <w:rPr>
+          <w:rFonts w:ascii="Calibri" w:hAnsi="Calibri" w:cs="Calibri"/>
+          <w:sz w:val="24"/>
+          <w:szCs w:val="24"/>
+        </w:rPr>
+      </w:pPr>
+      <w:r>
+        <w:rPr>
+          <w:rFonts w:ascii="Calibri" w:hAnsi="Calibri" w:cs="Calibri"/>
+          <w:sz w:val="24"/>
+          <w:szCs w:val="24"/>
+        </w:rPr>
+        <w:t>Com isso, temos um número maior de programas executando</w:t>
+      </w:r>
+    </w:p>
+    <w:p>
+      <w:pPr>
+        <w:rPr>
+          <w:rFonts w:ascii="Calibri" w:hAnsi="Calibri" w:cs="Calibri"/>
+          <w:sz w:val="24"/>
+          <w:szCs w:val="24"/>
+        </w:rPr>
+      </w:pPr>
+      <w:r>
+        <w:rPr>
+          <w:rFonts w:ascii="Calibri" w:hAnsi="Calibri" w:cs="Calibri"/>
+          <w:sz w:val="24"/>
+          <w:szCs w:val="24"/>
+        </w:rPr>
+        <w:t>Cada processo tem seu espaço de endereços virtuais e tabela de páginas</w:t>
+      </w:r>
+    </w:p>
+    <w:p>
+      <w:pPr>
+        <w:rPr>
+          <w:rFonts w:ascii="Calibri" w:hAnsi="Calibri" w:cs="Calibri"/>
+          <w:sz w:val="24"/>
+          <w:szCs w:val="24"/>
+        </w:rPr>
+      </w:pPr>
+      <w:r>
+        <w:rPr>
+          <w:rFonts w:ascii="Calibri" w:hAnsi="Calibri" w:cs="Calibri"/>
+          <w:sz w:val="24"/>
+          <w:szCs w:val="24"/>
+        </w:rPr>
+        <w:t>Cada página dessa tabela é mapeada para uma moldura da memória física do mesmo tamanho (evita fragmentação externa por serem do mesmo tamanho)</w:t>
+      </w:r>
+    </w:p>
+    <w:p>
+      <w:pPr>
+        <w:rPr>
+          <w:rFonts w:ascii="Calibri" w:hAnsi="Calibri" w:cs="Calibri"/>
+          <w:sz w:val="24"/>
+          <w:szCs w:val="24"/>
+        </w:rPr>
+      </w:pPr>
+      <w:r>
+        <w:rPr>
+          <w:rFonts w:ascii="Calibri" w:hAnsi="Calibri" w:cs="Calibri"/>
+          <w:b/>
+          <w:bCs/>
+          <w:sz w:val="24"/>
+          <w:szCs w:val="24"/>
+        </w:rPr>
+        <w:t>Vantagens</w:t>
+      </w:r>
+      <w:r>
+        <w:rPr>
+          <w:rFonts w:ascii="Calibri" w:hAnsi="Calibri" w:cs="Calibri"/>
+          <w:sz w:val="24"/>
+          <w:szCs w:val="24"/>
+        </w:rPr>
+        <w:t xml:space="preserve"> comparada a gerência de memória real: não precisa estar inteiramente na memória, algumas páginas podem ser compartilhadas, diminuindo ainda mais o uso da memória</w:t>
+      </w:r>
+      <w:r>
+        <w:rPr>
+          <w:rFonts w:ascii="Calibri" w:hAnsi="Calibri" w:cs="Calibri"/>
+          <w:sz w:val="24"/>
+          <w:szCs w:val="24"/>
+        </w:rPr>
+        <w:t>.</w:t>
+      </w:r>
+    </w:p>
+    <w:p>
+      <w:pPr>
+        <w:rPr>
+          <w:rFonts w:ascii="Calibri" w:hAnsi="Calibri" w:cs="Calibri"/>
+          <w:sz w:val="24"/>
+          <w:szCs w:val="24"/>
+        </w:rPr>
+      </w:pPr>
+      <w:r>
+        <w:rPr>
+          <w:rFonts w:ascii="Calibri" w:hAnsi="Calibri" w:cs="Calibri"/>
+          <w:sz w:val="24"/>
+          <w:szCs w:val="24"/>
+        </w:rPr>
+        <w:t xml:space="preserve">O único caso que não há múltiplas tabelas de páginas é no </w:t>
+      </w:r>
+      <w:r>
+        <w:rPr>
+          <w:rFonts w:ascii="Calibri" w:hAnsi="Calibri" w:cs="Calibri"/>
+          <w:b/>
+          <w:bCs/>
+          <w:sz w:val="24"/>
+          <w:szCs w:val="24"/>
+        </w:rPr>
+        <w:t>modelo de páginas invertidas</w:t>
+      </w:r>
+      <w:r>
+        <w:rPr>
+          <w:rFonts w:ascii="Calibri" w:hAnsi="Calibri" w:cs="Calibri"/>
+          <w:sz w:val="24"/>
+          <w:szCs w:val="24"/>
+        </w:rPr>
+        <w:t xml:space="preserve"> (número de páginas relacionada a memória física)</w:t>
+      </w:r>
+    </w:p>
+    <w:p>
+      <w:pPr>
+        <w:rPr>
+          <w:rFonts w:ascii="Calibri" w:hAnsi="Calibri" w:cs="Calibri"/>
+          <w:sz w:val="24"/>
+          <w:szCs w:val="24"/>
+        </w:rPr>
+      </w:pPr>
+      <w:r>
+        <w:rPr>
+          <w:rFonts w:ascii="Calibri" w:hAnsi="Calibri" w:cs="Calibri"/>
+          <w:sz w:val="24"/>
+          <w:szCs w:val="24"/>
+        </w:rPr>
+        <w:lastRenderedPageBreak/>
+        <w:t>O modelo de páginas invertidas tem a tabela proporcional ao tamanho da memória física</w:t>
+      </w:r>
+    </w:p>
+    <w:p>
+      <w:pPr>
+        <w:rPr>
+          <w:rFonts w:ascii="Calibri" w:hAnsi="Calibri" w:cs="Calibri"/>
+          <w:sz w:val="24"/>
+          <w:szCs w:val="24"/>
+        </w:rPr>
+      </w:pPr>
+      <w:r>
+        <w:rPr>
+          <w:rFonts w:ascii="Calibri" w:hAnsi="Calibri" w:cs="Calibri"/>
+          <w:sz w:val="24"/>
+          <w:szCs w:val="24"/>
+        </w:rPr>
+        <w:t>Toda a tabela deve ser pesquisada em busca de uma entrada, pois o processo não endereça a página</w:t>
+      </w:r>
+    </w:p>
+    <w:p>
+      <w:pPr>
+        <w:rPr>
+          <w:rFonts w:ascii="Calibri" w:hAnsi="Calibri" w:cs="Calibri"/>
+          <w:sz w:val="24"/>
+          <w:szCs w:val="24"/>
+        </w:rPr>
+      </w:pPr>
+      <w:r>
+        <w:rPr>
+          <w:rFonts w:ascii="Calibri" w:hAnsi="Calibri" w:cs="Calibri"/>
+          <w:sz w:val="24"/>
+          <w:szCs w:val="24"/>
+        </w:rPr>
+        <w:t>Ocasiona uma solução muito lenta, pois a busca é feita para toda referência à memória</w:t>
+      </w:r>
+    </w:p>
+    <w:p>
+      <w:pPr>
+        <w:rPr>
+          <w:rFonts w:ascii="Calibri" w:hAnsi="Calibri" w:cs="Calibri"/>
+          <w:sz w:val="24"/>
+          <w:szCs w:val="24"/>
+        </w:rPr>
+      </w:pPr>
+      <w:r>
+        <w:rPr>
+          <w:rFonts w:ascii="Calibri" w:hAnsi="Calibri" w:cs="Calibri"/>
+          <w:sz w:val="24"/>
+          <w:szCs w:val="24"/>
+        </w:rPr>
+        <w:t>Neste caso, a CPU passa no endereço lógico PID e P (página) que serve de identificador para a tabela de páginas, e D (deslocamento) que vai direto para a memória física</w:t>
+      </w:r>
+    </w:p>
+    <w:p>
+      <w:pPr>
+        <w:rPr>
+          <w:rFonts w:ascii="Calibri" w:hAnsi="Calibri" w:cs="Calibri"/>
+        </w:rPr>
+      </w:pPr>
     </w:p>
     <w:p>
       <w:pPr>
@@ -1313,6 +2117,7 @@
           <w:rFonts w:ascii="Calibri" w:hAnsi="Calibri" w:cs="Calibri"/>
           <w:b/>
           <w:bCs/>
+          <w:noProof/>
         </w:rPr>
         <w:drawing>
           <wp:inline distT="0" distB="0" distL="0" distR="0" wp14:anchorId="5D368C3E" wp14:editId="13FA8F29">
@@ -1512,6 +2317,9 @@
         </w:rPr>
       </w:pPr>
       <w:r>
+        <w:rPr>
+          <w:noProof/>
+        </w:rPr>
         <w:drawing>
           <wp:inline distT="0" distB="0" distL="0" distR="0" wp14:anchorId="64B46E73" wp14:editId="1BB09F92">
             <wp:extent cx="4391025" cy="1371421"/>
@@ -1552,23 +2360,512 @@
     <w:p>
       <w:pPr>
         <w:pStyle w:val="PargrafodaLista"/>
-        <w:numPr>
-          <w:ilvl w:val="0"/>
-          <w:numId w:val="13"/>
-        </w:numPr>
-        <w:rPr>
-          <w:rFonts w:ascii="Calibri" w:hAnsi="Calibri" w:cs="Calibri"/>
-          <w:b/>
-          <w:bCs/>
-        </w:rPr>
-      </w:pPr>
-    </w:p>
-    <w:p>
-      <w:pPr>
-        <w:rPr>
-          <w:rFonts w:ascii="Calibri" w:hAnsi="Calibri" w:cs="Calibri"/>
-          <w:b/>
-          <w:bCs/>
+        <w:rPr>
+          <w:rFonts w:ascii="Calibri" w:hAnsi="Calibri" w:cs="Calibri"/>
+          <w:b/>
+          <w:bCs/>
+        </w:rPr>
+      </w:pPr>
+    </w:p>
+    <w:p>
+      <w:pPr>
+        <w:rPr>
+          <w:rFonts w:ascii="Calibri" w:hAnsi="Calibri" w:cs="Calibri"/>
+        </w:rPr>
+      </w:pPr>
+      <w:r>
+        <w:rPr>
+          <w:rFonts w:ascii="Calibri" w:hAnsi="Calibri" w:cs="Calibri"/>
+        </w:rPr>
+        <w:t xml:space="preserve">Aula </w:t>
+      </w:r>
+      <w:r>
+        <w:rPr>
+          <w:rFonts w:ascii="Calibri" w:hAnsi="Calibri" w:cs="Calibri"/>
+        </w:rPr>
+        <w:t>21</w:t>
+      </w:r>
+      <w:r>
+        <w:rPr>
+          <w:rFonts w:ascii="Calibri" w:hAnsi="Calibri" w:cs="Calibri"/>
+        </w:rPr>
+        <w:t xml:space="preserve"> (</w:t>
+      </w:r>
+      <w:r>
+        <w:rPr>
+          <w:rFonts w:ascii="Calibri" w:hAnsi="Calibri" w:cs="Calibri"/>
+          <w:b/>
+          <w:bCs/>
+        </w:rPr>
+        <w:t>Segmentação</w:t>
+      </w:r>
+      <w:r>
+        <w:rPr>
+          <w:rFonts w:ascii="Calibri" w:hAnsi="Calibri" w:cs="Calibri"/>
+        </w:rPr>
+        <w:t>) –</w:t>
+      </w:r>
+    </w:p>
+    <w:p>
+      <w:pPr>
+        <w:rPr>
+          <w:rFonts w:ascii="Calibri" w:hAnsi="Calibri" w:cs="Calibri"/>
+        </w:rPr>
+      </w:pPr>
+      <w:r>
+        <w:rPr>
+          <w:rFonts w:ascii="Calibri" w:hAnsi="Calibri" w:cs="Calibri"/>
+        </w:rPr>
+        <w:t>Hoje em dia, a paginação é implementada juntamente com a segmentação</w:t>
+      </w:r>
+    </w:p>
+    <w:p>
+      <w:pPr>
+        <w:rPr>
+          <w:rFonts w:ascii="Calibri" w:hAnsi="Calibri" w:cs="Calibri"/>
+        </w:rPr>
+      </w:pPr>
+      <w:r>
+        <w:rPr>
+          <w:rFonts w:ascii="Calibri" w:hAnsi="Calibri" w:cs="Calibri"/>
+        </w:rPr>
+        <w:t>Programas normalmente são separados em módulos no endereçamento lógico e um módulo pode vir a crescer demais</w:t>
+      </w:r>
+    </w:p>
+    <w:p>
+      <w:pPr>
+        <w:rPr>
+          <w:rFonts w:ascii="Calibri" w:hAnsi="Calibri" w:cs="Calibri"/>
+        </w:rPr>
+      </w:pPr>
+      <w:r>
+        <w:rPr>
+          <w:rFonts w:ascii="Calibri" w:hAnsi="Calibri" w:cs="Calibri"/>
+        </w:rPr>
+        <w:t xml:space="preserve">A ideia da memória segmentada é </w:t>
+      </w:r>
+      <w:r>
+        <w:rPr>
+          <w:rFonts w:ascii="Calibri" w:hAnsi="Calibri" w:cs="Calibri"/>
+        </w:rPr>
+        <w:t>cada segmento (bloco de endereço) ter o tamanho necessário para espaço de endereços virtuais</w:t>
+      </w:r>
+    </w:p>
+    <w:p>
+      <w:pPr>
+        <w:rPr>
+          <w:rFonts w:ascii="Calibri" w:hAnsi="Calibri" w:cs="Calibri"/>
+        </w:rPr>
+      </w:pPr>
+      <w:r>
+        <w:rPr>
+          <w:rFonts w:ascii="Calibri" w:hAnsi="Calibri" w:cs="Calibri"/>
+        </w:rPr>
+        <w:t>Um segmento não interfere nos outros</w:t>
+      </w:r>
+    </w:p>
+    <w:p>
+      <w:pPr>
+        <w:rPr>
+          <w:rFonts w:ascii="Calibri" w:hAnsi="Calibri" w:cs="Calibri"/>
+        </w:rPr>
+      </w:pPr>
+      <w:r>
+        <w:rPr>
+          <w:rFonts w:ascii="Calibri" w:hAnsi="Calibri" w:cs="Calibri"/>
+        </w:rPr>
+        <w:t xml:space="preserve">O usuário tem o controle e isso pode ser ruim quando o programador </w:t>
+      </w:r>
+      <w:r>
+        <w:rPr>
+          <w:rFonts w:ascii="Calibri" w:hAnsi="Calibri" w:cs="Calibri"/>
+        </w:rPr>
+        <w:t>tiver</w:t>
+      </w:r>
+      <w:r>
+        <w:rPr>
+          <w:rFonts w:ascii="Calibri" w:hAnsi="Calibri" w:cs="Calibri"/>
+        </w:rPr>
+        <w:t xml:space="preserve"> que se preocupar com a gestão da memória</w:t>
+      </w:r>
+    </w:p>
+    <w:p>
+      <w:pPr>
+        <w:rPr>
+          <w:rFonts w:ascii="Calibri" w:hAnsi="Calibri" w:cs="Calibri"/>
+        </w:rPr>
+      </w:pPr>
+      <w:r>
+        <w:rPr>
+          <w:rFonts w:ascii="Calibri" w:hAnsi="Calibri" w:cs="Calibri"/>
+        </w:rPr>
+        <w:lastRenderedPageBreak/>
+        <w:t xml:space="preserve">O endereço é dividido em </w:t>
+      </w:r>
+      <w:r>
+        <w:rPr>
+          <w:rFonts w:ascii="Calibri" w:hAnsi="Calibri" w:cs="Calibri"/>
+          <w:b/>
+          <w:bCs/>
+        </w:rPr>
+        <w:t>núm. de segmento e deslocamento</w:t>
+      </w:r>
+      <w:r>
+        <w:rPr>
+          <w:rFonts w:ascii="Calibri" w:hAnsi="Calibri" w:cs="Calibri"/>
+        </w:rPr>
+        <w:t xml:space="preserve"> (offset)</w:t>
+      </w:r>
+    </w:p>
+    <w:p>
+      <w:pPr>
+        <w:rPr>
+          <w:rFonts w:ascii="Calibri" w:hAnsi="Calibri" w:cs="Calibri"/>
+        </w:rPr>
+      </w:pPr>
+      <w:r>
+        <w:rPr>
+          <w:rFonts w:ascii="Calibri" w:hAnsi="Calibri" w:cs="Calibri"/>
+        </w:rPr>
+        <w:t>Número de bits de deslocamento referente ao tamanho máximo de um segmento</w:t>
+      </w:r>
+    </w:p>
+    <w:p>
+      <w:pPr>
+        <w:rPr>
+          <w:rFonts w:ascii="Calibri" w:hAnsi="Calibri" w:cs="Calibri"/>
+        </w:rPr>
+      </w:pPr>
+      <w:r>
+        <w:rPr>
+          <w:rFonts w:ascii="Calibri" w:hAnsi="Calibri" w:cs="Calibri"/>
+        </w:rPr>
+        <w:t>Segmentos e deslocamento devem ser somados (por conta de segmentos terem tamanhos diferentes)</w:t>
+      </w:r>
+    </w:p>
+    <w:p>
+      <w:pPr>
+        <w:rPr>
+          <w:rFonts w:ascii="Calibri" w:hAnsi="Calibri" w:cs="Calibri"/>
+        </w:rPr>
+      </w:pPr>
+      <w:r>
+        <w:rPr>
+          <w:rFonts w:ascii="Calibri" w:hAnsi="Calibri" w:cs="Calibri"/>
+        </w:rPr>
+        <w:t>Registrador possui endereço inicial da tabela de segmento (</w:t>
+      </w:r>
+      <w:r>
+        <w:rPr>
+          <w:rFonts w:ascii="Calibri" w:hAnsi="Calibri" w:cs="Calibri"/>
+          <w:b/>
+          <w:bCs/>
+        </w:rPr>
+        <w:t>BTS</w:t>
+      </w:r>
+      <w:r>
+        <w:rPr>
+          <w:rFonts w:ascii="Calibri" w:hAnsi="Calibri" w:cs="Calibri"/>
+        </w:rPr>
+        <w:t xml:space="preserve"> – base da tabela de segmentos)</w:t>
+      </w:r>
+    </w:p>
+    <w:p>
+      <w:pPr>
+        <w:rPr>
+          <w:rFonts w:ascii="Calibri" w:hAnsi="Calibri" w:cs="Calibri"/>
+        </w:rPr>
+      </w:pPr>
+      <w:r>
+        <w:rPr>
+          <w:rFonts w:ascii="Calibri" w:hAnsi="Calibri" w:cs="Calibri"/>
+        </w:rPr>
+        <w:t xml:space="preserve">A tabela de segmento possui 4 campos: </w:t>
+      </w:r>
+      <w:r>
+        <w:rPr>
+          <w:rFonts w:ascii="Calibri" w:hAnsi="Calibri" w:cs="Calibri"/>
+          <w:b/>
+          <w:bCs/>
+        </w:rPr>
+        <w:t>P</w:t>
+      </w:r>
+      <w:r>
+        <w:rPr>
+          <w:rFonts w:ascii="Calibri" w:hAnsi="Calibri" w:cs="Calibri"/>
+        </w:rPr>
+        <w:t xml:space="preserve"> (presente) que representa se já foi implementada ou não (0 ou 1), </w:t>
+      </w:r>
+      <w:r>
+        <w:rPr>
+          <w:rFonts w:ascii="Calibri" w:hAnsi="Calibri" w:cs="Calibri"/>
+          <w:b/>
+          <w:bCs/>
+        </w:rPr>
+        <w:t>Prot</w:t>
+      </w:r>
+      <w:r>
+        <w:rPr>
+          <w:rFonts w:ascii="Calibri" w:hAnsi="Calibri" w:cs="Calibri"/>
+        </w:rPr>
+        <w:t xml:space="preserve"> (pro</w:t>
+      </w:r>
+      <w:r>
+        <w:rPr>
+          <w:rFonts w:ascii="Calibri" w:hAnsi="Calibri" w:cs="Calibri"/>
+        </w:rPr>
+        <w:t>teção</w:t>
+      </w:r>
+      <w:r>
+        <w:rPr>
+          <w:rFonts w:ascii="Calibri" w:hAnsi="Calibri" w:cs="Calibri"/>
+        </w:rPr>
+        <w:t xml:space="preserve">) que representa a informação de proteção, </w:t>
+      </w:r>
+      <w:r>
+        <w:rPr>
+          <w:rFonts w:ascii="Calibri" w:hAnsi="Calibri" w:cs="Calibri"/>
+          <w:b/>
+          <w:bCs/>
+        </w:rPr>
+        <w:t>Limite</w:t>
+      </w:r>
+      <w:r>
+        <w:rPr>
+          <w:rFonts w:ascii="Calibri" w:hAnsi="Calibri" w:cs="Calibri"/>
+        </w:rPr>
+        <w:t xml:space="preserve"> que é o tamanho efetivo do segmento e </w:t>
+      </w:r>
+      <w:r>
+        <w:rPr>
+          <w:rFonts w:ascii="Calibri" w:hAnsi="Calibri" w:cs="Calibri"/>
+          <w:b/>
+          <w:bCs/>
+        </w:rPr>
+        <w:t>Base</w:t>
+      </w:r>
+      <w:r>
+        <w:rPr>
+          <w:rFonts w:ascii="Calibri" w:hAnsi="Calibri" w:cs="Calibri"/>
+        </w:rPr>
+        <w:t xml:space="preserve"> que é o endereço inicial do segmento na memória física</w:t>
+      </w:r>
+    </w:p>
+    <w:p>
+      <w:pPr>
+        <w:rPr>
+          <w:rFonts w:ascii="Calibri" w:hAnsi="Calibri" w:cs="Calibri"/>
+        </w:rPr>
+      </w:pPr>
+      <w:r>
+        <w:rPr>
+          <w:rFonts w:ascii="Calibri" w:hAnsi="Calibri" w:cs="Calibri"/>
+        </w:rPr>
+        <w:t>Somar o valor da base com o deslocamento dá o endereço efetivo acessado na memória principal</w:t>
+      </w:r>
+    </w:p>
+    <w:p>
+      <w:pPr>
+        <w:rPr>
+          <w:rFonts w:ascii="Calibri" w:hAnsi="Calibri" w:cs="Calibri"/>
+        </w:rPr>
+      </w:pPr>
+      <w:r>
+        <w:rPr>
+          <w:rFonts w:ascii="Calibri" w:hAnsi="Calibri" w:cs="Calibri"/>
+        </w:rPr>
+        <w:t>Com a segmentação pode realocar memória para aproveitar 100% dela</w:t>
+      </w:r>
+    </w:p>
+    <w:p>
+      <w:pPr>
+        <w:rPr>
+          <w:rFonts w:ascii="Calibri" w:hAnsi="Calibri" w:cs="Calibri"/>
+        </w:rPr>
+      </w:pPr>
+      <w:r>
+        <w:rPr>
+          <w:rFonts w:ascii="Calibri" w:hAnsi="Calibri" w:cs="Calibri"/>
+        </w:rPr>
+        <w:t>Vantagens: compartilhamento de memória entre processos</w:t>
+      </w:r>
+    </w:p>
+    <w:p>
+      <w:pPr>
+        <w:rPr>
+          <w:rFonts w:ascii="Calibri" w:hAnsi="Calibri" w:cs="Calibri"/>
+        </w:rPr>
+      </w:pPr>
+      <w:r>
+        <w:rPr>
+          <w:rFonts w:ascii="Calibri" w:hAnsi="Calibri" w:cs="Calibri"/>
+        </w:rPr>
+        <w:t>Ex.: Dados que possuem o mesmo tamanho de editores, assim estes editores compartilham o mesmo espaço</w:t>
+      </w:r>
+    </w:p>
+    <w:p>
+      <w:pPr>
+        <w:rPr>
+          <w:rFonts w:ascii="Calibri" w:hAnsi="Calibri" w:cs="Calibri"/>
+        </w:rPr>
+      </w:pPr>
+      <w:r>
+        <w:rPr>
+          <w:rFonts w:ascii="Calibri" w:hAnsi="Calibri" w:cs="Calibri"/>
+        </w:rPr>
+        <w:t>Problemas: Substituição é complexo devido aos diferentes tamanhos dos segmentos, causando fragmentação externa (vários espaços espalhados dos segmentos já não mais presentes)</w:t>
+      </w:r>
+    </w:p>
+    <w:p>
+      <w:pPr>
+        <w:rPr>
+          <w:rFonts w:ascii="Calibri" w:hAnsi="Calibri" w:cs="Calibri"/>
+        </w:rPr>
+      </w:pPr>
+      <w:r>
+        <w:rPr>
+          <w:rFonts w:ascii="Calibri" w:hAnsi="Calibri" w:cs="Calibri"/>
+        </w:rPr>
+        <w:t xml:space="preserve">Pode ser arrumado com </w:t>
+      </w:r>
+      <w:r>
+        <w:rPr>
+          <w:rFonts w:ascii="Calibri" w:hAnsi="Calibri" w:cs="Calibri"/>
+          <w:b/>
+          <w:bCs/>
+        </w:rPr>
+        <w:t>compactação</w:t>
+      </w:r>
+      <w:r>
+        <w:rPr>
+          <w:rFonts w:ascii="Calibri" w:hAnsi="Calibri" w:cs="Calibri"/>
+        </w:rPr>
+        <w:t>, juntando todos os segmentos (pode demorar)</w:t>
+      </w:r>
+    </w:p>
+    <w:p>
+      <w:pPr>
+        <w:rPr>
+          <w:rFonts w:ascii="Calibri" w:hAnsi="Calibri" w:cs="Calibri"/>
+        </w:rPr>
+      </w:pPr>
+      <w:r>
+        <w:rPr>
+          <w:rFonts w:ascii="Calibri" w:hAnsi="Calibri" w:cs="Calibri"/>
+        </w:rPr>
+        <w:t>Paginação foi criada para fornecer um grande espaço de endereçamento sem a necessidade de comprar mais memória física</w:t>
+      </w:r>
+    </w:p>
+    <w:p>
+      <w:pPr>
+        <w:rPr>
+          <w:rFonts w:ascii="Calibri" w:hAnsi="Calibri" w:cs="Calibri"/>
+        </w:rPr>
+      </w:pPr>
+      <w:r>
+        <w:rPr>
+          <w:rFonts w:ascii="Calibri" w:hAnsi="Calibri" w:cs="Calibri"/>
+        </w:rPr>
+        <w:t>Segmentação foi criada para permitir que programas sejam divididos em espaços independentes, auxiliando o compartilhamento e proteção</w:t>
+      </w:r>
+    </w:p>
+    <w:p>
+      <w:pPr>
+        <w:rPr>
+          <w:rFonts w:ascii="Calibri" w:hAnsi="Calibri" w:cs="Calibri"/>
+        </w:rPr>
+      </w:pPr>
+      <w:r>
+        <w:rPr>
+          <w:rFonts w:ascii="Calibri" w:hAnsi="Calibri" w:cs="Calibri"/>
+        </w:rPr>
+        <w:t>Paginar segmentos elimina os problemas de fragmentação interna e externa que cada um possui</w:t>
+      </w:r>
+    </w:p>
+    <w:p>
+      <w:pPr>
+        <w:rPr>
+          <w:rFonts w:ascii="Calibri" w:hAnsi="Calibri" w:cs="Calibri"/>
+        </w:rPr>
+      </w:pPr>
+      <w:r>
+        <w:rPr>
+          <w:rFonts w:ascii="Calibri" w:hAnsi="Calibri" w:cs="Calibri"/>
+        </w:rPr>
+        <w:t xml:space="preserve">Como é feito: </w:t>
+      </w:r>
+      <w:r>
+        <w:rPr>
+          <w:rFonts w:ascii="Calibri" w:hAnsi="Calibri" w:cs="Calibri"/>
+          <w:b/>
+          <w:bCs/>
+        </w:rPr>
+        <w:t>número de segmento</w:t>
+      </w:r>
+      <w:r>
+        <w:rPr>
+          <w:rFonts w:ascii="Calibri" w:hAnsi="Calibri" w:cs="Calibri"/>
+        </w:rPr>
+        <w:t xml:space="preserve"> indexa numa tabela de segmentos, </w:t>
+      </w:r>
+      <w:r>
+        <w:rPr>
+          <w:rFonts w:ascii="Calibri" w:hAnsi="Calibri" w:cs="Calibri"/>
+          <w:b/>
+          <w:bCs/>
+        </w:rPr>
+        <w:t>número da página</w:t>
+      </w:r>
+      <w:r>
+        <w:rPr>
+          <w:rFonts w:ascii="Calibri" w:hAnsi="Calibri" w:cs="Calibri"/>
+        </w:rPr>
+        <w:t xml:space="preserve"> indexa numa tabela de páginas, </w:t>
+      </w:r>
+      <w:r>
+        <w:rPr>
+          <w:rFonts w:ascii="Calibri" w:hAnsi="Calibri" w:cs="Calibri"/>
+          <w:b/>
+          <w:bCs/>
+        </w:rPr>
+        <w:t>deslocamento</w:t>
+      </w:r>
+      <w:r>
+        <w:rPr>
+          <w:rFonts w:ascii="Calibri" w:hAnsi="Calibri" w:cs="Calibri"/>
+        </w:rPr>
+        <w:t xml:space="preserve"> será concatenado com </w:t>
+      </w:r>
+      <w:r>
+        <w:rPr>
+          <w:rFonts w:ascii="Calibri" w:hAnsi="Calibri" w:cs="Calibri"/>
+        </w:rPr>
+        <w:t>o número do bloco</w:t>
+      </w:r>
+      <w:r>
+        <w:rPr>
+          <w:rFonts w:ascii="Calibri" w:hAnsi="Calibri" w:cs="Calibri"/>
+        </w:rPr>
+        <w:t xml:space="preserve"> (que é o endereço do bloco da tabela da página) no endereço físico.</w:t>
+      </w:r>
+    </w:p>
+    <w:p>
+      <w:pPr>
+        <w:rPr>
+          <w:rFonts w:ascii="Calibri" w:hAnsi="Calibri" w:cs="Calibri"/>
+        </w:rPr>
+      </w:pPr>
+      <w:r>
+        <w:rPr>
+          <w:rFonts w:ascii="Calibri" w:hAnsi="Calibri" w:cs="Calibri"/>
+        </w:rPr>
+        <w:t>Endereço lógico vai para a tabela de segmentos, depois vai referenciar numa tabela de páginas para depois ir para o endereço físico</w:t>
+      </w:r>
+    </w:p>
+    <w:p>
+      <w:pPr>
+        <w:rPr>
+          <w:rFonts w:ascii="Calibri" w:hAnsi="Calibri" w:cs="Calibri"/>
         </w:rPr>
       </w:pPr>
     </w:p>
@@ -3495,7 +4792,7 @@
   <w:style w:type="paragraph" w:default="1" w:styleId="Normal">
     <w:name w:val="Normal"/>
     <w:qFormat/>
-    <w:rsid w:val="00562C8A"/>
+    <w:rsid w:val="00EE5291"/>
   </w:style>
   <w:style w:type="paragraph" w:styleId="Ttulo1">
     <w:name w:val="heading 1"/>
@@ -3699,7 +4996,6 @@
   <w:style w:type="character" w:default="1" w:styleId="Fontepargpadro">
     <w:name w:val="Default Paragraph Font"/>
     <w:uiPriority w:val="1"/>
-    <w:semiHidden/>
     <w:unhideWhenUsed/>
   </w:style>
   <w:style w:type="table" w:default="1" w:styleId="Tabelanormal">

</xml_diff>

<commit_message>
add: estudo e exercicio sistema de arquivos
</commit_message>
<xml_diff>
--- a/Exercicios/RevisãoProva2/RevisãoProva.DOCX
+++ b/Exercicios/RevisãoProva2/RevisãoProva.DOCX
@@ -3154,6 +3154,386 @@
           <w:rFonts w:ascii="Calibri" w:hAnsi="Calibri" w:cs="Calibri"/>
         </w:rPr>
         <w:t>É orientado a bloco, caractere e rede</w:t>
+      </w:r>
+    </w:p>
+    <w:p>
+      <w:pPr>
+        <w:rPr>
+          <w:rFonts w:ascii="Calibri" w:hAnsi="Calibri" w:cs="Calibri"/>
+        </w:rPr>
+      </w:pPr>
+    </w:p>
+    <w:p>
+      <w:pPr>
+        <w:rPr>
+          <w:rFonts w:ascii="Calibri" w:hAnsi="Calibri" w:cs="Calibri"/>
+        </w:rPr>
+      </w:pPr>
+      <w:r>
+        <w:rPr>
+          <w:rFonts w:ascii="Calibri" w:hAnsi="Calibri" w:cs="Calibri"/>
+        </w:rPr>
+        <w:t>Aula 2</w:t>
+      </w:r>
+      <w:r>
+        <w:rPr>
+          <w:rFonts w:ascii="Calibri" w:hAnsi="Calibri" w:cs="Calibri"/>
+        </w:rPr>
+        <w:t>6</w:t>
+      </w:r>
+      <w:r>
+        <w:rPr>
+          <w:rFonts w:ascii="Calibri" w:hAnsi="Calibri" w:cs="Calibri"/>
+        </w:rPr>
+        <w:t xml:space="preserve"> (</w:t>
+      </w:r>
+      <w:r>
+        <w:rPr>
+          <w:rFonts w:ascii="Calibri" w:hAnsi="Calibri" w:cs="Calibri"/>
+          <w:b/>
+          <w:bCs/>
+        </w:rPr>
+        <w:t>Sistema de Arquivos</w:t>
+      </w:r>
+      <w:r>
+        <w:rPr>
+          <w:rFonts w:ascii="Calibri" w:hAnsi="Calibri" w:cs="Calibri"/>
+        </w:rPr>
+        <w:t>) –</w:t>
+      </w:r>
+    </w:p>
+    <w:p>
+      <w:pPr>
+        <w:rPr>
+          <w:rFonts w:ascii="Calibri" w:hAnsi="Calibri" w:cs="Calibri"/>
+        </w:rPr>
+      </w:pPr>
+      <w:r>
+        <w:rPr>
+          <w:rFonts w:ascii="Calibri" w:hAnsi="Calibri" w:cs="Calibri"/>
+        </w:rPr>
+        <w:t>Informações precisam ser armazenadas, assim foi criado o ARQUIVO: gerencia e representa os dados</w:t>
+      </w:r>
+    </w:p>
+    <w:p>
+      <w:pPr>
+        <w:rPr>
+          <w:rFonts w:ascii="Calibri" w:hAnsi="Calibri" w:cs="Calibri"/>
+        </w:rPr>
+      </w:pPr>
+      <w:r>
+        <w:rPr>
+          <w:rFonts w:ascii="Calibri" w:hAnsi="Calibri" w:cs="Calibri"/>
+        </w:rPr>
+        <w:t>Sistema de arquivos estrutura o armazenamento de dados</w:t>
+      </w:r>
+    </w:p>
+    <w:p>
+      <w:pPr>
+        <w:rPr>
+          <w:rFonts w:ascii="Calibri" w:hAnsi="Calibri" w:cs="Calibri"/>
+        </w:rPr>
+      </w:pPr>
+      <w:r>
+        <w:rPr>
+          <w:rFonts w:ascii="Calibri" w:hAnsi="Calibri" w:cs="Calibri"/>
+        </w:rPr>
+        <w:t>Arquivo é um conjunto de dados identificado por nome</w:t>
+      </w:r>
+    </w:p>
+    <w:p>
+      <w:pPr>
+        <w:rPr>
+          <w:rFonts w:ascii="Calibri" w:hAnsi="Calibri" w:cs="Calibri"/>
+          <w:b/>
+          <w:bCs/>
+        </w:rPr>
+      </w:pPr>
+      <w:r>
+        <w:rPr>
+          <w:rFonts w:ascii="Calibri" w:hAnsi="Calibri" w:cs="Calibri"/>
+          <w:b/>
+          <w:bCs/>
+        </w:rPr>
+        <w:t>Estrutura Interna de Arquivos</w:t>
+      </w:r>
+    </w:p>
+    <w:p>
+      <w:pPr>
+        <w:rPr>
+          <w:rFonts w:ascii="Calibri" w:hAnsi="Calibri" w:cs="Calibri"/>
+        </w:rPr>
+      </w:pPr>
+      <w:r>
+        <w:rPr>
+          <w:rFonts w:ascii="Calibri" w:hAnsi="Calibri" w:cs="Calibri"/>
+        </w:rPr>
+        <w:t>Sequência não-estruturada de bytes: simples, define toda a organização, é flexível</w:t>
+      </w:r>
+    </w:p>
+    <w:p>
+      <w:pPr>
+        <w:rPr>
+          <w:rFonts w:ascii="Calibri" w:hAnsi="Calibri" w:cs="Calibri"/>
+        </w:rPr>
+      </w:pPr>
+      <w:r>
+        <w:rPr>
+          <w:rFonts w:ascii="Calibri" w:hAnsi="Calibri" w:cs="Calibri"/>
+        </w:rPr>
+        <w:t>Sequência de Registros: tamanho fixo, ler retorna um registro e escrever anexa um registro</w:t>
+      </w:r>
+    </w:p>
+    <w:p>
+      <w:pPr>
+        <w:rPr>
+          <w:rFonts w:ascii="Calibri" w:hAnsi="Calibri" w:cs="Calibri"/>
+        </w:rPr>
+      </w:pPr>
+      <w:r>
+        <w:rPr>
+          <w:rFonts w:ascii="Calibri" w:hAnsi="Calibri" w:cs="Calibri"/>
+        </w:rPr>
+        <w:t>Árvore de Registros: Ordenada por chaves, cada registro é associado a uma chave, bom para computadores de grande porte</w:t>
+      </w:r>
+    </w:p>
+    <w:p>
+      <w:pPr>
+        <w:rPr>
+          <w:rFonts w:ascii="Calibri" w:hAnsi="Calibri" w:cs="Calibri"/>
+          <w:b/>
+          <w:bCs/>
+        </w:rPr>
+      </w:pPr>
+      <w:r>
+        <w:rPr>
+          <w:rFonts w:ascii="Calibri" w:hAnsi="Calibri" w:cs="Calibri"/>
+          <w:b/>
+          <w:bCs/>
+        </w:rPr>
+        <w:t>Diretórios</w:t>
+      </w:r>
+    </w:p>
+    <w:p>
+      <w:pPr>
+        <w:rPr>
+          <w:rFonts w:ascii="Calibri" w:hAnsi="Calibri" w:cs="Calibri"/>
+        </w:rPr>
+      </w:pPr>
+      <w:r>
+        <w:rPr>
+          <w:rFonts w:ascii="Calibri" w:hAnsi="Calibri" w:cs="Calibri"/>
+        </w:rPr>
+        <w:t>É o modo como o sistema organiza os arquivos no disco</w:t>
+      </w:r>
+    </w:p>
+    <w:p>
+      <w:pPr>
+        <w:rPr>
+          <w:rFonts w:ascii="Calibri" w:hAnsi="Calibri" w:cs="Calibri"/>
+        </w:rPr>
+      </w:pPr>
+      <w:r>
+        <w:rPr>
+          <w:rFonts w:ascii="Calibri" w:hAnsi="Calibri" w:cs="Calibri"/>
+        </w:rPr>
+        <w:t>Nível único: simples e limitado (não pode nome repetido), um único diretório contendo todos os arquivos do disco</w:t>
+      </w:r>
+    </w:p>
+    <w:p>
+      <w:pPr>
+        <w:rPr>
+          <w:rFonts w:ascii="Calibri" w:hAnsi="Calibri" w:cs="Calibri"/>
+        </w:rPr>
+      </w:pPr>
+      <w:r>
+        <w:rPr>
+          <w:rFonts w:ascii="Calibri" w:hAnsi="Calibri" w:cs="Calibri"/>
+        </w:rPr>
+        <w:t xml:space="preserve">Nível duplo: </w:t>
+      </w:r>
+      <w:r>
+        <w:rPr>
+          <w:rFonts w:ascii="Calibri" w:hAnsi="Calibri" w:cs="Calibri"/>
+        </w:rPr>
+        <w:t>Cada usuário tem seu diretório e cada um pode criar arquivos com qualquer nome</w:t>
+      </w:r>
+    </w:p>
+    <w:p>
+      <w:pPr>
+        <w:rPr>
+          <w:rFonts w:ascii="Calibri" w:hAnsi="Calibri" w:cs="Calibri"/>
+          <w:b/>
+          <w:bCs/>
+        </w:rPr>
+      </w:pPr>
+      <w:r>
+        <w:rPr>
+          <w:rFonts w:ascii="Calibri" w:hAnsi="Calibri" w:cs="Calibri"/>
+          <w:b/>
+          <w:bCs/>
+        </w:rPr>
+        <w:t>Estrutura de diretórios hierárquicos</w:t>
+      </w:r>
+    </w:p>
+    <w:p>
+      <w:pPr>
+        <w:rPr>
+          <w:rFonts w:ascii="Calibri" w:hAnsi="Calibri" w:cs="Calibri"/>
+        </w:rPr>
+      </w:pPr>
+      <w:r>
+        <w:rPr>
+          <w:rFonts w:ascii="Calibri" w:hAnsi="Calibri" w:cs="Calibri"/>
+        </w:rPr>
+        <w:t>Usado pela maioria dos SO, melhor organizado, ilimitado, path único (pucrs/ages/docs)</w:t>
+      </w:r>
+    </w:p>
+    <w:p>
+      <w:pPr>
+        <w:rPr>
+          <w:rFonts w:ascii="Calibri" w:hAnsi="Calibri" w:cs="Calibri"/>
+          <w:b/>
+          <w:bCs/>
+        </w:rPr>
+      </w:pPr>
+      <w:r>
+        <w:rPr>
+          <w:rFonts w:ascii="Calibri" w:hAnsi="Calibri" w:cs="Calibri"/>
+          <w:b/>
+          <w:bCs/>
+        </w:rPr>
+        <w:t>Esquema do Sistema de Arquivos</w:t>
+      </w:r>
+    </w:p>
+    <w:p>
+      <w:pPr>
+        <w:rPr>
+          <w:rFonts w:ascii="Calibri" w:hAnsi="Calibri" w:cs="Calibri"/>
+        </w:rPr>
+      </w:pPr>
+      <w:r>
+        <w:rPr>
+          <w:rFonts w:ascii="Calibri" w:hAnsi="Calibri" w:cs="Calibri"/>
+        </w:rPr>
+        <w:t>Discos são divididos em uma ou mais partições, cada uma com sistemas de arquivos</w:t>
+      </w:r>
+    </w:p>
+    <w:p>
+      <w:pPr>
+        <w:rPr>
+          <w:rFonts w:ascii="Calibri" w:hAnsi="Calibri" w:cs="Calibri"/>
+        </w:rPr>
+      </w:pPr>
+      <w:r>
+        <w:rPr>
+          <w:rFonts w:ascii="Calibri" w:hAnsi="Calibri" w:cs="Calibri"/>
+        </w:rPr>
+        <w:t xml:space="preserve">Setor 0 do disco é </w:t>
+      </w:r>
+      <w:r>
+        <w:rPr>
+          <w:rFonts w:ascii="Calibri" w:hAnsi="Calibri" w:cs="Calibri"/>
+        </w:rPr>
+        <w:t xml:space="preserve">um programa </w:t>
+      </w:r>
+      <w:r>
+        <w:rPr>
+          <w:rFonts w:ascii="Calibri" w:hAnsi="Calibri" w:cs="Calibri"/>
+        </w:rPr>
+        <w:t>chamado Master Boot Record (MBR)</w:t>
+      </w:r>
+    </w:p>
+    <w:p>
+      <w:pPr>
+        <w:rPr>
+          <w:rFonts w:ascii="Calibri" w:hAnsi="Calibri" w:cs="Calibri"/>
+        </w:rPr>
+      </w:pPr>
+      <w:r>
+        <w:rPr>
+          <w:rFonts w:ascii="Calibri" w:hAnsi="Calibri" w:cs="Calibri"/>
+        </w:rPr>
+        <w:t xml:space="preserve">Ao inicializar o sistema, a BIOS lê e executa o MBR que localiza a partição ativa, lê seu primeiro bloco chamado </w:t>
+      </w:r>
+      <w:r>
+        <w:rPr>
+          <w:rFonts w:ascii="Calibri" w:hAnsi="Calibri" w:cs="Calibri"/>
+          <w:b/>
+          <w:bCs/>
+        </w:rPr>
+        <w:t>bloco de boot</w:t>
+      </w:r>
+      <w:r>
+        <w:rPr>
+          <w:rFonts w:ascii="Calibri" w:hAnsi="Calibri" w:cs="Calibri"/>
+          <w:b/>
+          <w:bCs/>
+        </w:rPr>
+        <w:t xml:space="preserve"> </w:t>
+      </w:r>
+      <w:r>
+        <w:rPr>
+          <w:rFonts w:ascii="Calibri" w:hAnsi="Calibri" w:cs="Calibri"/>
+        </w:rPr>
+        <w:t>que carrega o SO contido na partição</w:t>
+      </w:r>
+    </w:p>
+    <w:p>
+      <w:pPr>
+        <w:rPr>
+          <w:rFonts w:ascii="Calibri" w:hAnsi="Calibri" w:cs="Calibri"/>
+        </w:rPr>
+      </w:pPr>
+      <w:r>
+        <w:rPr>
+          <w:rFonts w:ascii="Calibri" w:hAnsi="Calibri" w:cs="Calibri"/>
+        </w:rPr>
+        <w:t xml:space="preserve">Esquema da partição possui um </w:t>
+      </w:r>
+      <w:r>
+        <w:rPr>
+          <w:rFonts w:ascii="Calibri" w:hAnsi="Calibri" w:cs="Calibri"/>
+          <w:b/>
+          <w:bCs/>
+        </w:rPr>
+        <w:t xml:space="preserve">SuperBloco </w:t>
+      </w:r>
+      <w:r>
+        <w:rPr>
+          <w:rFonts w:ascii="Calibri" w:hAnsi="Calibri" w:cs="Calibri"/>
+        </w:rPr>
+        <w:t>que contém os principais parâmetros do sistema de arquivos e as informações sobre os blocos livres</w:t>
+      </w:r>
+    </w:p>
+    <w:p>
+      <w:pPr>
+        <w:rPr>
+          <w:rFonts w:ascii="Calibri" w:hAnsi="Calibri" w:cs="Calibri"/>
+          <w:b/>
+          <w:bCs/>
+        </w:rPr>
+      </w:pPr>
+      <w:r>
+        <w:rPr>
+          <w:rFonts w:ascii="Calibri" w:hAnsi="Calibri" w:cs="Calibri"/>
+          <w:b/>
+          <w:bCs/>
+        </w:rPr>
+        <w:t>Implementação de Arquivos</w:t>
+      </w:r>
+    </w:p>
+    <w:p>
+      <w:pPr>
+        <w:rPr>
+          <w:rFonts w:ascii="Calibri" w:hAnsi="Calibri" w:cs="Calibri"/>
+        </w:rPr>
+      </w:pPr>
+      <w:r>
+        <w:rPr>
+          <w:rFonts w:ascii="Calibri" w:hAnsi="Calibri" w:cs="Calibri"/>
+        </w:rPr>
+        <w:t xml:space="preserve">Alocação Contígua: </w:t>
       </w:r>
     </w:p>
     <w:sectPr>

</xml_diff>

<commit_message>
add: estudo diretorios e sistema de arquivos
</commit_message>
<xml_diff>
--- a/Exercicios/RevisãoProva2/RevisãoProva.DOCX
+++ b/Exercicios/RevisãoProva2/RevisãoProva.DOCX
@@ -28,6 +28,235 @@
         <w:rPr>
           <w:rFonts w:ascii="Calibri" w:hAnsi="Calibri" w:cs="Calibri"/>
         </w:rPr>
+        <w:t>Termos importantes</w:t>
+      </w:r>
+      <w:r>
+        <w:rPr>
+          <w:rFonts w:ascii="Calibri" w:hAnsi="Calibri" w:cs="Calibri"/>
+        </w:rPr>
+        <w:t xml:space="preserve"> –</w:t>
+      </w:r>
+    </w:p>
+    <w:p>
+      <w:pPr>
+        <w:spacing w:before="100" w:beforeAutospacing="1" w:after="100" w:afterAutospacing="1" w:line="240" w:lineRule="auto"/>
+        <w:rPr>
+          <w:rFonts w:ascii="Calibri" w:eastAsia="Times New Roman" w:hAnsi="Calibri" w:cs="Calibri"/>
+          <w:kern w:val="0"/>
+          <w:lang w:eastAsia="pt-BR"/>
+          <w14:ligatures w14:val="none"/>
+        </w:rPr>
+      </w:pPr>
+      <w:r>
+        <w:rPr>
+          <w:rFonts w:ascii="Calibri" w:eastAsia="Times New Roman" w:hAnsi="Calibri" w:cs="Calibri"/>
+          <w:b/>
+          <w:bCs/>
+          <w:kern w:val="0"/>
+          <w:lang w:eastAsia="pt-BR"/>
+          <w14:ligatures w14:val="none"/>
+        </w:rPr>
+        <w:t>Fragmentação Interna</w:t>
+      </w:r>
+      <w:r>
+        <w:rPr>
+          <w:rFonts w:ascii="Calibri" w:eastAsia="Times New Roman" w:hAnsi="Calibri" w:cs="Calibri"/>
+          <w:kern w:val="0"/>
+          <w:lang w:eastAsia="pt-BR"/>
+          <w14:ligatures w14:val="none"/>
+        </w:rPr>
+        <w:t>:</w:t>
+      </w:r>
+    </w:p>
+    <w:p>
+      <w:pPr>
+        <w:numPr>
+          <w:ilvl w:val="0"/>
+          <w:numId w:val="14"/>
+        </w:numPr>
+        <w:spacing w:before="100" w:beforeAutospacing="1" w:after="100" w:afterAutospacing="1" w:line="240" w:lineRule="auto"/>
+        <w:rPr>
+          <w:rFonts w:ascii="Calibri" w:eastAsia="Times New Roman" w:hAnsi="Calibri" w:cs="Calibri"/>
+          <w:kern w:val="0"/>
+          <w:lang w:eastAsia="pt-BR"/>
+          <w14:ligatures w14:val="none"/>
+        </w:rPr>
+      </w:pPr>
+      <w:r>
+        <w:rPr>
+          <w:rFonts w:ascii="Calibri" w:eastAsia="Times New Roman" w:hAnsi="Calibri" w:cs="Calibri"/>
+          <w:kern w:val="0"/>
+          <w:lang w:eastAsia="pt-BR"/>
+          <w14:ligatures w14:val="none"/>
+        </w:rPr>
+        <w:t>Ocorre quando os blocos de memória alocados a processos são maiores do que o necessário.</w:t>
+      </w:r>
+    </w:p>
+    <w:p>
+      <w:pPr>
+        <w:numPr>
+          <w:ilvl w:val="0"/>
+          <w:numId w:val="14"/>
+        </w:numPr>
+        <w:spacing w:before="100" w:beforeAutospacing="1" w:after="100" w:afterAutospacing="1" w:line="240" w:lineRule="auto"/>
+        <w:rPr>
+          <w:rFonts w:ascii="Calibri" w:eastAsia="Times New Roman" w:hAnsi="Calibri" w:cs="Calibri"/>
+          <w:kern w:val="0"/>
+          <w:lang w:eastAsia="pt-BR"/>
+          <w14:ligatures w14:val="none"/>
+        </w:rPr>
+      </w:pPr>
+      <w:r>
+        <w:rPr>
+          <w:rFonts w:ascii="Calibri" w:eastAsia="Times New Roman" w:hAnsi="Calibri" w:cs="Calibri"/>
+          <w:kern w:val="0"/>
+          <w:lang w:eastAsia="pt-BR"/>
+          <w14:ligatures w14:val="none"/>
+        </w:rPr>
+        <w:t>Isso resulta em espaço não utilizado dentro dos blocos alocados.</w:t>
+      </w:r>
+    </w:p>
+    <w:p>
+      <w:pPr>
+        <w:numPr>
+          <w:ilvl w:val="0"/>
+          <w:numId w:val="14"/>
+        </w:numPr>
+        <w:spacing w:before="100" w:beforeAutospacing="1" w:after="100" w:afterAutospacing="1" w:line="240" w:lineRule="auto"/>
+        <w:rPr>
+          <w:rFonts w:ascii="Calibri" w:eastAsia="Times New Roman" w:hAnsi="Calibri" w:cs="Calibri"/>
+          <w:kern w:val="0"/>
+          <w:lang w:eastAsia="pt-BR"/>
+          <w14:ligatures w14:val="none"/>
+        </w:rPr>
+      </w:pPr>
+      <w:r>
+        <w:rPr>
+          <w:rFonts w:ascii="Calibri" w:eastAsia="Times New Roman" w:hAnsi="Calibri" w:cs="Calibri"/>
+          <w:kern w:val="0"/>
+          <w:lang w:eastAsia="pt-BR"/>
+          <w14:ligatures w14:val="none"/>
+        </w:rPr>
+        <w:t>Por exemplo, se um processo precisa de 18 KB e o sistema só pode alocar blocos de 20 KB, 2 KB serão desperdiçados.</w:t>
+      </w:r>
+    </w:p>
+    <w:p>
+      <w:pPr>
+        <w:spacing w:before="100" w:beforeAutospacing="1" w:after="100" w:afterAutospacing="1" w:line="240" w:lineRule="auto"/>
+        <w:rPr>
+          <w:rFonts w:ascii="Calibri" w:eastAsia="Times New Roman" w:hAnsi="Calibri" w:cs="Calibri"/>
+          <w:kern w:val="0"/>
+          <w:lang w:eastAsia="pt-BR"/>
+          <w14:ligatures w14:val="none"/>
+        </w:rPr>
+      </w:pPr>
+      <w:r>
+        <w:rPr>
+          <w:rFonts w:ascii="Calibri" w:eastAsia="Times New Roman" w:hAnsi="Calibri" w:cs="Calibri"/>
+          <w:b/>
+          <w:bCs/>
+          <w:kern w:val="0"/>
+          <w:lang w:eastAsia="pt-BR"/>
+          <w14:ligatures w14:val="none"/>
+        </w:rPr>
+        <w:t>Fragmentação Externa</w:t>
+      </w:r>
+      <w:r>
+        <w:rPr>
+          <w:rFonts w:ascii="Calibri" w:eastAsia="Times New Roman" w:hAnsi="Calibri" w:cs="Calibri"/>
+          <w:kern w:val="0"/>
+          <w:lang w:eastAsia="pt-BR"/>
+          <w14:ligatures w14:val="none"/>
+        </w:rPr>
+        <w:t>:</w:t>
+      </w:r>
+    </w:p>
+    <w:p>
+      <w:pPr>
+        <w:numPr>
+          <w:ilvl w:val="0"/>
+          <w:numId w:val="15"/>
+        </w:numPr>
+        <w:spacing w:before="100" w:beforeAutospacing="1" w:after="100" w:afterAutospacing="1" w:line="240" w:lineRule="auto"/>
+        <w:rPr>
+          <w:rFonts w:ascii="Calibri" w:eastAsia="Times New Roman" w:hAnsi="Calibri" w:cs="Calibri"/>
+          <w:kern w:val="0"/>
+          <w:lang w:eastAsia="pt-BR"/>
+          <w14:ligatures w14:val="none"/>
+        </w:rPr>
+      </w:pPr>
+      <w:r>
+        <w:rPr>
+          <w:rFonts w:ascii="Calibri" w:eastAsia="Times New Roman" w:hAnsi="Calibri" w:cs="Calibri"/>
+          <w:kern w:val="0"/>
+          <w:lang w:eastAsia="pt-BR"/>
+          <w14:ligatures w14:val="none"/>
+        </w:rPr>
+        <w:t>Acontece quando há blocos de memória livres espalhados pelo sistema, mas nenhum deles é grande o suficiente para satisfazer a requisição de um processo.</w:t>
+      </w:r>
+    </w:p>
+    <w:p>
+      <w:pPr>
+        <w:numPr>
+          <w:ilvl w:val="0"/>
+          <w:numId w:val="15"/>
+        </w:numPr>
+        <w:spacing w:before="100" w:beforeAutospacing="1" w:after="100" w:afterAutospacing="1" w:line="240" w:lineRule="auto"/>
+        <w:rPr>
+          <w:rFonts w:ascii="Calibri" w:eastAsia="Times New Roman" w:hAnsi="Calibri" w:cs="Calibri"/>
+          <w:kern w:val="0"/>
+          <w:lang w:eastAsia="pt-BR"/>
+          <w14:ligatures w14:val="none"/>
+        </w:rPr>
+      </w:pPr>
+      <w:r>
+        <w:rPr>
+          <w:rFonts w:ascii="Calibri" w:eastAsia="Times New Roman" w:hAnsi="Calibri" w:cs="Calibri"/>
+          <w:kern w:val="0"/>
+          <w:lang w:eastAsia="pt-BR"/>
+          <w14:ligatures w14:val="none"/>
+        </w:rPr>
+        <w:t>Isso é comum em alocações dinâmicas onde os processos continuamente alocam e liberam memória.</w:t>
+      </w:r>
+    </w:p>
+    <w:p>
+      <w:pPr>
+        <w:numPr>
+          <w:ilvl w:val="0"/>
+          <w:numId w:val="15"/>
+        </w:numPr>
+        <w:spacing w:before="100" w:beforeAutospacing="1" w:after="100" w:afterAutospacing="1" w:line="240" w:lineRule="auto"/>
+        <w:rPr>
+          <w:rFonts w:ascii="Calibri" w:eastAsia="Times New Roman" w:hAnsi="Calibri" w:cs="Calibri"/>
+          <w:kern w:val="0"/>
+          <w:lang w:eastAsia="pt-BR"/>
+          <w14:ligatures w14:val="none"/>
+        </w:rPr>
+      </w:pPr>
+      <w:r>
+        <w:rPr>
+          <w:rFonts w:ascii="Calibri" w:eastAsia="Times New Roman" w:hAnsi="Calibri" w:cs="Calibri"/>
+          <w:kern w:val="0"/>
+          <w:lang w:eastAsia="pt-BR"/>
+          <w14:ligatures w14:val="none"/>
+        </w:rPr>
+        <w:t>Mesmo havendo bastante memória total disponível, a falta de blocos contíguos de tamanho adequado impede a alocação.</w:t>
+      </w:r>
+    </w:p>
+    <w:p>
+      <w:pPr>
+        <w:rPr>
+          <w:rFonts w:ascii="Calibri" w:hAnsi="Calibri" w:cs="Calibri"/>
+          <w:sz w:val="28"/>
+          <w:szCs w:val="28"/>
+        </w:rPr>
+      </w:pPr>
+      <w:r>
+        <w:rPr>
+          <w:rFonts w:ascii="Calibri" w:hAnsi="Calibri" w:cs="Calibri"/>
+          <w:sz w:val="28"/>
+          <w:szCs w:val="28"/>
+        </w:rPr>
         <w:t>Aula 16 (</w:t>
       </w:r>
       <w:r>
@@ -35,19 +264,23 @@
           <w:rFonts w:ascii="Calibri" w:hAnsi="Calibri" w:cs="Calibri"/>
           <w:b/>
           <w:bCs/>
+          <w:sz w:val="28"/>
+          <w:szCs w:val="28"/>
         </w:rPr>
         <w:t>Gerência de Memória</w:t>
       </w:r>
       <w:r>
         <w:rPr>
           <w:rFonts w:ascii="Calibri" w:hAnsi="Calibri" w:cs="Calibri"/>
+          <w:sz w:val="28"/>
+          <w:szCs w:val="28"/>
         </w:rPr>
         <w:t>) –</w:t>
       </w:r>
     </w:p>
     <w:p>
       <w:pPr>
-        <w:pStyle w:val="ListParagraph"/>
+        <w:pStyle w:val="PargrafodaLista"/>
         <w:numPr>
           <w:ilvl w:val="0"/>
           <w:numId w:val="1"/>
@@ -59,7 +292,7 @@
     </w:p>
     <w:p>
       <w:pPr>
-        <w:pStyle w:val="ListParagraph"/>
+        <w:pStyle w:val="PargrafodaLista"/>
         <w:numPr>
           <w:ilvl w:val="0"/>
           <w:numId w:val="1"/>
@@ -71,7 +304,7 @@
     </w:p>
     <w:p>
       <w:pPr>
-        <w:pStyle w:val="ListParagraph"/>
+        <w:pStyle w:val="PargrafodaLista"/>
         <w:numPr>
           <w:ilvl w:val="0"/>
           <w:numId w:val="1"/>
@@ -89,7 +322,7 @@
     </w:p>
     <w:p>
       <w:pPr>
-        <w:pStyle w:val="ListParagraph"/>
+        <w:pStyle w:val="PargrafodaLista"/>
         <w:numPr>
           <w:ilvl w:val="0"/>
           <w:numId w:val="1"/>
@@ -107,7 +340,7 @@
     </w:p>
     <w:p>
       <w:pPr>
-        <w:pStyle w:val="ListParagraph"/>
+        <w:pStyle w:val="PargrafodaLista"/>
         <w:numPr>
           <w:ilvl w:val="0"/>
           <w:numId w:val="1"/>
@@ -125,7 +358,7 @@
     </w:p>
     <w:p>
       <w:pPr>
-        <w:pStyle w:val="ListParagraph"/>
+        <w:pStyle w:val="PargrafodaLista"/>
         <w:numPr>
           <w:ilvl w:val="0"/>
           <w:numId w:val="1"/>
@@ -147,7 +380,7 @@
     </w:p>
     <w:p>
       <w:pPr>
-        <w:pStyle w:val="ListParagraph"/>
+        <w:pStyle w:val="PargrafodaLista"/>
         <w:numPr>
           <w:ilvl w:val="0"/>
           <w:numId w:val="1"/>
@@ -206,7 +439,7 @@
     </w:p>
     <w:p>
       <w:pPr>
-        <w:pStyle w:val="ListParagraph"/>
+        <w:pStyle w:val="PargrafodaLista"/>
         <w:numPr>
           <w:ilvl w:val="0"/>
           <w:numId w:val="2"/>
@@ -221,7 +454,7 @@
     </w:p>
     <w:p>
       <w:pPr>
-        <w:pStyle w:val="ListParagraph"/>
+        <w:pStyle w:val="PargrafodaLista"/>
         <w:numPr>
           <w:ilvl w:val="0"/>
           <w:numId w:val="2"/>
@@ -236,7 +469,7 @@
     </w:p>
     <w:p>
       <w:pPr>
-        <w:pStyle w:val="ListParagraph"/>
+        <w:pStyle w:val="PargrafodaLista"/>
         <w:numPr>
           <w:ilvl w:val="0"/>
           <w:numId w:val="2"/>
@@ -251,7 +484,7 @@
     </w:p>
     <w:p>
       <w:pPr>
-        <w:pStyle w:val="ListParagraph"/>
+        <w:pStyle w:val="PargrafodaLista"/>
         <w:numPr>
           <w:ilvl w:val="0"/>
           <w:numId w:val="2"/>
@@ -266,7 +499,7 @@
     </w:p>
     <w:p>
       <w:pPr>
-        <w:pStyle w:val="ListParagraph"/>
+        <w:pStyle w:val="PargrafodaLista"/>
         <w:numPr>
           <w:ilvl w:val="0"/>
           <w:numId w:val="2"/>
@@ -281,7 +514,7 @@
     </w:p>
     <w:p>
       <w:pPr>
-        <w:pStyle w:val="ListParagraph"/>
+        <w:pStyle w:val="PargrafodaLista"/>
         <w:numPr>
           <w:ilvl w:val="0"/>
           <w:numId w:val="2"/>
@@ -306,7 +539,7 @@
     </w:p>
     <w:p>
       <w:pPr>
-        <w:pStyle w:val="ListParagraph"/>
+        <w:pStyle w:val="PargrafodaLista"/>
         <w:numPr>
           <w:ilvl w:val="0"/>
           <w:numId w:val="2"/>
@@ -343,7 +576,7 @@
     </w:p>
     <w:p>
       <w:pPr>
-        <w:pStyle w:val="ListParagraph"/>
+        <w:pStyle w:val="PargrafodaLista"/>
         <w:numPr>
           <w:ilvl w:val="0"/>
           <w:numId w:val="3"/>
@@ -361,7 +594,7 @@
     </w:p>
     <w:p>
       <w:pPr>
-        <w:pStyle w:val="ListParagraph"/>
+        <w:pStyle w:val="PargrafodaLista"/>
         <w:numPr>
           <w:ilvl w:val="0"/>
           <w:numId w:val="3"/>
@@ -374,12 +607,13 @@
         <w:rPr>
           <w:rFonts w:ascii="Calibri" w:hAnsi="Calibri" w:cs="Calibri"/>
         </w:rPr>
+        <w:lastRenderedPageBreak/>
         <w:t>Mais eficiente, divididos em partições estabelecidos na inicialização do sistema</w:t>
       </w:r>
     </w:p>
     <w:p>
       <w:pPr>
-        <w:pStyle w:val="ListParagraph"/>
+        <w:pStyle w:val="PargrafodaLista"/>
         <w:numPr>
           <w:ilvl w:val="0"/>
           <w:numId w:val="3"/>
@@ -426,7 +660,7 @@
     </w:p>
     <w:p>
       <w:pPr>
-        <w:pStyle w:val="ListParagraph"/>
+        <w:pStyle w:val="PargrafodaLista"/>
         <w:numPr>
           <w:ilvl w:val="0"/>
           <w:numId w:val="4"/>
@@ -446,7 +680,7 @@
     </w:p>
     <w:p>
       <w:pPr>
-        <w:pStyle w:val="ListParagraph"/>
+        <w:pStyle w:val="PargrafodaLista"/>
         <w:numPr>
           <w:ilvl w:val="0"/>
           <w:numId w:val="4"/>
@@ -474,7 +708,7 @@
     </w:p>
     <w:p>
       <w:pPr>
-        <w:pStyle w:val="ListParagraph"/>
+        <w:pStyle w:val="PargrafodaLista"/>
         <w:numPr>
           <w:ilvl w:val="0"/>
           <w:numId w:val="4"/>
@@ -502,7 +736,7 @@
     </w:p>
     <w:p>
       <w:pPr>
-        <w:pStyle w:val="ListParagraph"/>
+        <w:pStyle w:val="PargrafodaLista"/>
         <w:numPr>
           <w:ilvl w:val="0"/>
           <w:numId w:val="4"/>
@@ -522,7 +756,7 @@
     </w:p>
     <w:p>
       <w:pPr>
-        <w:pStyle w:val="ListParagraph"/>
+        <w:pStyle w:val="PargrafodaLista"/>
         <w:numPr>
           <w:ilvl w:val="0"/>
           <w:numId w:val="4"/>
@@ -559,7 +793,7 @@
     </w:p>
     <w:p>
       <w:pPr>
-        <w:pStyle w:val="ListParagraph"/>
+        <w:pStyle w:val="PargrafodaLista"/>
         <w:numPr>
           <w:ilvl w:val="0"/>
           <w:numId w:val="5"/>
@@ -579,7 +813,7 @@
     </w:p>
     <w:p>
       <w:pPr>
-        <w:pStyle w:val="ListParagraph"/>
+        <w:pStyle w:val="PargrafodaLista"/>
         <w:numPr>
           <w:ilvl w:val="0"/>
           <w:numId w:val="5"/>
@@ -599,7 +833,7 @@
     </w:p>
     <w:p>
       <w:pPr>
-        <w:pStyle w:val="ListParagraph"/>
+        <w:pStyle w:val="PargrafodaLista"/>
         <w:numPr>
           <w:ilvl w:val="0"/>
           <w:numId w:val="5"/>
@@ -619,7 +853,7 @@
     </w:p>
     <w:p>
       <w:pPr>
-        <w:pStyle w:val="ListParagraph"/>
+        <w:pStyle w:val="PargrafodaLista"/>
         <w:numPr>
           <w:ilvl w:val="0"/>
           <w:numId w:val="5"/>
@@ -639,7 +873,7 @@
     </w:p>
     <w:p>
       <w:pPr>
-        <w:pStyle w:val="ListParagraph"/>
+        <w:pStyle w:val="PargrafodaLista"/>
         <w:numPr>
           <w:ilvl w:val="0"/>
           <w:numId w:val="5"/>
@@ -654,13 +888,12 @@
         <w:rPr>
           <w:rFonts w:ascii="Calibri" w:hAnsi="Calibri" w:cs="Calibri"/>
         </w:rPr>
-        <w:lastRenderedPageBreak/>
         <w:t>Solução: Reunião dos espaços contíguos, realocando e criando uma única área livre</w:t>
       </w:r>
     </w:p>
     <w:p>
       <w:pPr>
-        <w:pStyle w:val="ListParagraph"/>
+        <w:pStyle w:val="PargrafodaLista"/>
         <w:numPr>
           <w:ilvl w:val="0"/>
           <w:numId w:val="5"/>
@@ -680,7 +913,7 @@
     </w:p>
     <w:p>
       <w:pPr>
-        <w:pStyle w:val="ListParagraph"/>
+        <w:pStyle w:val="PargrafodaLista"/>
         <w:numPr>
           <w:ilvl w:val="0"/>
           <w:numId w:val="5"/>
@@ -700,7 +933,7 @@
     </w:p>
     <w:p>
       <w:pPr>
-        <w:pStyle w:val="ListParagraph"/>
+        <w:pStyle w:val="PargrafodaLista"/>
         <w:numPr>
           <w:ilvl w:val="0"/>
           <w:numId w:val="5"/>
@@ -737,7 +970,7 @@
     </w:p>
     <w:p>
       <w:pPr>
-        <w:pStyle w:val="ListParagraph"/>
+        <w:pStyle w:val="PargrafodaLista"/>
         <w:numPr>
           <w:ilvl w:val="0"/>
           <w:numId w:val="6"/>
@@ -757,7 +990,7 @@
     </w:p>
     <w:p>
       <w:pPr>
-        <w:pStyle w:val="ListParagraph"/>
+        <w:pStyle w:val="PargrafodaLista"/>
         <w:numPr>
           <w:ilvl w:val="0"/>
           <w:numId w:val="6"/>
@@ -777,7 +1010,7 @@
     </w:p>
     <w:p>
       <w:pPr>
-        <w:pStyle w:val="ListParagraph"/>
+        <w:pStyle w:val="PargrafodaLista"/>
         <w:numPr>
           <w:ilvl w:val="0"/>
           <w:numId w:val="6"/>
@@ -797,7 +1030,7 @@
     </w:p>
     <w:p>
       <w:pPr>
-        <w:pStyle w:val="ListParagraph"/>
+        <w:pStyle w:val="PargrafodaLista"/>
         <w:numPr>
           <w:ilvl w:val="0"/>
           <w:numId w:val="6"/>
@@ -834,7 +1067,7 @@
     </w:p>
     <w:p>
       <w:pPr>
-        <w:pStyle w:val="ListParagraph"/>
+        <w:pStyle w:val="PargrafodaLista"/>
         <w:numPr>
           <w:ilvl w:val="0"/>
           <w:numId w:val="7"/>
@@ -854,7 +1087,7 @@
     </w:p>
     <w:p>
       <w:pPr>
-        <w:pStyle w:val="ListParagraph"/>
+        <w:pStyle w:val="PargrafodaLista"/>
         <w:numPr>
           <w:ilvl w:val="0"/>
           <w:numId w:val="7"/>
@@ -874,7 +1107,7 @@
     </w:p>
     <w:p>
       <w:pPr>
-        <w:pStyle w:val="ListParagraph"/>
+        <w:pStyle w:val="PargrafodaLista"/>
         <w:numPr>
           <w:ilvl w:val="0"/>
           <w:numId w:val="7"/>
@@ -894,7 +1127,7 @@
     </w:p>
     <w:p>
       <w:pPr>
-        <w:pStyle w:val="ListParagraph"/>
+        <w:pStyle w:val="PargrafodaLista"/>
         <w:rPr>
           <w:rFonts w:ascii="Calibri" w:hAnsi="Calibri" w:cs="Calibri"/>
           <w:b/>
@@ -908,6 +1141,7 @@
           <w:bCs/>
           <w:noProof/>
         </w:rPr>
+        <w:lastRenderedPageBreak/>
         <w:drawing>
           <wp:inline distT="0" distB="0" distL="0" distR="0" wp14:anchorId="20B3A349" wp14:editId="4F103AE9">
             <wp:extent cx="4629150" cy="2822998"/>
@@ -964,7 +1198,7 @@
     </w:p>
     <w:p>
       <w:pPr>
-        <w:pStyle w:val="ListParagraph"/>
+        <w:pStyle w:val="PargrafodaLista"/>
         <w:numPr>
           <w:ilvl w:val="0"/>
           <w:numId w:val="8"/>
@@ -992,7 +1226,7 @@
     </w:p>
     <w:p>
       <w:pPr>
-        <w:pStyle w:val="ListParagraph"/>
+        <w:pStyle w:val="PargrafodaLista"/>
         <w:numPr>
           <w:ilvl w:val="0"/>
           <w:numId w:val="8"/>
@@ -1026,7 +1260,7 @@
     </w:p>
     <w:p>
       <w:pPr>
-        <w:pStyle w:val="ListParagraph"/>
+        <w:pStyle w:val="PargrafodaLista"/>
         <w:numPr>
           <w:ilvl w:val="0"/>
           <w:numId w:val="8"/>
@@ -1054,7 +1288,7 @@
     </w:p>
     <w:p>
       <w:pPr>
-        <w:pStyle w:val="ListParagraph"/>
+        <w:pStyle w:val="PargrafodaLista"/>
         <w:numPr>
           <w:ilvl w:val="0"/>
           <w:numId w:val="8"/>
@@ -1077,7 +1311,21 @@
         <w:rPr>
           <w:rFonts w:ascii="Calibri" w:hAnsi="Calibri" w:cs="Calibri"/>
         </w:rPr>
-        <w:t>Igual first-fit mas inicia a procura na la</w:t>
+        <w:t>Igual first-</w:t>
+      </w:r>
+      <w:proofErr w:type="gramStart"/>
+      <w:r>
+        <w:rPr>
+          <w:rFonts w:ascii="Calibri" w:hAnsi="Calibri" w:cs="Calibri"/>
+        </w:rPr>
+        <w:t>fit</w:t>
+      </w:r>
+      <w:proofErr w:type="gramEnd"/>
+      <w:r>
+        <w:rPr>
+          <w:rFonts w:ascii="Calibri" w:hAnsi="Calibri" w:cs="Calibri"/>
+        </w:rPr>
+        <w:t xml:space="preserve"> mas inicia a procura na la</w:t>
       </w:r>
       <w:r>
         <w:rPr>
@@ -1088,7 +1336,7 @@
     </w:p>
     <w:p>
       <w:pPr>
-        <w:pStyle w:val="ListParagraph"/>
+        <w:pStyle w:val="PargrafodaLista"/>
         <w:numPr>
           <w:ilvl w:val="0"/>
           <w:numId w:val="8"/>
@@ -1128,13 +1376,16 @@
       <w:pPr>
         <w:rPr>
           <w:rFonts w:ascii="Calibri" w:hAnsi="Calibri" w:cs="Calibri"/>
-        </w:rPr>
-      </w:pPr>
-      <w:r>
-        <w:rPr>
-          <w:rFonts w:ascii="Calibri" w:hAnsi="Calibri" w:cs="Calibri"/>
-        </w:rPr>
-        <w:lastRenderedPageBreak/>
+          <w:sz w:val="28"/>
+          <w:szCs w:val="28"/>
+        </w:rPr>
+      </w:pPr>
+      <w:r>
+        <w:rPr>
+          <w:rFonts w:ascii="Calibri" w:hAnsi="Calibri" w:cs="Calibri"/>
+          <w:sz w:val="28"/>
+          <w:szCs w:val="28"/>
+        </w:rPr>
         <w:t>Aula 17 (</w:t>
       </w:r>
       <w:r>
@@ -1142,12 +1393,16 @@
           <w:rFonts w:ascii="Calibri" w:hAnsi="Calibri" w:cs="Calibri"/>
           <w:b/>
           <w:bCs/>
+          <w:sz w:val="28"/>
+          <w:szCs w:val="28"/>
         </w:rPr>
         <w:t>Paginação</w:t>
       </w:r>
       <w:r>
         <w:rPr>
           <w:rFonts w:ascii="Calibri" w:hAnsi="Calibri" w:cs="Calibri"/>
+          <w:sz w:val="28"/>
+          <w:szCs w:val="28"/>
         </w:rPr>
         <w:t>) –</w:t>
       </w:r>
@@ -1479,6 +1734,7 @@
           <w:lang w:eastAsia="pt-BR"/>
           <w14:ligatures w14:val="none"/>
         </w:rPr>
+        <w:lastRenderedPageBreak/>
         <w:t xml:space="preserve">Caso não tenha a tradução, ocorrerá uma </w:t>
       </w:r>
       <w:r>
@@ -1553,16 +1809,10 @@
           <w:lang w:eastAsia="pt-BR"/>
           <w14:ligatures w14:val="none"/>
         </w:rPr>
-        <w:t xml:space="preserve"> SO busca uma moldura livre na memoria ou utilizar uma pouco usada e jogar pro disco, colocar a página em uma moldura e atualizar a TLB.</w:t>
-      </w:r>
-    </w:p>
-    <w:p>
-      <w:pPr>
-        <w:tabs>
-          <w:tab w:val="left" w:pos="7635"/>
-        </w:tabs>
-        <w:spacing w:before="100" w:beforeAutospacing="1" w:after="100" w:afterAutospacing="1" w:line="240" w:lineRule="auto"/>
-        <w:outlineLvl w:val="2"/>
+        <w:t xml:space="preserve"> SO busca uma moldura livre na memoria ou utilizar uma pouco usada e jogar </w:t>
+      </w:r>
+      <w:proofErr w:type="gramStart"/>
+      <w:r>
         <w:rPr>
           <w:rFonts w:ascii="Calibri" w:eastAsia="Times New Roman" w:hAnsi="Calibri" w:cs="Calibri"/>
           <w:kern w:val="0"/>
@@ -1571,7 +1821,9 @@
           <w:lang w:eastAsia="pt-BR"/>
           <w14:ligatures w14:val="none"/>
         </w:rPr>
-      </w:pPr>
+        <w:t>pro</w:t>
+      </w:r>
+      <w:proofErr w:type="gramEnd"/>
       <w:r>
         <w:rPr>
           <w:rFonts w:ascii="Calibri" w:eastAsia="Times New Roman" w:hAnsi="Calibri" w:cs="Calibri"/>
@@ -1581,9 +1833,16 @@
           <w:lang w:eastAsia="pt-BR"/>
           <w14:ligatures w14:val="none"/>
         </w:rPr>
-        <w:t xml:space="preserve">Caso encontre na tabela de páginas, </w:t>
-      </w:r>
-      <w:r>
+        <w:t xml:space="preserve"> disco, colocar a página em uma moldura e atualizar a TLB.</w:t>
+      </w:r>
+    </w:p>
+    <w:p>
+      <w:pPr>
+        <w:tabs>
+          <w:tab w:val="left" w:pos="7635"/>
+        </w:tabs>
+        <w:spacing w:before="100" w:beforeAutospacing="1" w:after="100" w:afterAutospacing="1" w:line="240" w:lineRule="auto"/>
+        <w:outlineLvl w:val="2"/>
         <w:rPr>
           <w:rFonts w:ascii="Calibri" w:eastAsia="Times New Roman" w:hAnsi="Calibri" w:cs="Calibri"/>
           <w:kern w:val="0"/>
@@ -1592,8 +1851,7 @@
           <w:lang w:eastAsia="pt-BR"/>
           <w14:ligatures w14:val="none"/>
         </w:rPr>
-        <w:t xml:space="preserve">será carregada na </w:t>
-      </w:r>
+      </w:pPr>
       <w:r>
         <w:rPr>
           <w:rFonts w:ascii="Calibri" w:eastAsia="Times New Roman" w:hAnsi="Calibri" w:cs="Calibri"/>
@@ -1603,7 +1861,7 @@
           <w:lang w:eastAsia="pt-BR"/>
           <w14:ligatures w14:val="none"/>
         </w:rPr>
-        <w:t xml:space="preserve">TLB da </w:t>
+        <w:t xml:space="preserve">Caso encontre na tabela de páginas, </w:t>
       </w:r>
       <w:r>
         <w:rPr>
@@ -1614,16 +1872,9 @@
           <w:lang w:eastAsia="pt-BR"/>
           <w14:ligatures w14:val="none"/>
         </w:rPr>
-        <w:t>MMU para que no futuro seja reutilizada.</w:t>
-      </w:r>
-    </w:p>
-    <w:p>
-      <w:pPr>
-        <w:tabs>
-          <w:tab w:val="left" w:pos="7635"/>
-        </w:tabs>
-        <w:spacing w:before="100" w:beforeAutospacing="1" w:after="100" w:afterAutospacing="1" w:line="240" w:lineRule="auto"/>
-        <w:outlineLvl w:val="2"/>
+        <w:t xml:space="preserve">será carregada na </w:t>
+      </w:r>
+      <w:r>
         <w:rPr>
           <w:rFonts w:ascii="Calibri" w:eastAsia="Times New Roman" w:hAnsi="Calibri" w:cs="Calibri"/>
           <w:kern w:val="0"/>
@@ -1632,7 +1883,8 @@
           <w:lang w:eastAsia="pt-BR"/>
           <w14:ligatures w14:val="none"/>
         </w:rPr>
-      </w:pPr>
+        <w:t xml:space="preserve">TLB da </w:t>
+      </w:r>
       <w:r>
         <w:rPr>
           <w:rFonts w:ascii="Calibri" w:eastAsia="Times New Roman" w:hAnsi="Calibri" w:cs="Calibri"/>
@@ -1642,27 +1894,38 @@
           <w:lang w:eastAsia="pt-BR"/>
           <w14:ligatures w14:val="none"/>
         </w:rPr>
-        <w:t>A tabela de páginas só será acessada quando a tradução não estiver na MMU, será gerenciada, percorrida, acessada e modificada pelo Sistema Operacional</w:t>
-      </w:r>
-    </w:p>
-    <w:bookmarkEnd w:id="0"/>
-    <w:p>
-      <w:pPr>
-        <w:rPr>
-          <w:rFonts w:ascii="Calibri" w:hAnsi="Calibri" w:cs="Calibri"/>
+        <w:t>MMU para que no futuro seja reutilizada.</w:t>
+      </w:r>
+    </w:p>
+    <w:p>
+      <w:pPr>
+        <w:tabs>
+          <w:tab w:val="left" w:pos="7635"/>
+        </w:tabs>
+        <w:spacing w:before="100" w:beforeAutospacing="1" w:after="100" w:afterAutospacing="1" w:line="240" w:lineRule="auto"/>
+        <w:outlineLvl w:val="2"/>
+        <w:rPr>
+          <w:rFonts w:ascii="Calibri" w:eastAsia="Times New Roman" w:hAnsi="Calibri" w:cs="Calibri"/>
+          <w:kern w:val="0"/>
           <w:sz w:val="24"/>
           <w:szCs w:val="24"/>
-        </w:rPr>
-      </w:pPr>
-      <w:r>
-        <w:rPr>
-          <w:rFonts w:ascii="Calibri" w:hAnsi="Calibri" w:cs="Calibri"/>
+          <w:lang w:eastAsia="pt-BR"/>
+          <w14:ligatures w14:val="none"/>
+        </w:rPr>
+      </w:pPr>
+      <w:r>
+        <w:rPr>
+          <w:rFonts w:ascii="Calibri" w:eastAsia="Times New Roman" w:hAnsi="Calibri" w:cs="Calibri"/>
+          <w:kern w:val="0"/>
           <w:sz w:val="24"/>
           <w:szCs w:val="24"/>
-        </w:rPr>
-        <w:t>Os espaços de endereços virtuais podem ser muito maiores que a quantidade de memória física no hardware</w:t>
-      </w:r>
-    </w:p>
+          <w:lang w:eastAsia="pt-BR"/>
+          <w14:ligatures w14:val="none"/>
+        </w:rPr>
+        <w:t>A tabela de páginas só será acessada quando a tradução não estiver na MMU, será gerenciada, percorrida, acessada e modificada pelo Sistema Operacional</w:t>
+      </w:r>
+    </w:p>
+    <w:bookmarkEnd w:id="0"/>
     <w:p>
       <w:pPr>
         <w:rPr>
@@ -1677,7 +1940,7 @@
           <w:sz w:val="24"/>
           <w:szCs w:val="24"/>
         </w:rPr>
-        <w:t>Isso permite executar programas maiores, mas apenas partes deles na memória</w:t>
+        <w:t>Os espaços de endereços virtuais podem ser muito maiores que a quantidade de memória física no hardware</w:t>
       </w:r>
     </w:p>
     <w:p>
@@ -1694,7 +1957,7 @@
           <w:sz w:val="24"/>
           <w:szCs w:val="24"/>
         </w:rPr>
-        <w:t>O SO que faz essa troca (swap) de partes do programa</w:t>
+        <w:t>Isso permite executar programas maiores, mas apenas partes deles na memória</w:t>
       </w:r>
     </w:p>
     <w:p>
@@ -1711,7 +1974,7 @@
           <w:sz w:val="24"/>
           <w:szCs w:val="24"/>
         </w:rPr>
-        <w:t>Com isso, temos um número maior de programas executando</w:t>
+        <w:t>O SO que faz essa troca (swap) de partes do programa</w:t>
       </w:r>
     </w:p>
     <w:p>
@@ -1728,7 +1991,7 @@
           <w:sz w:val="24"/>
           <w:szCs w:val="24"/>
         </w:rPr>
-        <w:t>Cada processo tem seu espaço de endereços virtuais e tabela de páginas</w:t>
+        <w:t>Com isso, temos um número maior de programas executando</w:t>
       </w:r>
     </w:p>
     <w:p>
@@ -1745,7 +2008,7 @@
           <w:sz w:val="24"/>
           <w:szCs w:val="24"/>
         </w:rPr>
-        <w:t>Cada página dessa tabela é mapeada para uma moldura da memória física do mesmo tamanho (evita fragmentação externa por serem do mesmo tamanho)</w:t>
+        <w:t>Cada processo tem seu espaço de endereços virtuais e tabela de páginas</w:t>
       </w:r>
     </w:p>
     <w:p>
@@ -1759,81 +2022,80 @@
       <w:r>
         <w:rPr>
           <w:rFonts w:ascii="Calibri" w:hAnsi="Calibri" w:cs="Calibri"/>
-          <w:b/>
-          <w:bCs/>
           <w:sz w:val="24"/>
           <w:szCs w:val="24"/>
         </w:rPr>
-        <w:t>Vantagens</w:t>
-      </w:r>
-      <w:r>
+        <w:t>Cada página dessa tabela é mapeada para uma moldura da memória física do mesmo tamanho (evita fragmentação externa por serem do mesmo tamanho)</w:t>
+      </w:r>
+    </w:p>
+    <w:p>
+      <w:pPr>
         <w:rPr>
           <w:rFonts w:ascii="Calibri" w:hAnsi="Calibri" w:cs="Calibri"/>
           <w:sz w:val="24"/>
           <w:szCs w:val="24"/>
         </w:rPr>
-        <w:t xml:space="preserve"> comparada a gerência de memória real: não precisa estar inteiramente na memória, algumas páginas podem ser compartilhadas, diminuindo ainda mais o uso da memória</w:t>
-      </w:r>
-      <w:r>
-        <w:rPr>
-          <w:rFonts w:ascii="Calibri" w:hAnsi="Calibri" w:cs="Calibri"/>
+      </w:pPr>
+      <w:r>
+        <w:rPr>
+          <w:rFonts w:ascii="Calibri" w:hAnsi="Calibri" w:cs="Calibri"/>
+          <w:b/>
+          <w:bCs/>
           <w:sz w:val="24"/>
           <w:szCs w:val="24"/>
         </w:rPr>
-        <w:t>.</w:t>
-      </w:r>
-    </w:p>
-    <w:p>
-      <w:pPr>
+        <w:t>Vantagens</w:t>
+      </w:r>
+      <w:r>
         <w:rPr>
           <w:rFonts w:ascii="Calibri" w:hAnsi="Calibri" w:cs="Calibri"/>
           <w:sz w:val="24"/>
           <w:szCs w:val="24"/>
         </w:rPr>
-      </w:pPr>
+        <w:t xml:space="preserve"> comparada a gerência de memória real: não precisa estar inteiramente na memória, algumas páginas podem ser compartilhadas, diminuindo ainda mais o uso da memória</w:t>
+      </w:r>
       <w:r>
         <w:rPr>
           <w:rFonts w:ascii="Calibri" w:hAnsi="Calibri" w:cs="Calibri"/>
           <w:sz w:val="24"/>
           <w:szCs w:val="24"/>
         </w:rPr>
-        <w:t xml:space="preserve">O único caso que não há múltiplas tabelas de páginas é no </w:t>
-      </w:r>
-      <w:r>
-        <w:rPr>
-          <w:rFonts w:ascii="Calibri" w:hAnsi="Calibri" w:cs="Calibri"/>
-          <w:b/>
-          <w:bCs/>
+        <w:t>.</w:t>
+      </w:r>
+    </w:p>
+    <w:p>
+      <w:pPr>
+        <w:rPr>
+          <w:rFonts w:ascii="Calibri" w:hAnsi="Calibri" w:cs="Calibri"/>
           <w:sz w:val="24"/>
           <w:szCs w:val="24"/>
         </w:rPr>
-        <w:t>modelo de páginas invertidas</w:t>
-      </w:r>
+      </w:pPr>
       <w:r>
         <w:rPr>
           <w:rFonts w:ascii="Calibri" w:hAnsi="Calibri" w:cs="Calibri"/>
           <w:sz w:val="24"/>
           <w:szCs w:val="24"/>
         </w:rPr>
-        <w:t xml:space="preserve"> (número de páginas relacionada a memória física)</w:t>
-      </w:r>
-    </w:p>
-    <w:p>
-      <w:pPr>
-        <w:rPr>
-          <w:rFonts w:ascii="Calibri" w:hAnsi="Calibri" w:cs="Calibri"/>
+        <w:t xml:space="preserve">O único caso que não há múltiplas tabelas de páginas é no </w:t>
+      </w:r>
+      <w:r>
+        <w:rPr>
+          <w:rFonts w:ascii="Calibri" w:hAnsi="Calibri" w:cs="Calibri"/>
+          <w:b/>
+          <w:bCs/>
           <w:sz w:val="24"/>
           <w:szCs w:val="24"/>
         </w:rPr>
-      </w:pPr>
+        <w:t>modelo de páginas invertidas</w:t>
+      </w:r>
       <w:r>
         <w:rPr>
           <w:rFonts w:ascii="Calibri" w:hAnsi="Calibri" w:cs="Calibri"/>
           <w:sz w:val="24"/>
           <w:szCs w:val="24"/>
         </w:rPr>
-        <w:lastRenderedPageBreak/>
-        <w:t>O modelo de páginas invertidas tem a tabela proporcional ao tamanho da memória física</w:t>
+        <w:t xml:space="preserve"> (número de páginas relacionada a memória física)</w:t>
       </w:r>
     </w:p>
     <w:p>
@@ -1850,7 +2112,7 @@
           <w:sz w:val="24"/>
           <w:szCs w:val="24"/>
         </w:rPr>
-        <w:t>Toda a tabela deve ser pesquisada em busca de uma entrada, pois o processo não endereça a página</w:t>
+        <w:t>O modelo de páginas invertidas tem a tabela proporcional ao tamanho da memória física</w:t>
       </w:r>
     </w:p>
     <w:p>
@@ -1867,7 +2129,7 @@
           <w:sz w:val="24"/>
           <w:szCs w:val="24"/>
         </w:rPr>
-        <w:t>Ocasiona uma solução muito lenta, pois a busca é feita para toda referência à memória</w:t>
+        <w:t>Toda a tabela deve ser pesquisada em busca de uma entrada, pois o processo não endereça a página</w:t>
       </w:r>
     </w:p>
     <w:p>
@@ -1884,6 +2146,23 @@
           <w:sz w:val="24"/>
           <w:szCs w:val="24"/>
         </w:rPr>
+        <w:t>Ocasiona uma solução muito lenta, pois a busca é feita para toda referência à memória</w:t>
+      </w:r>
+    </w:p>
+    <w:p>
+      <w:pPr>
+        <w:rPr>
+          <w:rFonts w:ascii="Calibri" w:hAnsi="Calibri" w:cs="Calibri"/>
+          <w:sz w:val="24"/>
+          <w:szCs w:val="24"/>
+        </w:rPr>
+      </w:pPr>
+      <w:r>
+        <w:rPr>
+          <w:rFonts w:ascii="Calibri" w:hAnsi="Calibri" w:cs="Calibri"/>
+          <w:sz w:val="24"/>
+          <w:szCs w:val="24"/>
+        </w:rPr>
         <w:t>Neste caso, a CPU passa no endereço lógico PID e P (página) que serve de identificador para a tabela de páginas, e D (deslocamento) que vai direto para a memória física</w:t>
       </w:r>
     </w:p>
@@ -1896,7 +2175,7 @@
     </w:p>
     <w:p>
       <w:pPr>
-        <w:pStyle w:val="ListParagraph"/>
+        <w:pStyle w:val="PargrafodaLista"/>
         <w:numPr>
           <w:ilvl w:val="0"/>
           <w:numId w:val="9"/>
@@ -1966,7 +2245,7 @@
     </w:p>
     <w:p>
       <w:pPr>
-        <w:pStyle w:val="ListParagraph"/>
+        <w:pStyle w:val="PargrafodaLista"/>
         <w:numPr>
           <w:ilvl w:val="0"/>
           <w:numId w:val="9"/>
@@ -1981,12 +2260,13 @@
         <w:rPr>
           <w:rFonts w:ascii="Calibri" w:hAnsi="Calibri" w:cs="Calibri"/>
         </w:rPr>
+        <w:lastRenderedPageBreak/>
         <w:t>Se o programa faz acesso a uma página que não está mapeada, ocorre um Page Fault e a MMU (Manager Memory Unit) força uma interrupção (SO reinicia instrução)</w:t>
       </w:r>
     </w:p>
     <w:p>
       <w:pPr>
-        <w:pStyle w:val="ListParagraph"/>
+        <w:pStyle w:val="PargrafodaLista"/>
         <w:numPr>
           <w:ilvl w:val="0"/>
           <w:numId w:val="9"/>
@@ -2006,7 +2286,7 @@
     </w:p>
     <w:p>
       <w:pPr>
-        <w:pStyle w:val="ListParagraph"/>
+        <w:pStyle w:val="PargrafodaLista"/>
         <w:numPr>
           <w:ilvl w:val="0"/>
           <w:numId w:val="9"/>
@@ -2049,7 +2329,23 @@
     </w:p>
     <w:p>
       <w:pPr>
-        <w:pStyle w:val="ListParagraph"/>
+        <w:pStyle w:val="PargrafodaLista"/>
+        <w:rPr>
+          <w:rFonts w:ascii="Calibri" w:hAnsi="Calibri" w:cs="Calibri"/>
+          <w:b/>
+          <w:bCs/>
+        </w:rPr>
+      </w:pPr>
+      <w:r>
+        <w:rPr>
+          <w:rFonts w:ascii="Calibri" w:hAnsi="Calibri" w:cs="Calibri"/>
+        </w:rPr>
+        <w:t>Visa evitar manter a tabela de páginas na memória todo tempo</w:t>
+      </w:r>
+    </w:p>
+    <w:p>
+      <w:pPr>
+        <w:pStyle w:val="PargrafodaLista"/>
         <w:numPr>
           <w:ilvl w:val="0"/>
           <w:numId w:val="11"/>
@@ -2064,32 +2360,11 @@
         <w:rPr>
           <w:rFonts w:ascii="Calibri" w:hAnsi="Calibri" w:cs="Calibri"/>
         </w:rPr>
-        <w:t>Visa evitar manter a tabela de páginas na memória todo tempo</w:t>
-      </w:r>
-    </w:p>
-    <w:p>
-      <w:pPr>
-        <w:pStyle w:val="ListParagraph"/>
-        <w:numPr>
-          <w:ilvl w:val="0"/>
-          <w:numId w:val="11"/>
-        </w:numPr>
-        <w:rPr>
-          <w:rFonts w:ascii="Calibri" w:hAnsi="Calibri" w:cs="Calibri"/>
-          <w:b/>
-          <w:bCs/>
-        </w:rPr>
-      </w:pPr>
-      <w:r>
-        <w:rPr>
-          <w:rFonts w:ascii="Calibri" w:hAnsi="Calibri" w:cs="Calibri"/>
-        </w:rPr>
         <w:t>Uso de dois apontadores e um deslocamento</w:t>
       </w:r>
     </w:p>
     <w:p>
       <w:pPr>
-        <w:ind w:left="360"/>
         <w:rPr>
           <w:rFonts w:ascii="Calibri" w:hAnsi="Calibri" w:cs="Calibri"/>
           <w:b/>
@@ -2101,9 +2376,17 @@
           <w:noProof/>
         </w:rPr>
         <w:drawing>
-          <wp:inline distT="0" distB="0" distL="0" distR="0" wp14:anchorId="64B46E73" wp14:editId="1BB09F92">
+          <wp:anchor distT="0" distB="0" distL="114300" distR="114300" simplePos="0" relativeHeight="251658240" behindDoc="0" locked="0" layoutInCell="1" allowOverlap="1" wp14:anchorId="64B46E73" wp14:editId="58EFC47F">
+            <wp:simplePos x="1304925" y="5638800"/>
+            <wp:positionH relativeFrom="column">
+              <wp:align>left</wp:align>
+            </wp:positionH>
+            <wp:positionV relativeFrom="paragraph">
+              <wp:align>top</wp:align>
+            </wp:positionV>
             <wp:extent cx="4391025" cy="1371421"/>
             <wp:effectExtent l="0" t="0" r="0" b="635"/>
+            <wp:wrapSquare wrapText="bothSides"/>
             <wp:docPr id="2036172745" name="Imagem 1" descr="Tela de computador com texto preto sobre fundo branco&#10;&#10;Descrição gerada automaticamente"/>
             <wp:cNvGraphicFramePr>
               <a:graphicFrameLocks xmlns:a="http://schemas.openxmlformats.org/drawingml/2006/main" noChangeAspect="1"/>
@@ -2116,7 +2399,13 @@
                     <pic:cNvPicPr/>
                   </pic:nvPicPr>
                   <pic:blipFill>
-                    <a:blip r:embed="rId7"/>
+                    <a:blip r:embed="rId7">
+                      <a:extLst>
+                        <a:ext uri="{28A0092B-C50C-407E-A947-70E740481C1C}">
+                          <a14:useLocalDpi xmlns:a14="http://schemas.microsoft.com/office/drawing/2010/main" val="0"/>
+                        </a:ext>
+                      </a:extLst>
+                    </a:blip>
                     <a:stretch>
                       <a:fillRect/>
                     </a:stretch>
@@ -2124,7 +2413,7 @@
                   <pic:spPr>
                     <a:xfrm>
                       <a:off x="0" y="0"/>
-                      <a:ext cx="4402863" cy="1375118"/>
+                      <a:ext cx="4391025" cy="1371421"/>
                     </a:xfrm>
                     <a:prstGeom prst="rect">
                       <a:avLst/>
@@ -2133,29 +2422,41 @@
                 </pic:pic>
               </a:graphicData>
             </a:graphic>
-          </wp:inline>
+          </wp:anchor>
         </w:drawing>
       </w:r>
-    </w:p>
-    <w:p>
-      <w:pPr>
-        <w:pStyle w:val="ListParagraph"/>
-        <w:rPr>
-          <w:rFonts w:ascii="Calibri" w:hAnsi="Calibri" w:cs="Calibri"/>
-          <w:b/>
-          <w:bCs/>
-        </w:rPr>
-      </w:pPr>
-    </w:p>
-    <w:p>
-      <w:pPr>
-        <w:rPr>
-          <w:rFonts w:ascii="Calibri" w:hAnsi="Calibri" w:cs="Calibri"/>
-        </w:rPr>
-      </w:pPr>
-      <w:r>
-        <w:rPr>
-          <w:rFonts w:ascii="Calibri" w:hAnsi="Calibri" w:cs="Calibri"/>
+      <w:r>
+        <w:rPr>
+          <w:rFonts w:ascii="Calibri" w:hAnsi="Calibri" w:cs="Calibri"/>
+          <w:b/>
+          <w:bCs/>
+        </w:rPr>
+        <w:br w:type="textWrapping" w:clear="all"/>
+      </w:r>
+    </w:p>
+    <w:p>
+      <w:pPr>
+        <w:pStyle w:val="PargrafodaLista"/>
+        <w:rPr>
+          <w:rFonts w:ascii="Calibri" w:hAnsi="Calibri" w:cs="Calibri"/>
+          <w:b/>
+          <w:bCs/>
+        </w:rPr>
+      </w:pPr>
+    </w:p>
+    <w:p>
+      <w:pPr>
+        <w:rPr>
+          <w:rFonts w:ascii="Calibri" w:hAnsi="Calibri" w:cs="Calibri"/>
+          <w:sz w:val="28"/>
+          <w:szCs w:val="28"/>
+        </w:rPr>
+      </w:pPr>
+      <w:r>
+        <w:rPr>
+          <w:rFonts w:ascii="Calibri" w:hAnsi="Calibri" w:cs="Calibri"/>
+          <w:sz w:val="28"/>
+          <w:szCs w:val="28"/>
         </w:rPr>
         <w:t>Aula 21 (</w:t>
       </w:r>
@@ -2164,12 +2465,16 @@
           <w:rFonts w:ascii="Calibri" w:hAnsi="Calibri" w:cs="Calibri"/>
           <w:b/>
           <w:bCs/>
+          <w:sz w:val="28"/>
+          <w:szCs w:val="28"/>
         </w:rPr>
         <w:t>Segmentação</w:t>
       </w:r>
       <w:r>
         <w:rPr>
           <w:rFonts w:ascii="Calibri" w:hAnsi="Calibri" w:cs="Calibri"/>
+          <w:sz w:val="28"/>
+          <w:szCs w:val="28"/>
         </w:rPr>
         <w:t>) –</w:t>
       </w:r>
@@ -2267,207 +2572,207 @@
         <w:rPr>
           <w:rFonts w:ascii="Calibri" w:hAnsi="Calibri" w:cs="Calibri"/>
         </w:rPr>
+        <w:t xml:space="preserve">O endereço é dividido em </w:t>
+      </w:r>
+      <w:r>
+        <w:rPr>
+          <w:rFonts w:ascii="Calibri" w:hAnsi="Calibri" w:cs="Calibri"/>
+          <w:b/>
+          <w:bCs/>
+        </w:rPr>
+        <w:t>núm. de segmento e deslocamento</w:t>
+      </w:r>
+      <w:r>
+        <w:rPr>
+          <w:rFonts w:ascii="Calibri" w:hAnsi="Calibri" w:cs="Calibri"/>
+        </w:rPr>
+        <w:t xml:space="preserve"> (offset)</w:t>
+      </w:r>
+    </w:p>
+    <w:p>
+      <w:pPr>
+        <w:rPr>
+          <w:rFonts w:ascii="Calibri" w:hAnsi="Calibri" w:cs="Calibri"/>
+        </w:rPr>
+      </w:pPr>
+      <w:r>
+        <w:rPr>
+          <w:rFonts w:ascii="Calibri" w:hAnsi="Calibri" w:cs="Calibri"/>
+        </w:rPr>
+        <w:t>Número de bits de deslocamento referente ao tamanho máximo de um segmento</w:t>
+      </w:r>
+    </w:p>
+    <w:p>
+      <w:pPr>
+        <w:rPr>
+          <w:rFonts w:ascii="Calibri" w:hAnsi="Calibri" w:cs="Calibri"/>
+        </w:rPr>
+      </w:pPr>
+      <w:r>
+        <w:rPr>
+          <w:rFonts w:ascii="Calibri" w:hAnsi="Calibri" w:cs="Calibri"/>
+        </w:rPr>
+        <w:t>Segmentos e deslocamento devem ser somados (por conta de segmentos terem tamanhos diferentes)</w:t>
+      </w:r>
+    </w:p>
+    <w:p>
+      <w:pPr>
+        <w:rPr>
+          <w:rFonts w:ascii="Calibri" w:hAnsi="Calibri" w:cs="Calibri"/>
+        </w:rPr>
+      </w:pPr>
+      <w:r>
+        <w:rPr>
+          <w:rFonts w:ascii="Calibri" w:hAnsi="Calibri" w:cs="Calibri"/>
+        </w:rPr>
+        <w:t>Registrador possui endereço inicial da tabela de segmento (</w:t>
+      </w:r>
+      <w:r>
+        <w:rPr>
+          <w:rFonts w:ascii="Calibri" w:hAnsi="Calibri" w:cs="Calibri"/>
+          <w:b/>
+          <w:bCs/>
+        </w:rPr>
+        <w:t>BTS</w:t>
+      </w:r>
+      <w:r>
+        <w:rPr>
+          <w:rFonts w:ascii="Calibri" w:hAnsi="Calibri" w:cs="Calibri"/>
+        </w:rPr>
+        <w:t xml:space="preserve"> – base da tabela de segmentos)</w:t>
+      </w:r>
+    </w:p>
+    <w:p>
+      <w:pPr>
+        <w:rPr>
+          <w:rFonts w:ascii="Calibri" w:hAnsi="Calibri" w:cs="Calibri"/>
+        </w:rPr>
+      </w:pPr>
+      <w:r>
+        <w:rPr>
+          <w:rFonts w:ascii="Calibri" w:hAnsi="Calibri" w:cs="Calibri"/>
+        </w:rPr>
+        <w:t xml:space="preserve">A tabela de segmento possui 4 campos: </w:t>
+      </w:r>
+      <w:r>
+        <w:rPr>
+          <w:rFonts w:ascii="Calibri" w:hAnsi="Calibri" w:cs="Calibri"/>
+          <w:b/>
+          <w:bCs/>
+        </w:rPr>
+        <w:t>P</w:t>
+      </w:r>
+      <w:r>
+        <w:rPr>
+          <w:rFonts w:ascii="Calibri" w:hAnsi="Calibri" w:cs="Calibri"/>
+        </w:rPr>
+        <w:t xml:space="preserve"> (presente) que representa se já foi implementada ou não (0 ou 1), </w:t>
+      </w:r>
+      <w:r>
+        <w:rPr>
+          <w:rFonts w:ascii="Calibri" w:hAnsi="Calibri" w:cs="Calibri"/>
+          <w:b/>
+          <w:bCs/>
+        </w:rPr>
+        <w:t>Prot</w:t>
+      </w:r>
+      <w:r>
+        <w:rPr>
+          <w:rFonts w:ascii="Calibri" w:hAnsi="Calibri" w:cs="Calibri"/>
+        </w:rPr>
+        <w:t xml:space="preserve"> (pro</w:t>
+      </w:r>
+      <w:r>
+        <w:rPr>
+          <w:rFonts w:ascii="Calibri" w:hAnsi="Calibri" w:cs="Calibri"/>
+        </w:rPr>
+        <w:t>teção</w:t>
+      </w:r>
+      <w:r>
+        <w:rPr>
+          <w:rFonts w:ascii="Calibri" w:hAnsi="Calibri" w:cs="Calibri"/>
+        </w:rPr>
+        <w:t xml:space="preserve">) que representa a informação de proteção, </w:t>
+      </w:r>
+      <w:r>
+        <w:rPr>
+          <w:rFonts w:ascii="Calibri" w:hAnsi="Calibri" w:cs="Calibri"/>
+          <w:b/>
+          <w:bCs/>
+        </w:rPr>
+        <w:t>Limite</w:t>
+      </w:r>
+      <w:r>
+        <w:rPr>
+          <w:rFonts w:ascii="Calibri" w:hAnsi="Calibri" w:cs="Calibri"/>
+        </w:rPr>
+        <w:t xml:space="preserve"> que é o tamanho efetivo do segmento e </w:t>
+      </w:r>
+      <w:r>
+        <w:rPr>
+          <w:rFonts w:ascii="Calibri" w:hAnsi="Calibri" w:cs="Calibri"/>
+          <w:b/>
+          <w:bCs/>
+        </w:rPr>
+        <w:t>Base</w:t>
+      </w:r>
+      <w:r>
+        <w:rPr>
+          <w:rFonts w:ascii="Calibri" w:hAnsi="Calibri" w:cs="Calibri"/>
+        </w:rPr>
+        <w:t xml:space="preserve"> que é o endereço inicial do segmento na memória física</w:t>
+      </w:r>
+    </w:p>
+    <w:p>
+      <w:pPr>
+        <w:rPr>
+          <w:rFonts w:ascii="Calibri" w:hAnsi="Calibri" w:cs="Calibri"/>
+        </w:rPr>
+      </w:pPr>
+      <w:r>
+        <w:rPr>
+          <w:rFonts w:ascii="Calibri" w:hAnsi="Calibri" w:cs="Calibri"/>
+        </w:rPr>
+        <w:t>Somar o valor da base com o deslocamento dá o endereço efetivo acessado na memória principal</w:t>
+      </w:r>
+    </w:p>
+    <w:p>
+      <w:pPr>
+        <w:rPr>
+          <w:rFonts w:ascii="Calibri" w:hAnsi="Calibri" w:cs="Calibri"/>
+        </w:rPr>
+      </w:pPr>
+      <w:r>
+        <w:rPr>
+          <w:rFonts w:ascii="Calibri" w:hAnsi="Calibri" w:cs="Calibri"/>
+        </w:rPr>
+        <w:t>Com a segmentação pode realocar memória para aproveitar 100% dela</w:t>
+      </w:r>
+    </w:p>
+    <w:p>
+      <w:pPr>
+        <w:rPr>
+          <w:rFonts w:ascii="Calibri" w:hAnsi="Calibri" w:cs="Calibri"/>
+        </w:rPr>
+      </w:pPr>
+      <w:r>
+        <w:rPr>
+          <w:rFonts w:ascii="Calibri" w:hAnsi="Calibri" w:cs="Calibri"/>
+        </w:rPr>
+        <w:t>Vantagens: compartilhamento de memória entre processos</w:t>
+      </w:r>
+    </w:p>
+    <w:p>
+      <w:pPr>
+        <w:rPr>
+          <w:rFonts w:ascii="Calibri" w:hAnsi="Calibri" w:cs="Calibri"/>
+        </w:rPr>
+      </w:pPr>
+      <w:r>
+        <w:rPr>
+          <w:rFonts w:ascii="Calibri" w:hAnsi="Calibri" w:cs="Calibri"/>
+        </w:rPr>
         <w:lastRenderedPageBreak/>
-        <w:t xml:space="preserve">O endereço é dividido em </w:t>
-      </w:r>
-      <w:r>
-        <w:rPr>
-          <w:rFonts w:ascii="Calibri" w:hAnsi="Calibri" w:cs="Calibri"/>
-          <w:b/>
-          <w:bCs/>
-        </w:rPr>
-        <w:t>núm. de segmento e deslocamento</w:t>
-      </w:r>
-      <w:r>
-        <w:rPr>
-          <w:rFonts w:ascii="Calibri" w:hAnsi="Calibri" w:cs="Calibri"/>
-        </w:rPr>
-        <w:t xml:space="preserve"> (offset)</w:t>
-      </w:r>
-    </w:p>
-    <w:p>
-      <w:pPr>
-        <w:rPr>
-          <w:rFonts w:ascii="Calibri" w:hAnsi="Calibri" w:cs="Calibri"/>
-        </w:rPr>
-      </w:pPr>
-      <w:r>
-        <w:rPr>
-          <w:rFonts w:ascii="Calibri" w:hAnsi="Calibri" w:cs="Calibri"/>
-        </w:rPr>
-        <w:t>Número de bits de deslocamento referente ao tamanho máximo de um segmento</w:t>
-      </w:r>
-    </w:p>
-    <w:p>
-      <w:pPr>
-        <w:rPr>
-          <w:rFonts w:ascii="Calibri" w:hAnsi="Calibri" w:cs="Calibri"/>
-        </w:rPr>
-      </w:pPr>
-      <w:r>
-        <w:rPr>
-          <w:rFonts w:ascii="Calibri" w:hAnsi="Calibri" w:cs="Calibri"/>
-        </w:rPr>
-        <w:t>Segmentos e deslocamento devem ser somados (por conta de segmentos terem tamanhos diferentes)</w:t>
-      </w:r>
-    </w:p>
-    <w:p>
-      <w:pPr>
-        <w:rPr>
-          <w:rFonts w:ascii="Calibri" w:hAnsi="Calibri" w:cs="Calibri"/>
-        </w:rPr>
-      </w:pPr>
-      <w:r>
-        <w:rPr>
-          <w:rFonts w:ascii="Calibri" w:hAnsi="Calibri" w:cs="Calibri"/>
-        </w:rPr>
-        <w:t>Registrador possui endereço inicial da tabela de segmento (</w:t>
-      </w:r>
-      <w:r>
-        <w:rPr>
-          <w:rFonts w:ascii="Calibri" w:hAnsi="Calibri" w:cs="Calibri"/>
-          <w:b/>
-          <w:bCs/>
-        </w:rPr>
-        <w:t>BTS</w:t>
-      </w:r>
-      <w:r>
-        <w:rPr>
-          <w:rFonts w:ascii="Calibri" w:hAnsi="Calibri" w:cs="Calibri"/>
-        </w:rPr>
-        <w:t xml:space="preserve"> – base da tabela de segmentos)</w:t>
-      </w:r>
-    </w:p>
-    <w:p>
-      <w:pPr>
-        <w:rPr>
-          <w:rFonts w:ascii="Calibri" w:hAnsi="Calibri" w:cs="Calibri"/>
-        </w:rPr>
-      </w:pPr>
-      <w:r>
-        <w:rPr>
-          <w:rFonts w:ascii="Calibri" w:hAnsi="Calibri" w:cs="Calibri"/>
-        </w:rPr>
-        <w:t xml:space="preserve">A tabela de segmento possui 4 campos: </w:t>
-      </w:r>
-      <w:r>
-        <w:rPr>
-          <w:rFonts w:ascii="Calibri" w:hAnsi="Calibri" w:cs="Calibri"/>
-          <w:b/>
-          <w:bCs/>
-        </w:rPr>
-        <w:t>P</w:t>
-      </w:r>
-      <w:r>
-        <w:rPr>
-          <w:rFonts w:ascii="Calibri" w:hAnsi="Calibri" w:cs="Calibri"/>
-        </w:rPr>
-        <w:t xml:space="preserve"> (presente) que representa se já foi implementada ou não (0 ou 1), </w:t>
-      </w:r>
-      <w:r>
-        <w:rPr>
-          <w:rFonts w:ascii="Calibri" w:hAnsi="Calibri" w:cs="Calibri"/>
-          <w:b/>
-          <w:bCs/>
-        </w:rPr>
-        <w:t>Prot</w:t>
-      </w:r>
-      <w:r>
-        <w:rPr>
-          <w:rFonts w:ascii="Calibri" w:hAnsi="Calibri" w:cs="Calibri"/>
-        </w:rPr>
-        <w:t xml:space="preserve"> (pro</w:t>
-      </w:r>
-      <w:r>
-        <w:rPr>
-          <w:rFonts w:ascii="Calibri" w:hAnsi="Calibri" w:cs="Calibri"/>
-        </w:rPr>
-        <w:t>teção</w:t>
-      </w:r>
-      <w:r>
-        <w:rPr>
-          <w:rFonts w:ascii="Calibri" w:hAnsi="Calibri" w:cs="Calibri"/>
-        </w:rPr>
-        <w:t xml:space="preserve">) que representa a informação de proteção, </w:t>
-      </w:r>
-      <w:r>
-        <w:rPr>
-          <w:rFonts w:ascii="Calibri" w:hAnsi="Calibri" w:cs="Calibri"/>
-          <w:b/>
-          <w:bCs/>
-        </w:rPr>
-        <w:t>Limite</w:t>
-      </w:r>
-      <w:r>
-        <w:rPr>
-          <w:rFonts w:ascii="Calibri" w:hAnsi="Calibri" w:cs="Calibri"/>
-        </w:rPr>
-        <w:t xml:space="preserve"> que é o tamanho efetivo do segmento e </w:t>
-      </w:r>
-      <w:r>
-        <w:rPr>
-          <w:rFonts w:ascii="Calibri" w:hAnsi="Calibri" w:cs="Calibri"/>
-          <w:b/>
-          <w:bCs/>
-        </w:rPr>
-        <w:t>Base</w:t>
-      </w:r>
-      <w:r>
-        <w:rPr>
-          <w:rFonts w:ascii="Calibri" w:hAnsi="Calibri" w:cs="Calibri"/>
-        </w:rPr>
-        <w:t xml:space="preserve"> que é o endereço inicial do segmento na memória física</w:t>
-      </w:r>
-    </w:p>
-    <w:p>
-      <w:pPr>
-        <w:rPr>
-          <w:rFonts w:ascii="Calibri" w:hAnsi="Calibri" w:cs="Calibri"/>
-        </w:rPr>
-      </w:pPr>
-      <w:r>
-        <w:rPr>
-          <w:rFonts w:ascii="Calibri" w:hAnsi="Calibri" w:cs="Calibri"/>
-        </w:rPr>
-        <w:t>Somar o valor da base com o deslocamento dá o endereço efetivo acessado na memória principal</w:t>
-      </w:r>
-    </w:p>
-    <w:p>
-      <w:pPr>
-        <w:rPr>
-          <w:rFonts w:ascii="Calibri" w:hAnsi="Calibri" w:cs="Calibri"/>
-        </w:rPr>
-      </w:pPr>
-      <w:r>
-        <w:rPr>
-          <w:rFonts w:ascii="Calibri" w:hAnsi="Calibri" w:cs="Calibri"/>
-        </w:rPr>
-        <w:t>Com a segmentação pode realocar memória para aproveitar 100% dela</w:t>
-      </w:r>
-    </w:p>
-    <w:p>
-      <w:pPr>
-        <w:rPr>
-          <w:rFonts w:ascii="Calibri" w:hAnsi="Calibri" w:cs="Calibri"/>
-        </w:rPr>
-      </w:pPr>
-      <w:r>
-        <w:rPr>
-          <w:rFonts w:ascii="Calibri" w:hAnsi="Calibri" w:cs="Calibri"/>
-        </w:rPr>
-        <w:t>Vantagens: compartilhamento de memória entre processos</w:t>
-      </w:r>
-    </w:p>
-    <w:p>
-      <w:pPr>
-        <w:rPr>
-          <w:rFonts w:ascii="Calibri" w:hAnsi="Calibri" w:cs="Calibri"/>
-        </w:rPr>
-      </w:pPr>
-      <w:r>
-        <w:rPr>
-          <w:rFonts w:ascii="Calibri" w:hAnsi="Calibri" w:cs="Calibri"/>
-        </w:rPr>
         <w:t>Ex.: Dados que possuem o mesmo tamanho de editores, assim estes editores compartilham o mesmo espaço</w:t>
       </w:r>
     </w:p>
@@ -2641,11 +2946,15 @@
       <w:pPr>
         <w:rPr>
           <w:rFonts w:ascii="Calibri" w:hAnsi="Calibri" w:cs="Calibri"/>
-        </w:rPr>
-      </w:pPr>
-      <w:r>
-        <w:rPr>
-          <w:rFonts w:ascii="Calibri" w:hAnsi="Calibri" w:cs="Calibri"/>
+          <w:sz w:val="28"/>
+          <w:szCs w:val="28"/>
+        </w:rPr>
+      </w:pPr>
+      <w:r>
+        <w:rPr>
+          <w:rFonts w:ascii="Calibri" w:hAnsi="Calibri" w:cs="Calibri"/>
+          <w:sz w:val="28"/>
+          <w:szCs w:val="28"/>
         </w:rPr>
         <w:t>Aula 23 (</w:t>
       </w:r>
@@ -2654,12 +2963,16 @@
           <w:rFonts w:ascii="Calibri" w:hAnsi="Calibri" w:cs="Calibri"/>
           <w:b/>
           <w:bCs/>
+          <w:sz w:val="28"/>
+          <w:szCs w:val="28"/>
         </w:rPr>
         <w:t>Interrupções e Gerência E/S</w:t>
       </w:r>
       <w:r>
         <w:rPr>
           <w:rFonts w:ascii="Calibri" w:hAnsi="Calibri" w:cs="Calibri"/>
+          <w:sz w:val="28"/>
+          <w:szCs w:val="28"/>
         </w:rPr>
         <w:t>) –</w:t>
       </w:r>
@@ -2687,7 +3000,21 @@
         <w:rPr>
           <w:rFonts w:ascii="Calibri" w:hAnsi="Calibri" w:cs="Calibri"/>
         </w:rPr>
-        <w:t>Indica um término  de uma operação de E/S, mudando o fluxo de controle (ex.: trap e SVC)</w:t>
+        <w:t xml:space="preserve">Indica um </w:t>
+      </w:r>
+      <w:proofErr w:type="gramStart"/>
+      <w:r>
+        <w:rPr>
+          <w:rFonts w:ascii="Calibri" w:hAnsi="Calibri" w:cs="Calibri"/>
+        </w:rPr>
+        <w:t>término  de</w:t>
+      </w:r>
+      <w:proofErr w:type="gramEnd"/>
+      <w:r>
+        <w:rPr>
+          <w:rFonts w:ascii="Calibri" w:hAnsi="Calibri" w:cs="Calibri"/>
+        </w:rPr>
+        <w:t xml:space="preserve"> uma operação de E/S, mudando o fluxo de controle (ex.: trap e SVC)</w:t>
       </w:r>
     </w:p>
     <w:p>
@@ -2753,7 +3080,6 @@
         <w:rPr>
           <w:rFonts w:ascii="Calibri" w:hAnsi="Calibri" w:cs="Calibri"/>
         </w:rPr>
-        <w:lastRenderedPageBreak/>
         <w:t>O compartilhamento de recursos requer do Sistema Operacional garantias de segurança</w:t>
       </w:r>
     </w:p>
@@ -2868,6 +3194,7 @@
         <w:rPr>
           <w:rFonts w:ascii="Calibri" w:hAnsi="Calibri" w:cs="Calibri"/>
         </w:rPr>
+        <w:lastRenderedPageBreak/>
         <w:t>Processos em modo kernel não possuem limitação, podendo inibir ou reabilitar interrupções, proteções desabilitadas e qualquer instrução pode ser executada</w:t>
       </w:r>
     </w:p>
@@ -3070,7 +3397,21 @@
         <w:rPr>
           <w:rFonts w:ascii="Calibri" w:hAnsi="Calibri" w:cs="Calibri"/>
         </w:rPr>
-        <w:t>A realização de E/S possui três técnicas: E/S Programada, Interrupção e DMA (acesso direto a memoria)</w:t>
+        <w:t xml:space="preserve">A realização de E/S possui três técnicas: E/S Programada, Interrupção e DMA (acesso direto a </w:t>
+      </w:r>
+      <w:proofErr w:type="gramStart"/>
+      <w:r>
+        <w:rPr>
+          <w:rFonts w:ascii="Calibri" w:hAnsi="Calibri" w:cs="Calibri"/>
+        </w:rPr>
+        <w:t>memoria</w:t>
+      </w:r>
+      <w:proofErr w:type="gramEnd"/>
+      <w:r>
+        <w:rPr>
+          <w:rFonts w:ascii="Calibri" w:hAnsi="Calibri" w:cs="Calibri"/>
+        </w:rPr>
+        <w:t>)</w:t>
       </w:r>
     </w:p>
     <w:p>
@@ -3100,90 +3441,1014 @@
           <w:b/>
           <w:bCs/>
         </w:rPr>
+        <w:t>Subsistema de E/S</w:t>
+      </w:r>
+    </w:p>
+    <w:p>
+      <w:pPr>
+        <w:rPr>
+          <w:rFonts w:ascii="Calibri" w:hAnsi="Calibri" w:cs="Calibri"/>
+        </w:rPr>
+      </w:pPr>
+      <w:r>
+        <w:rPr>
+          <w:rFonts w:ascii="Calibri" w:hAnsi="Calibri" w:cs="Calibri"/>
+        </w:rPr>
+        <w:t>Fornece uma interface para utilização dos dispositivos E/S</w:t>
+      </w:r>
+    </w:p>
+    <w:p>
+      <w:pPr>
+        <w:rPr>
+          <w:rFonts w:ascii="Calibri" w:hAnsi="Calibri" w:cs="Calibri"/>
+        </w:rPr>
+      </w:pPr>
+      <w:r>
+        <w:rPr>
+          <w:rFonts w:ascii="Calibri" w:hAnsi="Calibri" w:cs="Calibri"/>
+        </w:rPr>
+        <w:t>Permite novos dispositivos, facilita a correção de erros, explora, compartilha e aloca os dispositivos</w:t>
+      </w:r>
+    </w:p>
+    <w:p>
+      <w:pPr>
+        <w:rPr>
+          <w:rFonts w:ascii="Calibri" w:hAnsi="Calibri" w:cs="Calibri"/>
+        </w:rPr>
+      </w:pPr>
+      <w:r>
+        <w:rPr>
+          <w:rFonts w:ascii="Calibri" w:hAnsi="Calibri" w:cs="Calibri"/>
+        </w:rPr>
+        <w:t>Interface do subsistema de E/S possui dispositivos “abstratos” de E/S, representando classes</w:t>
+      </w:r>
+    </w:p>
+    <w:p>
+      <w:pPr>
+        <w:rPr>
+          <w:rFonts w:ascii="Calibri" w:hAnsi="Calibri" w:cs="Calibri"/>
+        </w:rPr>
+      </w:pPr>
+      <w:r>
+        <w:rPr>
+          <w:rFonts w:ascii="Calibri" w:hAnsi="Calibri" w:cs="Calibri"/>
+        </w:rPr>
+        <w:t>É orientado a bloco, caractere e rede</w:t>
+      </w:r>
+    </w:p>
+    <w:p>
+      <w:pPr>
+        <w:rPr>
+          <w:rFonts w:ascii="Calibri" w:hAnsi="Calibri" w:cs="Calibri"/>
+        </w:rPr>
+      </w:pPr>
+    </w:p>
+    <w:p>
+      <w:pPr>
+        <w:rPr>
+          <w:rFonts w:ascii="Calibri" w:hAnsi="Calibri" w:cs="Calibri"/>
+          <w:sz w:val="28"/>
+          <w:szCs w:val="28"/>
+        </w:rPr>
+      </w:pPr>
+      <w:r>
+        <w:rPr>
+          <w:rFonts w:ascii="Calibri" w:hAnsi="Calibri" w:cs="Calibri"/>
+          <w:sz w:val="28"/>
+          <w:szCs w:val="28"/>
+        </w:rPr>
+        <w:t>Aula 26 (</w:t>
+      </w:r>
+      <w:r>
+        <w:rPr>
+          <w:rFonts w:ascii="Calibri" w:hAnsi="Calibri" w:cs="Calibri"/>
+          <w:b/>
+          <w:bCs/>
+          <w:sz w:val="28"/>
+          <w:szCs w:val="28"/>
+        </w:rPr>
+        <w:t>Sistema de Arquivos</w:t>
+      </w:r>
+      <w:r>
+        <w:rPr>
+          <w:rFonts w:ascii="Calibri" w:hAnsi="Calibri" w:cs="Calibri"/>
+          <w:sz w:val="28"/>
+          <w:szCs w:val="28"/>
+        </w:rPr>
+        <w:t>) –</w:t>
+      </w:r>
+    </w:p>
+    <w:p>
+      <w:pPr>
+        <w:rPr>
+          <w:rFonts w:ascii="Calibri" w:hAnsi="Calibri" w:cs="Calibri"/>
+        </w:rPr>
+      </w:pPr>
+      <w:r>
+        <w:rPr>
+          <w:rFonts w:ascii="Calibri" w:hAnsi="Calibri" w:cs="Calibri"/>
+        </w:rPr>
+        <w:t>Informações precisam ser armazenadas, assim foi criado o ARQUIVO: gerencia e representa os dados</w:t>
+      </w:r>
+    </w:p>
+    <w:p>
+      <w:pPr>
+        <w:rPr>
+          <w:rFonts w:ascii="Calibri" w:hAnsi="Calibri" w:cs="Calibri"/>
+        </w:rPr>
+      </w:pPr>
+      <w:r>
+        <w:rPr>
+          <w:rFonts w:ascii="Calibri" w:hAnsi="Calibri" w:cs="Calibri"/>
+        </w:rPr>
         <w:lastRenderedPageBreak/>
-        <w:t>Subsistema de E/S</w:t>
-      </w:r>
-    </w:p>
-    <w:p>
-      <w:pPr>
-        <w:rPr>
-          <w:rFonts w:ascii="Calibri" w:hAnsi="Calibri" w:cs="Calibri"/>
-        </w:rPr>
-      </w:pPr>
-      <w:r>
-        <w:rPr>
-          <w:rFonts w:ascii="Calibri" w:hAnsi="Calibri" w:cs="Calibri"/>
-        </w:rPr>
-        <w:t>Fornece uma interface para utilização dos dispositivos E/S</w:t>
-      </w:r>
-    </w:p>
-    <w:p>
-      <w:pPr>
-        <w:rPr>
-          <w:rFonts w:ascii="Calibri" w:hAnsi="Calibri" w:cs="Calibri"/>
-        </w:rPr>
-      </w:pPr>
-      <w:r>
-        <w:rPr>
-          <w:rFonts w:ascii="Calibri" w:hAnsi="Calibri" w:cs="Calibri"/>
-        </w:rPr>
-        <w:t>Permite novos dispositivos, facilita a correção de erros, explora, compartilha e aloca os dispositivos</w:t>
-      </w:r>
-    </w:p>
-    <w:p>
-      <w:pPr>
-        <w:rPr>
-          <w:rFonts w:ascii="Calibri" w:hAnsi="Calibri" w:cs="Calibri"/>
-        </w:rPr>
-      </w:pPr>
-      <w:r>
-        <w:rPr>
-          <w:rFonts w:ascii="Calibri" w:hAnsi="Calibri" w:cs="Calibri"/>
-        </w:rPr>
-        <w:t>Interface do subsistema de E/S possui dispositivos “abstratos” de E/S, representando classes</w:t>
-      </w:r>
-    </w:p>
-    <w:p>
-      <w:pPr>
-        <w:rPr>
-          <w:rFonts w:ascii="Calibri" w:hAnsi="Calibri" w:cs="Calibri"/>
-        </w:rPr>
-      </w:pPr>
-      <w:r>
-        <w:rPr>
-          <w:rFonts w:ascii="Calibri" w:hAnsi="Calibri" w:cs="Calibri"/>
-        </w:rPr>
-        <w:t>É orientado a bloco, caractere e rede</w:t>
-      </w:r>
-    </w:p>
-    <w:p>
-      <w:pPr>
-        <w:rPr>
-          <w:rFonts w:ascii="Calibri" w:hAnsi="Calibri" w:cs="Calibri"/>
-        </w:rPr>
-      </w:pPr>
-    </w:p>
-    <w:p>
-      <w:pPr>
-        <w:rPr>
-          <w:rFonts w:ascii="Calibri" w:hAnsi="Calibri" w:cs="Calibri"/>
-        </w:rPr>
-      </w:pPr>
-      <w:r>
-        <w:rPr>
-          <w:rFonts w:ascii="Calibri" w:hAnsi="Calibri" w:cs="Calibri"/>
+        <w:t>Sistema de arquivos estrutura o armazenamento de dados</w:t>
+      </w:r>
+    </w:p>
+    <w:p>
+      <w:pPr>
+        <w:rPr>
+          <w:rFonts w:ascii="Calibri" w:hAnsi="Calibri" w:cs="Calibri"/>
+        </w:rPr>
+      </w:pPr>
+      <w:r>
+        <w:rPr>
+          <w:rFonts w:ascii="Calibri" w:hAnsi="Calibri" w:cs="Calibri"/>
+        </w:rPr>
+        <w:t>Arquivo é um conjunto de dados identificado por nome</w:t>
+      </w:r>
+    </w:p>
+    <w:p>
+      <w:pPr>
+        <w:rPr>
+          <w:rFonts w:ascii="Calibri" w:hAnsi="Calibri" w:cs="Calibri"/>
+          <w:b/>
+          <w:bCs/>
+        </w:rPr>
+      </w:pPr>
+      <w:r>
+        <w:rPr>
+          <w:rFonts w:ascii="Calibri" w:hAnsi="Calibri" w:cs="Calibri"/>
+          <w:b/>
+          <w:bCs/>
+        </w:rPr>
+        <w:t>Estrutura Interna de Arquivos</w:t>
+      </w:r>
+    </w:p>
+    <w:p>
+      <w:pPr>
+        <w:rPr>
+          <w:rFonts w:ascii="Calibri" w:hAnsi="Calibri" w:cs="Calibri"/>
+        </w:rPr>
+      </w:pPr>
+      <w:r>
+        <w:rPr>
+          <w:rFonts w:ascii="Calibri" w:hAnsi="Calibri" w:cs="Calibri"/>
+        </w:rPr>
+        <w:t>Sequência não-estruturada de bytes: simples, define toda a organização, é flexível</w:t>
+      </w:r>
+    </w:p>
+    <w:p>
+      <w:pPr>
+        <w:rPr>
+          <w:rFonts w:ascii="Calibri" w:hAnsi="Calibri" w:cs="Calibri"/>
+        </w:rPr>
+      </w:pPr>
+      <w:r>
+        <w:rPr>
+          <w:rFonts w:ascii="Calibri" w:hAnsi="Calibri" w:cs="Calibri"/>
+        </w:rPr>
+        <w:t>Sequência de Registros: tamanho fixo, ler retorna um registro e escrever anexa um registro</w:t>
+      </w:r>
+    </w:p>
+    <w:p>
+      <w:pPr>
+        <w:rPr>
+          <w:rFonts w:ascii="Calibri" w:hAnsi="Calibri" w:cs="Calibri"/>
+        </w:rPr>
+      </w:pPr>
+      <w:r>
+        <w:rPr>
+          <w:rFonts w:ascii="Calibri" w:hAnsi="Calibri" w:cs="Calibri"/>
+        </w:rPr>
+        <w:t>Árvore de Registros: Ordenada por chaves, cada registro é associado a uma chave, bom para computadores de grande porte</w:t>
+      </w:r>
+    </w:p>
+    <w:p>
+      <w:pPr>
+        <w:rPr>
+          <w:rFonts w:ascii="Calibri" w:hAnsi="Calibri" w:cs="Calibri"/>
+          <w:b/>
+          <w:bCs/>
+        </w:rPr>
+      </w:pPr>
+      <w:r>
+        <w:rPr>
+          <w:rFonts w:ascii="Calibri" w:hAnsi="Calibri" w:cs="Calibri"/>
+          <w:b/>
+          <w:bCs/>
+        </w:rPr>
+        <w:t>Diretórios</w:t>
+      </w:r>
+    </w:p>
+    <w:p>
+      <w:pPr>
+        <w:rPr>
+          <w:rFonts w:ascii="Calibri" w:hAnsi="Calibri" w:cs="Calibri"/>
+        </w:rPr>
+      </w:pPr>
+      <w:r>
+        <w:rPr>
+          <w:rFonts w:ascii="Calibri" w:hAnsi="Calibri" w:cs="Calibri"/>
+        </w:rPr>
+        <w:t>É o modo como o sistema organiza os arquivos no disco</w:t>
+      </w:r>
+    </w:p>
+    <w:p>
+      <w:pPr>
+        <w:rPr>
+          <w:rFonts w:ascii="Calibri" w:hAnsi="Calibri" w:cs="Calibri"/>
+        </w:rPr>
+      </w:pPr>
+      <w:r>
+        <w:rPr>
+          <w:rFonts w:ascii="Calibri" w:hAnsi="Calibri" w:cs="Calibri"/>
+        </w:rPr>
+        <w:t xml:space="preserve">Nível único: simples e limitado (não pode nome repetido), um único diretório contendo todos os arquivos do </w:t>
+      </w:r>
+      <w:proofErr w:type="spellStart"/>
+      <w:r>
+        <w:rPr>
+          <w:rFonts w:ascii="Calibri" w:hAnsi="Calibri" w:cs="Calibri"/>
+        </w:rPr>
+        <w:t>disco</w:t>
+      </w:r>
+      <w:r>
+        <w:rPr>
+          <w:rFonts w:ascii="Calibri" w:hAnsi="Calibri" w:cs="Calibri"/>
+        </w:rPr>
+        <w:t>f</w:t>
+      </w:r>
+      <w:proofErr w:type="spellEnd"/>
+    </w:p>
+    <w:p>
+      <w:pPr>
+        <w:rPr>
+          <w:rFonts w:ascii="Calibri" w:hAnsi="Calibri" w:cs="Calibri"/>
+        </w:rPr>
+      </w:pPr>
+      <w:r>
+        <w:rPr>
+          <w:rFonts w:ascii="Calibri" w:hAnsi="Calibri" w:cs="Calibri"/>
+        </w:rPr>
+        <w:t xml:space="preserve">Nível duplo: </w:t>
+      </w:r>
+      <w:r>
+        <w:rPr>
+          <w:rFonts w:ascii="Calibri" w:hAnsi="Calibri" w:cs="Calibri"/>
+        </w:rPr>
+        <w:t>Cada usuário tem seu diretório e cada um pode criar arquivos com qualquer nome</w:t>
+      </w:r>
+    </w:p>
+    <w:p>
+      <w:pPr>
+        <w:rPr>
+          <w:rFonts w:ascii="Calibri" w:hAnsi="Calibri" w:cs="Calibri"/>
+          <w:b/>
+          <w:bCs/>
+        </w:rPr>
+      </w:pPr>
+      <w:r>
+        <w:rPr>
+          <w:rFonts w:ascii="Calibri" w:hAnsi="Calibri" w:cs="Calibri"/>
+          <w:b/>
+          <w:bCs/>
+        </w:rPr>
+        <w:t>Estrutura de diretórios hierárquicos</w:t>
+      </w:r>
+    </w:p>
+    <w:p>
+      <w:pPr>
+        <w:rPr>
+          <w:rFonts w:ascii="Calibri" w:hAnsi="Calibri" w:cs="Calibri"/>
+        </w:rPr>
+      </w:pPr>
+      <w:r>
+        <w:rPr>
+          <w:rFonts w:ascii="Calibri" w:hAnsi="Calibri" w:cs="Calibri"/>
+        </w:rPr>
+        <w:t xml:space="preserve">Usado pela maioria dos SO, </w:t>
+      </w:r>
+      <w:proofErr w:type="gramStart"/>
+      <w:r>
+        <w:rPr>
+          <w:rFonts w:ascii="Calibri" w:hAnsi="Calibri" w:cs="Calibri"/>
+        </w:rPr>
+        <w:t>melhor</w:t>
+      </w:r>
+      <w:proofErr w:type="gramEnd"/>
+      <w:r>
+        <w:rPr>
+          <w:rFonts w:ascii="Calibri" w:hAnsi="Calibri" w:cs="Calibri"/>
+        </w:rPr>
+        <w:t xml:space="preserve"> organizado, ilimitado, path único (pucrs/ages/docs)</w:t>
+      </w:r>
+    </w:p>
+    <w:p>
+      <w:pPr>
+        <w:rPr>
+          <w:rFonts w:ascii="Calibri" w:hAnsi="Calibri" w:cs="Calibri"/>
+          <w:b/>
+          <w:bCs/>
+        </w:rPr>
+      </w:pPr>
+      <w:r>
+        <w:rPr>
+          <w:rFonts w:ascii="Calibri" w:hAnsi="Calibri" w:cs="Calibri"/>
+          <w:b/>
+          <w:bCs/>
+        </w:rPr>
+        <w:t>Esquema do Sistema de Arquivos</w:t>
+      </w:r>
+    </w:p>
+    <w:p>
+      <w:pPr>
+        <w:rPr>
+          <w:rFonts w:ascii="Calibri" w:hAnsi="Calibri" w:cs="Calibri"/>
+        </w:rPr>
+      </w:pPr>
+      <w:r>
+        <w:rPr>
+          <w:rFonts w:ascii="Calibri" w:hAnsi="Calibri" w:cs="Calibri"/>
+        </w:rPr>
+        <w:t>Discos são divididos em uma ou mais partições, cada uma com sistemas de arquivos</w:t>
+      </w:r>
+    </w:p>
+    <w:p>
+      <w:pPr>
+        <w:rPr>
+          <w:rFonts w:ascii="Calibri" w:hAnsi="Calibri" w:cs="Calibri"/>
+        </w:rPr>
+      </w:pPr>
+      <w:r>
+        <w:rPr>
+          <w:rFonts w:ascii="Calibri" w:hAnsi="Calibri" w:cs="Calibri"/>
+        </w:rPr>
+        <w:t xml:space="preserve">Setor 0 do disco é </w:t>
+      </w:r>
+      <w:r>
+        <w:rPr>
+          <w:rFonts w:ascii="Calibri" w:hAnsi="Calibri" w:cs="Calibri"/>
+        </w:rPr>
+        <w:t xml:space="preserve">um programa </w:t>
+      </w:r>
+      <w:r>
+        <w:rPr>
+          <w:rFonts w:ascii="Calibri" w:hAnsi="Calibri" w:cs="Calibri"/>
+        </w:rPr>
+        <w:t>chamado Master Boot Record (MBR)</w:t>
+      </w:r>
+    </w:p>
+    <w:p>
+      <w:pPr>
+        <w:rPr>
+          <w:rFonts w:ascii="Calibri" w:hAnsi="Calibri" w:cs="Calibri"/>
+        </w:rPr>
+      </w:pPr>
+      <w:r>
+        <w:rPr>
+          <w:rFonts w:ascii="Calibri" w:hAnsi="Calibri" w:cs="Calibri"/>
+        </w:rPr>
+        <w:t xml:space="preserve">Ao inicializar o sistema, a BIOS lê e executa o MBR que localiza a partição ativa, lê seu primeiro bloco chamado </w:t>
+      </w:r>
+      <w:r>
+        <w:rPr>
+          <w:rFonts w:ascii="Calibri" w:hAnsi="Calibri" w:cs="Calibri"/>
+          <w:b/>
+          <w:bCs/>
+        </w:rPr>
+        <w:t>bloco de boot</w:t>
+      </w:r>
+      <w:r>
+        <w:rPr>
+          <w:rFonts w:ascii="Calibri" w:hAnsi="Calibri" w:cs="Calibri"/>
+          <w:b/>
+          <w:bCs/>
+        </w:rPr>
+        <w:t xml:space="preserve"> </w:t>
+      </w:r>
+      <w:r>
+        <w:rPr>
+          <w:rFonts w:ascii="Calibri" w:hAnsi="Calibri" w:cs="Calibri"/>
+        </w:rPr>
+        <w:t>que carrega o SO contido na partição</w:t>
+      </w:r>
+    </w:p>
+    <w:p>
+      <w:pPr>
+        <w:rPr>
+          <w:rFonts w:ascii="Calibri" w:hAnsi="Calibri" w:cs="Calibri"/>
+        </w:rPr>
+      </w:pPr>
+      <w:r>
+        <w:rPr>
+          <w:rFonts w:ascii="Calibri" w:hAnsi="Calibri" w:cs="Calibri"/>
+        </w:rPr>
+        <w:t xml:space="preserve">Esquema da partição possui um </w:t>
+      </w:r>
+      <w:r>
+        <w:rPr>
+          <w:rFonts w:ascii="Calibri" w:hAnsi="Calibri" w:cs="Calibri"/>
+          <w:b/>
+          <w:bCs/>
+        </w:rPr>
+        <w:t xml:space="preserve">SuperBloco </w:t>
+      </w:r>
+      <w:r>
+        <w:rPr>
+          <w:rFonts w:ascii="Calibri" w:hAnsi="Calibri" w:cs="Calibri"/>
+        </w:rPr>
+        <w:t>que contém os principais parâmetros do sistema de arquivos e as informações sobre os blocos livres</w:t>
+      </w:r>
+    </w:p>
+    <w:p>
+      <w:pPr>
+        <w:rPr>
+          <w:rFonts w:ascii="Calibri" w:hAnsi="Calibri" w:cs="Calibri"/>
+          <w:b/>
+          <w:bCs/>
+        </w:rPr>
+      </w:pPr>
+      <w:r>
+        <w:rPr>
+          <w:rFonts w:ascii="Calibri" w:hAnsi="Calibri" w:cs="Calibri"/>
+          <w:b/>
+          <w:bCs/>
+        </w:rPr>
+        <w:t>Implementação de Arquivos</w:t>
+      </w:r>
+    </w:p>
+    <w:p>
+      <w:pPr>
+        <w:rPr>
+          <w:rFonts w:ascii="Calibri" w:hAnsi="Calibri" w:cs="Calibri"/>
+        </w:rPr>
+      </w:pPr>
+      <w:r>
+        <w:rPr>
+          <w:rFonts w:ascii="Calibri" w:hAnsi="Calibri" w:cs="Calibri"/>
+          <w:b/>
+          <w:bCs/>
+        </w:rPr>
+        <w:t>Alocação Contígua</w:t>
+      </w:r>
+      <w:r>
+        <w:rPr>
+          <w:rFonts w:ascii="Calibri" w:hAnsi="Calibri" w:cs="Calibri"/>
+        </w:rPr>
+        <w:t xml:space="preserve"> </w:t>
+      </w:r>
+    </w:p>
+    <w:p>
+      <w:pPr>
+        <w:rPr>
+          <w:rFonts w:ascii="Calibri" w:hAnsi="Calibri" w:cs="Calibri"/>
+        </w:rPr>
+      </w:pPr>
+      <w:r>
+        <w:rPr>
+          <w:rFonts w:ascii="Calibri" w:hAnsi="Calibri" w:cs="Calibri"/>
+        </w:rPr>
+        <w:t>A</w:t>
+      </w:r>
+      <w:r>
+        <w:rPr>
+          <w:rFonts w:ascii="Calibri" w:hAnsi="Calibri" w:cs="Calibri"/>
+        </w:rPr>
+        <w:t xml:space="preserve">rmazena arquivo em </w:t>
+      </w:r>
+      <w:r>
+        <w:rPr>
+          <w:rFonts w:ascii="Calibri" w:hAnsi="Calibri" w:cs="Calibri"/>
+          <w:b/>
+          <w:bCs/>
+        </w:rPr>
+        <w:t>blocos sequencialmente dispostos</w:t>
+      </w:r>
+    </w:p>
+    <w:p>
+      <w:pPr>
+        <w:rPr>
+          <w:rFonts w:ascii="Calibri" w:hAnsi="Calibri" w:cs="Calibri"/>
+        </w:rPr>
+      </w:pPr>
+      <w:r>
+        <w:rPr>
+          <w:rFonts w:ascii="Calibri" w:hAnsi="Calibri" w:cs="Calibri"/>
+        </w:rPr>
+        <w:t>L</w:t>
+      </w:r>
+      <w:r>
+        <w:rPr>
+          <w:rFonts w:ascii="Calibri" w:hAnsi="Calibri" w:cs="Calibri"/>
+        </w:rPr>
+        <w:t>ocaliza um arquivo através do endereço do primeiro bloco e da sua extensão (simples acesso)</w:t>
+      </w:r>
+    </w:p>
+    <w:p>
+      <w:pPr>
+        <w:rPr>
+          <w:rFonts w:ascii="Calibri" w:hAnsi="Calibri" w:cs="Calibri"/>
+        </w:rPr>
+      </w:pPr>
+      <w:r>
+        <w:rPr>
+          <w:rFonts w:ascii="Calibri" w:hAnsi="Calibri" w:cs="Calibri"/>
+        </w:rPr>
+        <w:t>P</w:t>
+      </w:r>
+      <w:r>
+        <w:rPr>
+          <w:rFonts w:ascii="Calibri" w:hAnsi="Calibri" w:cs="Calibri"/>
+        </w:rPr>
+        <w:t>rincipal problema é a alocação, precisa de n blocos sequencialmente disponíveis no disco</w:t>
+      </w:r>
+    </w:p>
+    <w:p>
+      <w:pPr>
+        <w:rPr>
+          <w:rFonts w:ascii="Calibri" w:hAnsi="Calibri" w:cs="Calibri"/>
+        </w:rPr>
+      </w:pPr>
+      <w:r>
+        <w:rPr>
+          <w:rFonts w:ascii="Calibri" w:hAnsi="Calibri" w:cs="Calibri"/>
+        </w:rPr>
+        <w:t>S</w:t>
+      </w:r>
+      <w:r>
+        <w:rPr>
+          <w:rFonts w:ascii="Calibri" w:hAnsi="Calibri" w:cs="Calibri"/>
+        </w:rPr>
+        <w:t xml:space="preserve">olução seria </w:t>
+      </w:r>
+      <w:proofErr w:type="spellStart"/>
+      <w:r>
+        <w:rPr>
+          <w:rFonts w:ascii="Calibri" w:hAnsi="Calibri" w:cs="Calibri"/>
+          <w:b/>
+          <w:bCs/>
+        </w:rPr>
+        <w:t>pré</w:t>
+      </w:r>
+      <w:proofErr w:type="spellEnd"/>
+      <w:r>
+        <w:rPr>
+          <w:rFonts w:ascii="Calibri" w:hAnsi="Calibri" w:cs="Calibri"/>
+          <w:b/>
+          <w:bCs/>
+        </w:rPr>
+        <w:t>-alocação</w:t>
+      </w:r>
+      <w:r>
+        <w:rPr>
+          <w:rFonts w:ascii="Calibri" w:hAnsi="Calibri" w:cs="Calibri"/>
+        </w:rPr>
+        <w:t xml:space="preserve">, mas haveria </w:t>
+      </w:r>
+      <w:proofErr w:type="spellStart"/>
+      <w:r>
+        <w:rPr>
+          <w:rFonts w:ascii="Calibri" w:hAnsi="Calibri" w:cs="Calibri"/>
+          <w:b/>
+          <w:bCs/>
+        </w:rPr>
+        <w:t>frag</w:t>
+      </w:r>
+      <w:proofErr w:type="spellEnd"/>
+      <w:r>
+        <w:rPr>
+          <w:rFonts w:ascii="Calibri" w:hAnsi="Calibri" w:cs="Calibri"/>
+          <w:b/>
+          <w:bCs/>
+        </w:rPr>
+        <w:t>. interna</w:t>
+      </w:r>
+      <w:r>
+        <w:rPr>
+          <w:rFonts w:ascii="Calibri" w:hAnsi="Calibri" w:cs="Calibri"/>
+        </w:rPr>
+        <w:t xml:space="preserve"> (previsão de extensão do arquivo)</w:t>
+      </w:r>
+    </w:p>
+    <w:p>
+      <w:pPr>
+        <w:rPr>
+          <w:rFonts w:ascii="Calibri" w:hAnsi="Calibri" w:cs="Calibri"/>
+        </w:rPr>
+      </w:pPr>
+      <w:r>
+        <w:rPr>
+          <w:rFonts w:ascii="Calibri" w:hAnsi="Calibri" w:cs="Calibri"/>
+        </w:rPr>
+        <w:t>H</w:t>
+      </w:r>
+      <w:r>
+        <w:rPr>
+          <w:rFonts w:ascii="Calibri" w:hAnsi="Calibri" w:cs="Calibri"/>
+        </w:rPr>
+        <w:t xml:space="preserve">á </w:t>
+      </w:r>
+      <w:proofErr w:type="spellStart"/>
+      <w:r>
+        <w:rPr>
+          <w:rFonts w:ascii="Calibri" w:hAnsi="Calibri" w:cs="Calibri"/>
+          <w:b/>
+          <w:bCs/>
+        </w:rPr>
+        <w:t>frag</w:t>
+      </w:r>
+      <w:proofErr w:type="spellEnd"/>
+      <w:r>
+        <w:rPr>
+          <w:rFonts w:ascii="Calibri" w:hAnsi="Calibri" w:cs="Calibri"/>
+          <w:b/>
+          <w:bCs/>
+        </w:rPr>
+        <w:t>. externa</w:t>
+      </w:r>
+      <w:r>
+        <w:rPr>
+          <w:rFonts w:ascii="Calibri" w:hAnsi="Calibri" w:cs="Calibri"/>
+        </w:rPr>
+        <w:t xml:space="preserve"> (remoção de arquivos = espaços livres espalhados)</w:t>
+      </w:r>
+    </w:p>
+    <w:p>
+      <w:pPr>
+        <w:rPr>
+          <w:rFonts w:ascii="Calibri" w:hAnsi="Calibri" w:cs="Calibri"/>
+          <w:b/>
+          <w:bCs/>
+        </w:rPr>
+      </w:pPr>
+      <w:r>
+        <w:rPr>
+          <w:rFonts w:ascii="Calibri" w:hAnsi="Calibri" w:cs="Calibri"/>
+          <w:b/>
+          <w:bCs/>
+        </w:rPr>
+        <w:t>Alocação Lista Encadeada</w:t>
+      </w:r>
+    </w:p>
+    <w:p>
+      <w:pPr>
+        <w:rPr>
+          <w:rFonts w:ascii="Calibri" w:hAnsi="Calibri" w:cs="Calibri"/>
+        </w:rPr>
+      </w:pPr>
+      <w:r>
+        <w:rPr>
+          <w:rFonts w:ascii="Calibri" w:hAnsi="Calibri" w:cs="Calibri"/>
+        </w:rPr>
+        <w:t>Conjunto de blocos ligados no disco, cada um com armazenamento de ponteiro para o seguinte (desperdício de espaço)</w:t>
+      </w:r>
+    </w:p>
+    <w:p>
+      <w:pPr>
+        <w:rPr>
+          <w:rFonts w:ascii="Calibri" w:hAnsi="Calibri" w:cs="Calibri"/>
+        </w:rPr>
+      </w:pPr>
+      <w:r>
+        <w:rPr>
+          <w:rFonts w:ascii="Calibri" w:hAnsi="Calibri" w:cs="Calibri"/>
+        </w:rPr>
+        <w:t>Maior tempo de acesso ao arquivo (deslocamento para acessar os blocos)</w:t>
+      </w:r>
+    </w:p>
+    <w:p>
+      <w:pPr>
+        <w:rPr>
+          <w:rFonts w:ascii="Calibri" w:hAnsi="Calibri" w:cs="Calibri"/>
+        </w:rPr>
+      </w:pPr>
+      <w:r>
+        <w:rPr>
+          <w:rFonts w:ascii="Calibri" w:hAnsi="Calibri" w:cs="Calibri"/>
+        </w:rPr>
+        <w:t>Disco desfragmentado periodicamente, acesso sequencial</w:t>
+      </w:r>
+    </w:p>
+    <w:p>
+      <w:pPr>
+        <w:rPr>
+          <w:rFonts w:ascii="Calibri" w:hAnsi="Calibri" w:cs="Calibri"/>
+        </w:rPr>
+      </w:pPr>
+    </w:p>
+    <w:p>
+      <w:pPr>
+        <w:rPr>
+          <w:rFonts w:ascii="Calibri" w:hAnsi="Calibri" w:cs="Calibri"/>
+          <w:b/>
+          <w:bCs/>
+        </w:rPr>
+      </w:pPr>
+      <w:r>
+        <w:rPr>
+          <w:rFonts w:ascii="Calibri" w:hAnsi="Calibri" w:cs="Calibri"/>
+          <w:b/>
+          <w:bCs/>
+        </w:rPr>
+        <w:t>Alocação Lista Encadeada</w:t>
+      </w:r>
+      <w:r>
+        <w:rPr>
+          <w:rFonts w:ascii="Calibri" w:hAnsi="Calibri" w:cs="Calibri"/>
+          <w:b/>
+          <w:bCs/>
+        </w:rPr>
+        <w:t xml:space="preserve"> com Tabela na Memória</w:t>
+      </w:r>
+    </w:p>
+    <w:p>
+      <w:pPr>
+        <w:rPr>
+          <w:rFonts w:ascii="Calibri" w:hAnsi="Calibri" w:cs="Calibri"/>
+        </w:rPr>
+      </w:pPr>
+      <w:r>
+        <w:rPr>
+          <w:rFonts w:ascii="Calibri" w:hAnsi="Calibri" w:cs="Calibri"/>
+        </w:rPr>
+        <w:t>Ponteiros armazenados na</w:t>
+      </w:r>
+      <w:r>
+        <w:rPr>
+          <w:rFonts w:ascii="Calibri" w:hAnsi="Calibri" w:cs="Calibri"/>
+        </w:rPr>
+        <w:t xml:space="preserve"> estrutura</w:t>
+      </w:r>
+      <w:r>
+        <w:rPr>
+          <w:rFonts w:ascii="Calibri" w:hAnsi="Calibri" w:cs="Calibri"/>
+        </w:rPr>
+        <w:t xml:space="preserve"> </w:t>
+      </w:r>
+      <w:r>
+        <w:rPr>
+          <w:rFonts w:ascii="Calibri" w:hAnsi="Calibri" w:cs="Calibri"/>
+          <w:b/>
+          <w:bCs/>
+        </w:rPr>
+        <w:t>FAT</w:t>
+      </w:r>
+      <w:r>
+        <w:rPr>
+          <w:rFonts w:ascii="Calibri" w:hAnsi="Calibri" w:cs="Calibri"/>
+        </w:rPr>
+        <w:t xml:space="preserve"> (File </w:t>
+      </w:r>
+      <w:proofErr w:type="spellStart"/>
+      <w:r>
+        <w:rPr>
+          <w:rFonts w:ascii="Calibri" w:hAnsi="Calibri" w:cs="Calibri"/>
+        </w:rPr>
+        <w:t>Allocation</w:t>
+      </w:r>
+      <w:proofErr w:type="spellEnd"/>
+      <w:r>
+        <w:rPr>
+          <w:rFonts w:ascii="Calibri" w:hAnsi="Calibri" w:cs="Calibri"/>
+        </w:rPr>
+        <w:t xml:space="preserve"> </w:t>
+      </w:r>
+      <w:proofErr w:type="spellStart"/>
+      <w:r>
+        <w:rPr>
+          <w:rFonts w:ascii="Calibri" w:hAnsi="Calibri" w:cs="Calibri"/>
+        </w:rPr>
+        <w:t>Table</w:t>
+      </w:r>
+      <w:proofErr w:type="spellEnd"/>
+      <w:r>
+        <w:rPr>
+          <w:rFonts w:ascii="Calibri" w:hAnsi="Calibri" w:cs="Calibri"/>
+        </w:rPr>
+        <w:t>)</w:t>
+      </w:r>
+    </w:p>
+    <w:p>
+      <w:pPr>
+        <w:rPr>
+          <w:rFonts w:ascii="Calibri" w:hAnsi="Calibri" w:cs="Calibri"/>
+        </w:rPr>
+      </w:pPr>
+      <w:r>
+        <w:rPr>
+          <w:rFonts w:ascii="Calibri" w:hAnsi="Calibri" w:cs="Calibri"/>
+        </w:rPr>
+        <w:t>Acesso direto aos blocos, não armazena a informação dentro do bloco (evita desperdício)</w:t>
+      </w:r>
+    </w:p>
+    <w:p>
+      <w:pPr>
+        <w:rPr>
+          <w:rFonts w:ascii="Calibri" w:hAnsi="Calibri" w:cs="Calibri"/>
+        </w:rPr>
+      </w:pPr>
+      <w:r>
+        <w:rPr>
+          <w:rFonts w:ascii="Calibri" w:hAnsi="Calibri" w:cs="Calibri"/>
+        </w:rPr>
+        <w:t>Problema: tabela deve estar na memória o tempo todo</w:t>
+      </w:r>
+    </w:p>
+    <w:p>
+      <w:pPr>
+        <w:rPr>
+          <w:rFonts w:ascii="Calibri" w:hAnsi="Calibri" w:cs="Calibri"/>
+          <w:b/>
+          <w:bCs/>
+        </w:rPr>
+      </w:pPr>
+      <w:proofErr w:type="spellStart"/>
+      <w:r>
+        <w:rPr>
+          <w:rFonts w:ascii="Calibri" w:hAnsi="Calibri" w:cs="Calibri"/>
+          <w:b/>
+          <w:bCs/>
+        </w:rPr>
+        <w:t>i-nodes</w:t>
+      </w:r>
+      <w:proofErr w:type="spellEnd"/>
+    </w:p>
+    <w:p>
+      <w:pPr>
+        <w:rPr>
+          <w:rFonts w:ascii="Calibri" w:hAnsi="Calibri" w:cs="Calibri"/>
+        </w:rPr>
+      </w:pPr>
+      <w:r>
+        <w:rPr>
+          <w:rFonts w:ascii="Calibri" w:hAnsi="Calibri" w:cs="Calibri"/>
+        </w:rPr>
+        <w:t>Cada arquivo possui uma tabela (</w:t>
+      </w:r>
+      <w:proofErr w:type="spellStart"/>
+      <w:r>
+        <w:rPr>
+          <w:rFonts w:ascii="Calibri" w:hAnsi="Calibri" w:cs="Calibri"/>
+        </w:rPr>
+        <w:t>i-node</w:t>
+      </w:r>
+      <w:proofErr w:type="spellEnd"/>
+      <w:r>
+        <w:rPr>
+          <w:rFonts w:ascii="Calibri" w:hAnsi="Calibri" w:cs="Calibri"/>
+        </w:rPr>
+        <w:t>) no disco</w:t>
+      </w:r>
+    </w:p>
+    <w:p>
+      <w:pPr>
+        <w:rPr>
+          <w:rFonts w:ascii="Calibri" w:hAnsi="Calibri" w:cs="Calibri"/>
+        </w:rPr>
+      </w:pPr>
+      <w:r>
+        <w:rPr>
+          <w:rFonts w:ascii="Calibri" w:hAnsi="Calibri" w:cs="Calibri"/>
+        </w:rPr>
+        <w:t xml:space="preserve">O </w:t>
+      </w:r>
+      <w:proofErr w:type="spellStart"/>
+      <w:r>
+        <w:rPr>
+          <w:rFonts w:ascii="Calibri" w:hAnsi="Calibri" w:cs="Calibri"/>
+        </w:rPr>
+        <w:t>i-node</w:t>
+      </w:r>
+      <w:proofErr w:type="spellEnd"/>
+      <w:r>
+        <w:rPr>
+          <w:rFonts w:ascii="Calibri" w:hAnsi="Calibri" w:cs="Calibri"/>
+        </w:rPr>
+        <w:t xml:space="preserve"> só precisa estar na memória quando o arquivo estiver aberto</w:t>
+      </w:r>
+    </w:p>
+    <w:p>
+      <w:pPr>
+        <w:rPr>
+          <w:rFonts w:ascii="Calibri" w:hAnsi="Calibri" w:cs="Calibri"/>
+        </w:rPr>
+      </w:pPr>
+      <w:r>
+        <w:rPr>
+          <w:rFonts w:ascii="Calibri" w:hAnsi="Calibri" w:cs="Calibri"/>
+        </w:rPr>
+        <w:t xml:space="preserve">Menos espaço que a FAT (FAT cresce com o tamanho do disco, </w:t>
+      </w:r>
+      <w:proofErr w:type="spellStart"/>
+      <w:r>
+        <w:rPr>
+          <w:rFonts w:ascii="Calibri" w:hAnsi="Calibri" w:cs="Calibri"/>
+        </w:rPr>
+        <w:t>i-nodes</w:t>
+      </w:r>
+      <w:proofErr w:type="spellEnd"/>
+      <w:r>
+        <w:rPr>
+          <w:rFonts w:ascii="Calibri" w:hAnsi="Calibri" w:cs="Calibri"/>
+        </w:rPr>
+        <w:t xml:space="preserve"> cresce com a quantidade de arquivos abertos)</w:t>
+      </w:r>
+    </w:p>
+    <w:p>
+      <w:pPr>
+        <w:rPr>
+          <w:rFonts w:ascii="Calibri" w:hAnsi="Calibri" w:cs="Calibri"/>
+          <w:b/>
+          <w:bCs/>
+        </w:rPr>
+      </w:pPr>
+      <w:r>
+        <w:rPr>
+          <w:rFonts w:ascii="Calibri" w:hAnsi="Calibri" w:cs="Calibri"/>
+          <w:b/>
+          <w:bCs/>
+        </w:rPr>
+        <w:t xml:space="preserve">Relação diretórios e </w:t>
+      </w:r>
+      <w:proofErr w:type="spellStart"/>
+      <w:r>
+        <w:rPr>
+          <w:rFonts w:ascii="Calibri" w:hAnsi="Calibri" w:cs="Calibri"/>
+          <w:b/>
+          <w:bCs/>
+        </w:rPr>
+        <w:t>i-nodes</w:t>
+      </w:r>
+      <w:proofErr w:type="spellEnd"/>
+    </w:p>
+    <w:p>
+      <w:pPr>
+        <w:rPr>
+          <w:rFonts w:ascii="Calibri" w:hAnsi="Calibri" w:cs="Calibri"/>
+        </w:rPr>
+      </w:pPr>
+      <w:r>
+        <w:rPr>
+          <w:rFonts w:ascii="Calibri" w:hAnsi="Calibri" w:cs="Calibri"/>
+        </w:rPr>
+        <w:t xml:space="preserve">Diretórios possuem nomes de arquivos e referências para os respectivos </w:t>
+      </w:r>
+      <w:proofErr w:type="spellStart"/>
+      <w:r>
+        <w:rPr>
+          <w:rFonts w:ascii="Calibri" w:hAnsi="Calibri" w:cs="Calibri"/>
+        </w:rPr>
+        <w:t>i-nodes</w:t>
+      </w:r>
+      <w:proofErr w:type="spellEnd"/>
+    </w:p>
+    <w:p>
+      <w:pPr>
+        <w:rPr>
+          <w:rFonts w:ascii="Calibri" w:hAnsi="Calibri" w:cs="Calibri"/>
+        </w:rPr>
+      </w:pPr>
+    </w:p>
+    <w:p>
+      <w:pPr>
+        <w:rPr>
+          <w:rFonts w:ascii="Calibri" w:hAnsi="Calibri" w:cs="Calibri"/>
+          <w:sz w:val="28"/>
+          <w:szCs w:val="28"/>
+        </w:rPr>
+      </w:pPr>
+      <w:r>
+        <w:rPr>
+          <w:rFonts w:ascii="Calibri" w:hAnsi="Calibri" w:cs="Calibri"/>
+          <w:sz w:val="28"/>
+          <w:szCs w:val="28"/>
         </w:rPr>
         <w:t>Aula 2</w:t>
       </w:r>
       <w:r>
         <w:rPr>
           <w:rFonts w:ascii="Calibri" w:hAnsi="Calibri" w:cs="Calibri"/>
-        </w:rPr>
-        <w:t>6</w:t>
-      </w:r>
-      <w:r>
-        <w:rPr>
-          <w:rFonts w:ascii="Calibri" w:hAnsi="Calibri" w:cs="Calibri"/>
+          <w:sz w:val="28"/>
+          <w:szCs w:val="28"/>
+        </w:rPr>
+        <w:t>8</w:t>
+      </w:r>
+      <w:r>
+        <w:rPr>
+          <w:rFonts w:ascii="Calibri" w:hAnsi="Calibri" w:cs="Calibri"/>
+          <w:sz w:val="28"/>
+          <w:szCs w:val="28"/>
         </w:rPr>
         <w:t xml:space="preserve"> (</w:t>
       </w:r>
@@ -3192,12 +4457,16 @@
           <w:rFonts w:ascii="Calibri" w:hAnsi="Calibri" w:cs="Calibri"/>
           <w:b/>
           <w:bCs/>
-        </w:rPr>
-        <w:t>Sistema de Arquivos</w:t>
-      </w:r>
-      <w:r>
-        <w:rPr>
-          <w:rFonts w:ascii="Calibri" w:hAnsi="Calibri" w:cs="Calibri"/>
+          <w:sz w:val="28"/>
+          <w:szCs w:val="28"/>
+        </w:rPr>
+        <w:t>Diretórios e Disco</w:t>
+      </w:r>
+      <w:r>
+        <w:rPr>
+          <w:rFonts w:ascii="Calibri" w:hAnsi="Calibri" w:cs="Calibri"/>
+          <w:sz w:val="28"/>
+          <w:szCs w:val="28"/>
         </w:rPr>
         <w:t>) –</w:t>
       </w:r>
@@ -3206,335 +4475,106 @@
       <w:pPr>
         <w:rPr>
           <w:rFonts w:ascii="Calibri" w:hAnsi="Calibri" w:cs="Calibri"/>
-        </w:rPr>
-      </w:pPr>
-      <w:r>
-        <w:rPr>
-          <w:rFonts w:ascii="Calibri" w:hAnsi="Calibri" w:cs="Calibri"/>
-        </w:rPr>
-        <w:t>Informações precisam ser armazenadas, assim foi criado o ARQUIVO: gerencia e representa os dados</w:t>
-      </w:r>
-    </w:p>
-    <w:p>
-      <w:pPr>
-        <w:rPr>
-          <w:rFonts w:ascii="Calibri" w:hAnsi="Calibri" w:cs="Calibri"/>
-        </w:rPr>
-      </w:pPr>
-      <w:r>
-        <w:rPr>
-          <w:rFonts w:ascii="Calibri" w:hAnsi="Calibri" w:cs="Calibri"/>
-        </w:rPr>
-        <w:t>Sistema de arquivos estrutura o armazenamento de dados</w:t>
-      </w:r>
-    </w:p>
-    <w:p>
-      <w:pPr>
-        <w:rPr>
-          <w:rFonts w:ascii="Calibri" w:hAnsi="Calibri" w:cs="Calibri"/>
-        </w:rPr>
-      </w:pPr>
-      <w:r>
-        <w:rPr>
-          <w:rFonts w:ascii="Calibri" w:hAnsi="Calibri" w:cs="Calibri"/>
-        </w:rPr>
-        <w:t>Arquivo é um conjunto de dados identificado por nome</w:t>
-      </w:r>
-    </w:p>
-    <w:p>
-      <w:pPr>
-        <w:rPr>
-          <w:rFonts w:ascii="Calibri" w:hAnsi="Calibri" w:cs="Calibri"/>
-          <w:b/>
-          <w:bCs/>
-        </w:rPr>
-      </w:pPr>
-      <w:r>
-        <w:rPr>
-          <w:rFonts w:ascii="Calibri" w:hAnsi="Calibri" w:cs="Calibri"/>
-          <w:b/>
-          <w:bCs/>
-        </w:rPr>
-        <w:t>Estrutura Interna de Arquivos</w:t>
-      </w:r>
-    </w:p>
-    <w:p>
-      <w:pPr>
-        <w:rPr>
-          <w:rFonts w:ascii="Calibri" w:hAnsi="Calibri" w:cs="Calibri"/>
-        </w:rPr>
-      </w:pPr>
-      <w:r>
-        <w:rPr>
-          <w:rFonts w:ascii="Calibri" w:hAnsi="Calibri" w:cs="Calibri"/>
-        </w:rPr>
-        <w:t>Sequência não-estruturada de bytes: simples, define toda a organização, é flexível</w:t>
-      </w:r>
-    </w:p>
-    <w:p>
-      <w:pPr>
-        <w:rPr>
-          <w:rFonts w:ascii="Calibri" w:hAnsi="Calibri" w:cs="Calibri"/>
-        </w:rPr>
-      </w:pPr>
-      <w:r>
-        <w:rPr>
-          <w:rFonts w:ascii="Calibri" w:hAnsi="Calibri" w:cs="Calibri"/>
-        </w:rPr>
-        <w:t>Sequência de Registros: tamanho fixo, ler retorna um registro e escrever anexa um registro</w:t>
-      </w:r>
-    </w:p>
-    <w:p>
-      <w:pPr>
-        <w:rPr>
-          <w:rFonts w:ascii="Calibri" w:hAnsi="Calibri" w:cs="Calibri"/>
-        </w:rPr>
-      </w:pPr>
-      <w:r>
-        <w:rPr>
-          <w:rFonts w:ascii="Calibri" w:hAnsi="Calibri" w:cs="Calibri"/>
-        </w:rPr>
-        <w:t>Árvore de Registros: Ordenada por chaves, cada registro é associado a uma chave, bom para computadores de grande porte</w:t>
-      </w:r>
-    </w:p>
-    <w:p>
-      <w:pPr>
-        <w:rPr>
-          <w:rFonts w:ascii="Calibri" w:hAnsi="Calibri" w:cs="Calibri"/>
-          <w:b/>
-          <w:bCs/>
-        </w:rPr>
-      </w:pPr>
-      <w:r>
-        <w:rPr>
-          <w:rFonts w:ascii="Calibri" w:hAnsi="Calibri" w:cs="Calibri"/>
-          <w:b/>
-          <w:bCs/>
-        </w:rPr>
-        <w:t>Diretórios</w:t>
-      </w:r>
-    </w:p>
-    <w:p>
-      <w:pPr>
-        <w:rPr>
-          <w:rFonts w:ascii="Calibri" w:hAnsi="Calibri" w:cs="Calibri"/>
-        </w:rPr>
-      </w:pPr>
-      <w:r>
-        <w:rPr>
-          <w:rFonts w:ascii="Calibri" w:hAnsi="Calibri" w:cs="Calibri"/>
-        </w:rPr>
-        <w:t>É o modo como o sistema organiza os arquivos no disco</w:t>
-      </w:r>
-    </w:p>
-    <w:p>
-      <w:pPr>
-        <w:rPr>
-          <w:rFonts w:ascii="Calibri" w:hAnsi="Calibri" w:cs="Calibri"/>
-        </w:rPr>
-      </w:pPr>
-      <w:r>
-        <w:rPr>
-          <w:rFonts w:ascii="Calibri" w:hAnsi="Calibri" w:cs="Calibri"/>
-        </w:rPr>
-        <w:t>Nível único: simples e limitado (não pode nome repetido), um único diretório contendo todos os arquivos do disco</w:t>
-      </w:r>
-    </w:p>
-    <w:p>
-      <w:pPr>
-        <w:rPr>
-          <w:rFonts w:ascii="Calibri" w:hAnsi="Calibri" w:cs="Calibri"/>
-        </w:rPr>
-      </w:pPr>
-      <w:r>
-        <w:rPr>
-          <w:rFonts w:ascii="Calibri" w:hAnsi="Calibri" w:cs="Calibri"/>
-        </w:rPr>
-        <w:t xml:space="preserve">Nível duplo: </w:t>
-      </w:r>
-      <w:r>
-        <w:rPr>
-          <w:rFonts w:ascii="Calibri" w:hAnsi="Calibri" w:cs="Calibri"/>
-        </w:rPr>
-        <w:t>Cada usuário tem seu diretório e cada um pode criar arquivos com qualquer nome</w:t>
-      </w:r>
-    </w:p>
-    <w:p>
-      <w:pPr>
-        <w:rPr>
-          <w:rFonts w:ascii="Calibri" w:hAnsi="Calibri" w:cs="Calibri"/>
-          <w:b/>
-          <w:bCs/>
-        </w:rPr>
-      </w:pPr>
-      <w:r>
-        <w:rPr>
-          <w:rFonts w:ascii="Calibri" w:hAnsi="Calibri" w:cs="Calibri"/>
-          <w:b/>
-          <w:bCs/>
-        </w:rPr>
-        <w:t>Estrutura de diretórios hierárquicos</w:t>
-      </w:r>
-    </w:p>
-    <w:p>
-      <w:pPr>
-        <w:rPr>
-          <w:rFonts w:ascii="Calibri" w:hAnsi="Calibri" w:cs="Calibri"/>
-        </w:rPr>
-      </w:pPr>
-      <w:r>
-        <w:rPr>
-          <w:rFonts w:ascii="Calibri" w:hAnsi="Calibri" w:cs="Calibri"/>
-        </w:rPr>
-        <w:t>Usado pela maioria dos SO, melhor organizado, ilimitado, path único (pucrs/ages/docs)</w:t>
-      </w:r>
-    </w:p>
-    <w:p>
-      <w:pPr>
-        <w:rPr>
-          <w:rFonts w:ascii="Calibri" w:hAnsi="Calibri" w:cs="Calibri"/>
-          <w:b/>
-          <w:bCs/>
-        </w:rPr>
-      </w:pPr>
-      <w:r>
-        <w:rPr>
-          <w:rFonts w:ascii="Calibri" w:hAnsi="Calibri" w:cs="Calibri"/>
-          <w:b/>
-          <w:bCs/>
-        </w:rPr>
-        <w:t>Esquema do Sistema de Arquivos</w:t>
-      </w:r>
-    </w:p>
-    <w:p>
-      <w:pPr>
-        <w:rPr>
-          <w:rFonts w:ascii="Calibri" w:hAnsi="Calibri" w:cs="Calibri"/>
-        </w:rPr>
-      </w:pPr>
-      <w:r>
-        <w:rPr>
-          <w:rFonts w:ascii="Calibri" w:hAnsi="Calibri" w:cs="Calibri"/>
-        </w:rPr>
-        <w:t>Discos são divididos em uma ou mais partições, cada uma com sistemas de arquivos</w:t>
-      </w:r>
-    </w:p>
-    <w:p>
-      <w:pPr>
-        <w:rPr>
-          <w:rFonts w:ascii="Calibri" w:hAnsi="Calibri" w:cs="Calibri"/>
-        </w:rPr>
-      </w:pPr>
-      <w:r>
-        <w:rPr>
-          <w:rFonts w:ascii="Calibri" w:hAnsi="Calibri" w:cs="Calibri"/>
-        </w:rPr>
-        <w:t xml:space="preserve">Setor 0 do disco é </w:t>
-      </w:r>
-      <w:r>
-        <w:rPr>
-          <w:rFonts w:ascii="Calibri" w:hAnsi="Calibri" w:cs="Calibri"/>
-        </w:rPr>
-        <w:t xml:space="preserve">um programa </w:t>
-      </w:r>
-      <w:r>
-        <w:rPr>
-          <w:rFonts w:ascii="Calibri" w:hAnsi="Calibri" w:cs="Calibri"/>
-        </w:rPr>
-        <w:t>chamado Master Boot Record (MBR)</w:t>
-      </w:r>
-    </w:p>
-    <w:p>
-      <w:pPr>
-        <w:rPr>
-          <w:rFonts w:ascii="Calibri" w:hAnsi="Calibri" w:cs="Calibri"/>
-        </w:rPr>
-      </w:pPr>
-      <w:r>
-        <w:rPr>
-          <w:rFonts w:ascii="Calibri" w:hAnsi="Calibri" w:cs="Calibri"/>
-        </w:rPr>
-        <w:t xml:space="preserve">Ao inicializar o sistema, a BIOS lê e executa o MBR que localiza a partição ativa, lê seu primeiro bloco chamado </w:t>
-      </w:r>
-      <w:r>
-        <w:rPr>
-          <w:rFonts w:ascii="Calibri" w:hAnsi="Calibri" w:cs="Calibri"/>
-          <w:b/>
-          <w:bCs/>
-        </w:rPr>
-        <w:t>bloco de boot</w:t>
-      </w:r>
-      <w:r>
-        <w:rPr>
-          <w:rFonts w:ascii="Calibri" w:hAnsi="Calibri" w:cs="Calibri"/>
-          <w:b/>
-          <w:bCs/>
-        </w:rPr>
-        <w:t xml:space="preserve"> </w:t>
-      </w:r>
-      <w:r>
-        <w:rPr>
-          <w:rFonts w:ascii="Calibri" w:hAnsi="Calibri" w:cs="Calibri"/>
-        </w:rPr>
-        <w:t>que carrega o SO contido na partição</w:t>
-      </w:r>
-    </w:p>
-    <w:p>
-      <w:pPr>
-        <w:rPr>
-          <w:rFonts w:ascii="Calibri" w:hAnsi="Calibri" w:cs="Calibri"/>
-        </w:rPr>
-      </w:pPr>
-      <w:r>
-        <w:rPr>
-          <w:rFonts w:ascii="Calibri" w:hAnsi="Calibri" w:cs="Calibri"/>
-        </w:rPr>
-        <w:t xml:space="preserve">Esquema da partição possui um </w:t>
-      </w:r>
-      <w:r>
-        <w:rPr>
-          <w:rFonts w:ascii="Calibri" w:hAnsi="Calibri" w:cs="Calibri"/>
-          <w:b/>
-          <w:bCs/>
-        </w:rPr>
-        <w:t xml:space="preserve">SuperBloco </w:t>
-      </w:r>
-      <w:r>
-        <w:rPr>
-          <w:rFonts w:ascii="Calibri" w:hAnsi="Calibri" w:cs="Calibri"/>
-        </w:rPr>
-        <w:t>que contém os principais parâmetros do sistema de arquivos e as informações sobre os blocos livres</w:t>
-      </w:r>
-    </w:p>
-    <w:p>
-      <w:pPr>
-        <w:rPr>
-          <w:rFonts w:ascii="Calibri" w:hAnsi="Calibri" w:cs="Calibri"/>
-          <w:b/>
-          <w:bCs/>
-        </w:rPr>
-      </w:pPr>
-      <w:r>
-        <w:rPr>
-          <w:rFonts w:ascii="Calibri" w:hAnsi="Calibri" w:cs="Calibri"/>
-          <w:b/>
-          <w:bCs/>
-        </w:rPr>
-        <w:t>Implementação de Arquivos</w:t>
-      </w:r>
-    </w:p>
-    <w:p>
-      <w:pPr>
-        <w:rPr>
-          <w:rFonts w:ascii="Calibri" w:hAnsi="Calibri" w:cs="Calibri"/>
-        </w:rPr>
-      </w:pPr>
-      <w:r>
-        <w:rPr>
-          <w:rFonts w:ascii="Calibri" w:hAnsi="Calibri" w:cs="Calibri"/>
-        </w:rPr>
-        <w:t xml:space="preserve">Alocação Contígua: </w:t>
-      </w:r>
+          <w:b/>
+          <w:bCs/>
+        </w:rPr>
+      </w:pPr>
+      <w:r>
+        <w:rPr>
+          <w:rFonts w:ascii="Calibri" w:hAnsi="Calibri" w:cs="Calibri"/>
+          <w:b/>
+          <w:bCs/>
+        </w:rPr>
+        <w:t>Implementação de Diretórios</w:t>
+      </w:r>
+    </w:p>
+    <w:p>
+      <w:pPr>
+        <w:rPr>
+          <w:rFonts w:ascii="Calibri" w:hAnsi="Calibri" w:cs="Calibri"/>
+        </w:rPr>
+      </w:pPr>
+      <w:r>
+        <w:rPr>
+          <w:rFonts w:ascii="Calibri" w:hAnsi="Calibri" w:cs="Calibri"/>
+        </w:rPr>
+        <w:t>Contém informações que permitem acessar os arquivos (encontrar blocos de discos)</w:t>
+      </w:r>
+    </w:p>
+    <w:p>
+      <w:pPr>
+        <w:rPr>
+          <w:rFonts w:ascii="Calibri" w:hAnsi="Calibri" w:cs="Calibri"/>
+        </w:rPr>
+      </w:pPr>
+      <w:r>
+        <w:rPr>
+          <w:rFonts w:ascii="Calibri" w:hAnsi="Calibri" w:cs="Calibri"/>
+        </w:rPr>
+        <w:t>Nome, tipo, tamanho proprietário, lista de blocos usados, data</w:t>
+      </w:r>
+    </w:p>
+    <w:p>
+      <w:pPr>
+        <w:rPr>
+          <w:rFonts w:ascii="Calibri" w:hAnsi="Calibri" w:cs="Calibri"/>
+        </w:rPr>
+      </w:pPr>
+      <w:r>
+        <w:rPr>
+          <w:rFonts w:ascii="Calibri" w:hAnsi="Calibri" w:cs="Calibri"/>
+        </w:rPr>
+        <w:t>Diretório simples: entrada fixa, endereço de disco e atributos na entrada de diretório</w:t>
+      </w:r>
+    </w:p>
+    <w:p>
+      <w:pPr>
+        <w:rPr>
+          <w:rFonts w:ascii="Calibri" w:hAnsi="Calibri" w:cs="Calibri"/>
+        </w:rPr>
+      </w:pPr>
+      <w:r>
+        <w:rPr>
+          <w:rFonts w:ascii="Calibri" w:hAnsi="Calibri" w:cs="Calibri"/>
+        </w:rPr>
+        <w:t xml:space="preserve">Diretório </w:t>
+      </w:r>
+      <w:proofErr w:type="spellStart"/>
+      <w:r>
+        <w:rPr>
+          <w:rFonts w:ascii="Calibri" w:hAnsi="Calibri" w:cs="Calibri"/>
+        </w:rPr>
+        <w:t>i-node</w:t>
+      </w:r>
+      <w:proofErr w:type="spellEnd"/>
+      <w:r>
+        <w:rPr>
+          <w:rFonts w:ascii="Calibri" w:hAnsi="Calibri" w:cs="Calibri"/>
+        </w:rPr>
+        <w:t xml:space="preserve">: cada entrada refere um </w:t>
+      </w:r>
+      <w:proofErr w:type="spellStart"/>
+      <w:r>
+        <w:rPr>
+          <w:rFonts w:ascii="Calibri" w:hAnsi="Calibri" w:cs="Calibri"/>
+        </w:rPr>
+        <w:t>i-node</w:t>
+      </w:r>
+      <w:proofErr w:type="spellEnd"/>
+    </w:p>
+    <w:p>
+      <w:pPr>
+        <w:rPr>
+          <w:rFonts w:ascii="Calibri" w:hAnsi="Calibri" w:cs="Calibri"/>
+        </w:rPr>
+      </w:pPr>
+    </w:p>
+    <w:p>
+      <w:pPr>
+        <w:rPr>
+          <w:rFonts w:ascii="Calibri" w:hAnsi="Calibri" w:cs="Calibri"/>
+        </w:rPr>
+      </w:pPr>
     </w:p>
     <w:sectPr>
       <w:pgSz w:w="11906" w:h="16838"/>
@@ -4114,6 +5154,151 @@
     </w:lvl>
   </w:abstractNum>
   <w:abstractNum w:abstractNumId="5" w15:restartNumberingAfterBreak="0">
+    <w:nsid w:val="169B6AC9"/>
+    <w:multiLevelType w:val="multilevel"/>
+    <w:tmpl w:val="DC4CE71C"/>
+    <w:lvl w:ilvl="0">
+      <w:start w:val="1"/>
+      <w:numFmt w:val="bullet"/>
+      <w:lvlText w:val=""/>
+      <w:lvlJc w:val="left"/>
+      <w:pPr>
+        <w:tabs>
+          <w:tab w:val="num" w:pos="720"/>
+        </w:tabs>
+        <w:ind w:left="720" w:hanging="360"/>
+      </w:pPr>
+      <w:rPr>
+        <w:rFonts w:ascii="Symbol" w:hAnsi="Symbol" w:hint="default"/>
+        <w:sz w:val="20"/>
+      </w:rPr>
+    </w:lvl>
+    <w:lvl w:ilvl="1">
+      <w:start w:val="1"/>
+      <w:numFmt w:val="lowerRoman"/>
+      <w:lvlText w:val="%2-"/>
+      <w:lvlJc w:val="left"/>
+      <w:pPr>
+        <w:ind w:left="1800" w:hanging="720"/>
+      </w:pPr>
+      <w:rPr>
+        <w:rFonts w:hint="default"/>
+      </w:rPr>
+    </w:lvl>
+    <w:lvl w:ilvl="2" w:tentative="1">
+      <w:start w:val="1"/>
+      <w:numFmt w:val="bullet"/>
+      <w:lvlText w:val=""/>
+      <w:lvlJc w:val="left"/>
+      <w:pPr>
+        <w:tabs>
+          <w:tab w:val="num" w:pos="2160"/>
+        </w:tabs>
+        <w:ind w:left="2160" w:hanging="360"/>
+      </w:pPr>
+      <w:rPr>
+        <w:rFonts w:ascii="Wingdings" w:hAnsi="Wingdings" w:hint="default"/>
+        <w:sz w:val="20"/>
+      </w:rPr>
+    </w:lvl>
+    <w:lvl w:ilvl="3" w:tentative="1">
+      <w:start w:val="1"/>
+      <w:numFmt w:val="bullet"/>
+      <w:lvlText w:val=""/>
+      <w:lvlJc w:val="left"/>
+      <w:pPr>
+        <w:tabs>
+          <w:tab w:val="num" w:pos="2880"/>
+        </w:tabs>
+        <w:ind w:left="2880" w:hanging="360"/>
+      </w:pPr>
+      <w:rPr>
+        <w:rFonts w:ascii="Wingdings" w:hAnsi="Wingdings" w:hint="default"/>
+        <w:sz w:val="20"/>
+      </w:rPr>
+    </w:lvl>
+    <w:lvl w:ilvl="4" w:tentative="1">
+      <w:start w:val="1"/>
+      <w:numFmt w:val="bullet"/>
+      <w:lvlText w:val=""/>
+      <w:lvlJc w:val="left"/>
+      <w:pPr>
+        <w:tabs>
+          <w:tab w:val="num" w:pos="3600"/>
+        </w:tabs>
+        <w:ind w:left="3600" w:hanging="360"/>
+      </w:pPr>
+      <w:rPr>
+        <w:rFonts w:ascii="Wingdings" w:hAnsi="Wingdings" w:hint="default"/>
+        <w:sz w:val="20"/>
+      </w:rPr>
+    </w:lvl>
+    <w:lvl w:ilvl="5" w:tentative="1">
+      <w:start w:val="1"/>
+      <w:numFmt w:val="bullet"/>
+      <w:lvlText w:val=""/>
+      <w:lvlJc w:val="left"/>
+      <w:pPr>
+        <w:tabs>
+          <w:tab w:val="num" w:pos="4320"/>
+        </w:tabs>
+        <w:ind w:left="4320" w:hanging="360"/>
+      </w:pPr>
+      <w:rPr>
+        <w:rFonts w:ascii="Wingdings" w:hAnsi="Wingdings" w:hint="default"/>
+        <w:sz w:val="20"/>
+      </w:rPr>
+    </w:lvl>
+    <w:lvl w:ilvl="6" w:tentative="1">
+      <w:start w:val="1"/>
+      <w:numFmt w:val="bullet"/>
+      <w:lvlText w:val=""/>
+      <w:lvlJc w:val="left"/>
+      <w:pPr>
+        <w:tabs>
+          <w:tab w:val="num" w:pos="5040"/>
+        </w:tabs>
+        <w:ind w:left="5040" w:hanging="360"/>
+      </w:pPr>
+      <w:rPr>
+        <w:rFonts w:ascii="Wingdings" w:hAnsi="Wingdings" w:hint="default"/>
+        <w:sz w:val="20"/>
+      </w:rPr>
+    </w:lvl>
+    <w:lvl w:ilvl="7" w:tentative="1">
+      <w:start w:val="1"/>
+      <w:numFmt w:val="bullet"/>
+      <w:lvlText w:val=""/>
+      <w:lvlJc w:val="left"/>
+      <w:pPr>
+        <w:tabs>
+          <w:tab w:val="num" w:pos="5760"/>
+        </w:tabs>
+        <w:ind w:left="5760" w:hanging="360"/>
+      </w:pPr>
+      <w:rPr>
+        <w:rFonts w:ascii="Wingdings" w:hAnsi="Wingdings" w:hint="default"/>
+        <w:sz w:val="20"/>
+      </w:rPr>
+    </w:lvl>
+    <w:lvl w:ilvl="8" w:tentative="1">
+      <w:start w:val="1"/>
+      <w:numFmt w:val="bullet"/>
+      <w:lvlText w:val=""/>
+      <w:lvlJc w:val="left"/>
+      <w:pPr>
+        <w:tabs>
+          <w:tab w:val="num" w:pos="6480"/>
+        </w:tabs>
+        <w:ind w:left="6480" w:hanging="360"/>
+      </w:pPr>
+      <w:rPr>
+        <w:rFonts w:ascii="Wingdings" w:hAnsi="Wingdings" w:hint="default"/>
+        <w:sz w:val="20"/>
+      </w:rPr>
+    </w:lvl>
+  </w:abstractNum>
+  <w:abstractNum w:abstractNumId="6" w15:restartNumberingAfterBreak="0">
     <w:nsid w:val="18DE3B3B"/>
     <w:multiLevelType w:val="hybridMultilevel"/>
     <w:tmpl w:val="01988E26"/>
@@ -4226,7 +5411,156 @@
       </w:rPr>
     </w:lvl>
   </w:abstractNum>
-  <w:abstractNum w:abstractNumId="6" w15:restartNumberingAfterBreak="0">
+  <w:abstractNum w:abstractNumId="7" w15:restartNumberingAfterBreak="0">
+    <w:nsid w:val="3EAC0FCA"/>
+    <w:multiLevelType w:val="multilevel"/>
+    <w:tmpl w:val="FC54D02E"/>
+    <w:lvl w:ilvl="0">
+      <w:start w:val="1"/>
+      <w:numFmt w:val="bullet"/>
+      <w:lvlText w:val=""/>
+      <w:lvlJc w:val="left"/>
+      <w:pPr>
+        <w:tabs>
+          <w:tab w:val="num" w:pos="720"/>
+        </w:tabs>
+        <w:ind w:left="720" w:hanging="360"/>
+      </w:pPr>
+      <w:rPr>
+        <w:rFonts w:ascii="Symbol" w:hAnsi="Symbol" w:hint="default"/>
+        <w:sz w:val="20"/>
+      </w:rPr>
+    </w:lvl>
+    <w:lvl w:ilvl="1" w:tentative="1">
+      <w:start w:val="1"/>
+      <w:numFmt w:val="bullet"/>
+      <w:lvlText w:val="o"/>
+      <w:lvlJc w:val="left"/>
+      <w:pPr>
+        <w:tabs>
+          <w:tab w:val="num" w:pos="1440"/>
+        </w:tabs>
+        <w:ind w:left="1440" w:hanging="360"/>
+      </w:pPr>
+      <w:rPr>
+        <w:rFonts w:ascii="Courier New" w:hAnsi="Courier New" w:hint="default"/>
+        <w:sz w:val="20"/>
+      </w:rPr>
+    </w:lvl>
+    <w:lvl w:ilvl="2" w:tentative="1">
+      <w:start w:val="1"/>
+      <w:numFmt w:val="bullet"/>
+      <w:lvlText w:val=""/>
+      <w:lvlJc w:val="left"/>
+      <w:pPr>
+        <w:tabs>
+          <w:tab w:val="num" w:pos="2160"/>
+        </w:tabs>
+        <w:ind w:left="2160" w:hanging="360"/>
+      </w:pPr>
+      <w:rPr>
+        <w:rFonts w:ascii="Wingdings" w:hAnsi="Wingdings" w:hint="default"/>
+        <w:sz w:val="20"/>
+      </w:rPr>
+    </w:lvl>
+    <w:lvl w:ilvl="3" w:tentative="1">
+      <w:start w:val="1"/>
+      <w:numFmt w:val="bullet"/>
+      <w:lvlText w:val=""/>
+      <w:lvlJc w:val="left"/>
+      <w:pPr>
+        <w:tabs>
+          <w:tab w:val="num" w:pos="2880"/>
+        </w:tabs>
+        <w:ind w:left="2880" w:hanging="360"/>
+      </w:pPr>
+      <w:rPr>
+        <w:rFonts w:ascii="Wingdings" w:hAnsi="Wingdings" w:hint="default"/>
+        <w:sz w:val="20"/>
+      </w:rPr>
+    </w:lvl>
+    <w:lvl w:ilvl="4" w:tentative="1">
+      <w:start w:val="1"/>
+      <w:numFmt w:val="bullet"/>
+      <w:lvlText w:val=""/>
+      <w:lvlJc w:val="left"/>
+      <w:pPr>
+        <w:tabs>
+          <w:tab w:val="num" w:pos="3600"/>
+        </w:tabs>
+        <w:ind w:left="3600" w:hanging="360"/>
+      </w:pPr>
+      <w:rPr>
+        <w:rFonts w:ascii="Wingdings" w:hAnsi="Wingdings" w:hint="default"/>
+        <w:sz w:val="20"/>
+      </w:rPr>
+    </w:lvl>
+    <w:lvl w:ilvl="5" w:tentative="1">
+      <w:start w:val="1"/>
+      <w:numFmt w:val="bullet"/>
+      <w:lvlText w:val=""/>
+      <w:lvlJc w:val="left"/>
+      <w:pPr>
+        <w:tabs>
+          <w:tab w:val="num" w:pos="4320"/>
+        </w:tabs>
+        <w:ind w:left="4320" w:hanging="360"/>
+      </w:pPr>
+      <w:rPr>
+        <w:rFonts w:ascii="Wingdings" w:hAnsi="Wingdings" w:hint="default"/>
+        <w:sz w:val="20"/>
+      </w:rPr>
+    </w:lvl>
+    <w:lvl w:ilvl="6" w:tentative="1">
+      <w:start w:val="1"/>
+      <w:numFmt w:val="bullet"/>
+      <w:lvlText w:val=""/>
+      <w:lvlJc w:val="left"/>
+      <w:pPr>
+        <w:tabs>
+          <w:tab w:val="num" w:pos="5040"/>
+        </w:tabs>
+        <w:ind w:left="5040" w:hanging="360"/>
+      </w:pPr>
+      <w:rPr>
+        <w:rFonts w:ascii="Wingdings" w:hAnsi="Wingdings" w:hint="default"/>
+        <w:sz w:val="20"/>
+      </w:rPr>
+    </w:lvl>
+    <w:lvl w:ilvl="7" w:tentative="1">
+      <w:start w:val="1"/>
+      <w:numFmt w:val="bullet"/>
+      <w:lvlText w:val=""/>
+      <w:lvlJc w:val="left"/>
+      <w:pPr>
+        <w:tabs>
+          <w:tab w:val="num" w:pos="5760"/>
+        </w:tabs>
+        <w:ind w:left="5760" w:hanging="360"/>
+      </w:pPr>
+      <w:rPr>
+        <w:rFonts w:ascii="Wingdings" w:hAnsi="Wingdings" w:hint="default"/>
+        <w:sz w:val="20"/>
+      </w:rPr>
+    </w:lvl>
+    <w:lvl w:ilvl="8" w:tentative="1">
+      <w:start w:val="1"/>
+      <w:numFmt w:val="bullet"/>
+      <w:lvlText w:val=""/>
+      <w:lvlJc w:val="left"/>
+      <w:pPr>
+        <w:tabs>
+          <w:tab w:val="num" w:pos="6480"/>
+        </w:tabs>
+        <w:ind w:left="6480" w:hanging="360"/>
+      </w:pPr>
+      <w:rPr>
+        <w:rFonts w:ascii="Wingdings" w:hAnsi="Wingdings" w:hint="default"/>
+        <w:sz w:val="20"/>
+      </w:rPr>
+    </w:lvl>
+  </w:abstractNum>
+  <w:abstractNum w:abstractNumId="8" w15:restartNumberingAfterBreak="0">
     <w:nsid w:val="4AD3352E"/>
     <w:multiLevelType w:val="hybridMultilevel"/>
     <w:tmpl w:val="A9C80B7A"/>
@@ -4339,7 +5673,7 @@
       </w:rPr>
     </w:lvl>
   </w:abstractNum>
-  <w:abstractNum w:abstractNumId="7" w15:restartNumberingAfterBreak="0">
+  <w:abstractNum w:abstractNumId="9" w15:restartNumberingAfterBreak="0">
     <w:nsid w:val="5F394BCD"/>
     <w:multiLevelType w:val="hybridMultilevel"/>
     <w:tmpl w:val="47A62080"/>
@@ -4452,7 +5786,7 @@
       </w:rPr>
     </w:lvl>
   </w:abstractNum>
-  <w:abstractNum w:abstractNumId="8" w15:restartNumberingAfterBreak="0">
+  <w:abstractNum w:abstractNumId="10" w15:restartNumberingAfterBreak="0">
     <w:nsid w:val="608D5F34"/>
     <w:multiLevelType w:val="hybridMultilevel"/>
     <w:tmpl w:val="C0E6D118"/>
@@ -4565,7 +5899,7 @@
       </w:rPr>
     </w:lvl>
   </w:abstractNum>
-  <w:abstractNum w:abstractNumId="9" w15:restartNumberingAfterBreak="0">
+  <w:abstractNum w:abstractNumId="11" w15:restartNumberingAfterBreak="0">
     <w:nsid w:val="67587766"/>
     <w:multiLevelType w:val="hybridMultilevel"/>
     <w:tmpl w:val="AC34B408"/>
@@ -4678,7 +6012,7 @@
       </w:rPr>
     </w:lvl>
   </w:abstractNum>
-  <w:abstractNum w:abstractNumId="10" w15:restartNumberingAfterBreak="0">
+  <w:abstractNum w:abstractNumId="12" w15:restartNumberingAfterBreak="0">
     <w:nsid w:val="6EA92B93"/>
     <w:multiLevelType w:val="hybridMultilevel"/>
     <w:tmpl w:val="E77032E4"/>
@@ -4791,7 +6125,7 @@
       </w:rPr>
     </w:lvl>
   </w:abstractNum>
-  <w:abstractNum w:abstractNumId="11" w15:restartNumberingAfterBreak="0">
+  <w:abstractNum w:abstractNumId="13" w15:restartNumberingAfterBreak="0">
     <w:nsid w:val="7AE6208D"/>
     <w:multiLevelType w:val="hybridMultilevel"/>
     <w:tmpl w:val="0682048E"/>
@@ -4904,7 +6238,7 @@
       </w:rPr>
     </w:lvl>
   </w:abstractNum>
-  <w:abstractNum w:abstractNumId="12" w15:restartNumberingAfterBreak="0">
+  <w:abstractNum w:abstractNumId="14" w15:restartNumberingAfterBreak="0">
     <w:nsid w:val="7ECF1E0B"/>
     <w:multiLevelType w:val="hybridMultilevel"/>
     <w:tmpl w:val="8E5004CE"/>
@@ -5018,19 +6352,19 @@
     </w:lvl>
   </w:abstractNum>
   <w:num w:numId="1" w16cid:durableId="852299825">
-    <w:abstractNumId w:val="8"/>
+    <w:abstractNumId w:val="10"/>
   </w:num>
   <w:num w:numId="2" w16cid:durableId="1883982125">
-    <w:abstractNumId w:val="5"/>
+    <w:abstractNumId w:val="6"/>
   </w:num>
   <w:num w:numId="3" w16cid:durableId="1550412133">
     <w:abstractNumId w:val="2"/>
   </w:num>
   <w:num w:numId="4" w16cid:durableId="268199044">
-    <w:abstractNumId w:val="11"/>
+    <w:abstractNumId w:val="13"/>
   </w:num>
   <w:num w:numId="5" w16cid:durableId="1622376052">
-    <w:abstractNumId w:val="12"/>
+    <w:abstractNumId w:val="14"/>
   </w:num>
   <w:num w:numId="6" w16cid:durableId="1470586959">
     <w:abstractNumId w:val="1"/>
@@ -5042,19 +6376,25 @@
     <w:abstractNumId w:val="0"/>
   </w:num>
   <w:num w:numId="9" w16cid:durableId="733358655">
-    <w:abstractNumId w:val="7"/>
+    <w:abstractNumId w:val="9"/>
   </w:num>
   <w:num w:numId="10" w16cid:durableId="67115606">
     <w:abstractNumId w:val="4"/>
   </w:num>
   <w:num w:numId="11" w16cid:durableId="1176699304">
-    <w:abstractNumId w:val="6"/>
+    <w:abstractNumId w:val="8"/>
   </w:num>
   <w:num w:numId="12" w16cid:durableId="218787950">
-    <w:abstractNumId w:val="10"/>
+    <w:abstractNumId w:val="12"/>
   </w:num>
   <w:num w:numId="13" w16cid:durableId="11995432">
-    <w:abstractNumId w:val="9"/>
+    <w:abstractNumId w:val="11"/>
+  </w:num>
+  <w:num w:numId="14" w16cid:durableId="16152891">
+    <w:abstractNumId w:val="7"/>
+  </w:num>
+  <w:num w:numId="15" w16cid:durableId="1791509957">
+    <w:abstractNumId w:val="5"/>
   </w:num>
 </w:numbering>
 </file>
@@ -5459,13 +6799,13 @@
   <w:style w:type="paragraph" w:default="1" w:styleId="Normal">
     <w:name w:val="Normal"/>
     <w:qFormat/>
-    <w:rsid w:val="00EE5291"/>
+    <w:rsid w:val="00F9613B"/>
   </w:style>
-  <w:style w:type="paragraph" w:styleId="Heading1">
+  <w:style w:type="paragraph" w:styleId="Ttulo1">
     <w:name w:val="heading 1"/>
     <w:basedOn w:val="Normal"/>
     <w:next w:val="Normal"/>
-    <w:link w:val="Heading1Char"/>
+    <w:link w:val="Ttulo1Char"/>
     <w:uiPriority w:val="9"/>
     <w:qFormat/>
     <w:rsid w:val="0058493E"/>
@@ -5482,11 +6822,11 @@
       <w:szCs w:val="40"/>
     </w:rPr>
   </w:style>
-  <w:style w:type="paragraph" w:styleId="Heading2">
+  <w:style w:type="paragraph" w:styleId="Ttulo2">
     <w:name w:val="heading 2"/>
     <w:basedOn w:val="Normal"/>
     <w:next w:val="Normal"/>
-    <w:link w:val="Heading2Char"/>
+    <w:link w:val="Ttulo2Char"/>
     <w:uiPriority w:val="9"/>
     <w:semiHidden/>
     <w:unhideWhenUsed/>
@@ -5505,11 +6845,11 @@
       <w:szCs w:val="32"/>
     </w:rPr>
   </w:style>
-  <w:style w:type="paragraph" w:styleId="Heading3">
+  <w:style w:type="paragraph" w:styleId="Ttulo3">
     <w:name w:val="heading 3"/>
     <w:basedOn w:val="Normal"/>
     <w:next w:val="Normal"/>
-    <w:link w:val="Heading3Char"/>
+    <w:link w:val="Ttulo3Char"/>
     <w:uiPriority w:val="9"/>
     <w:semiHidden/>
     <w:unhideWhenUsed/>
@@ -5528,11 +6868,11 @@
       <w:szCs w:val="28"/>
     </w:rPr>
   </w:style>
-  <w:style w:type="paragraph" w:styleId="Heading4">
+  <w:style w:type="paragraph" w:styleId="Ttulo4">
     <w:name w:val="heading 4"/>
     <w:basedOn w:val="Normal"/>
     <w:next w:val="Normal"/>
-    <w:link w:val="Heading4Char"/>
+    <w:link w:val="Ttulo4Char"/>
     <w:uiPriority w:val="9"/>
     <w:semiHidden/>
     <w:unhideWhenUsed/>
@@ -5551,11 +6891,11 @@
       <w:color w:val="0F4761" w:themeColor="accent1" w:themeShade="BF"/>
     </w:rPr>
   </w:style>
-  <w:style w:type="paragraph" w:styleId="Heading5">
+  <w:style w:type="paragraph" w:styleId="Ttulo5">
     <w:name w:val="heading 5"/>
     <w:basedOn w:val="Normal"/>
     <w:next w:val="Normal"/>
-    <w:link w:val="Heading5Char"/>
+    <w:link w:val="Ttulo5Char"/>
     <w:uiPriority w:val="9"/>
     <w:semiHidden/>
     <w:unhideWhenUsed/>
@@ -5572,11 +6912,11 @@
       <w:color w:val="0F4761" w:themeColor="accent1" w:themeShade="BF"/>
     </w:rPr>
   </w:style>
-  <w:style w:type="paragraph" w:styleId="Heading6">
+  <w:style w:type="paragraph" w:styleId="Ttulo6">
     <w:name w:val="heading 6"/>
     <w:basedOn w:val="Normal"/>
     <w:next w:val="Normal"/>
-    <w:link w:val="Heading6Char"/>
+    <w:link w:val="Ttulo6Char"/>
     <w:uiPriority w:val="9"/>
     <w:semiHidden/>
     <w:unhideWhenUsed/>
@@ -5595,11 +6935,11 @@
       <w:color w:val="595959" w:themeColor="text1" w:themeTint="A6"/>
     </w:rPr>
   </w:style>
-  <w:style w:type="paragraph" w:styleId="Heading7">
+  <w:style w:type="paragraph" w:styleId="Ttulo7">
     <w:name w:val="heading 7"/>
     <w:basedOn w:val="Normal"/>
     <w:next w:val="Normal"/>
-    <w:link w:val="Heading7Char"/>
+    <w:link w:val="Ttulo7Char"/>
     <w:uiPriority w:val="9"/>
     <w:semiHidden/>
     <w:unhideWhenUsed/>
@@ -5616,11 +6956,11 @@
       <w:color w:val="595959" w:themeColor="text1" w:themeTint="A6"/>
     </w:rPr>
   </w:style>
-  <w:style w:type="paragraph" w:styleId="Heading8">
+  <w:style w:type="paragraph" w:styleId="Ttulo8">
     <w:name w:val="heading 8"/>
     <w:basedOn w:val="Normal"/>
     <w:next w:val="Normal"/>
-    <w:link w:val="Heading8Char"/>
+    <w:link w:val="Ttulo8Char"/>
     <w:uiPriority w:val="9"/>
     <w:semiHidden/>
     <w:unhideWhenUsed/>
@@ -5639,11 +6979,11 @@
       <w:color w:val="272727" w:themeColor="text1" w:themeTint="D8"/>
     </w:rPr>
   </w:style>
-  <w:style w:type="paragraph" w:styleId="Heading9">
+  <w:style w:type="paragraph" w:styleId="Ttulo9">
     <w:name w:val="heading 9"/>
     <w:basedOn w:val="Normal"/>
     <w:next w:val="Normal"/>
-    <w:link w:val="Heading9Char"/>
+    <w:link w:val="Ttulo9Char"/>
     <w:uiPriority w:val="9"/>
     <w:semiHidden/>
     <w:unhideWhenUsed/>
@@ -5660,13 +7000,13 @@
       <w:color w:val="272727" w:themeColor="text1" w:themeTint="D8"/>
     </w:rPr>
   </w:style>
-  <w:style w:type="character" w:default="1" w:styleId="DefaultParagraphFont">
+  <w:style w:type="character" w:default="1" w:styleId="Fontepargpadro">
     <w:name w:val="Default Paragraph Font"/>
     <w:uiPriority w:val="1"/>
     <w:semiHidden/>
     <w:unhideWhenUsed/>
   </w:style>
-  <w:style w:type="table" w:default="1" w:styleId="TableNormal">
+  <w:style w:type="table" w:default="1" w:styleId="Tabelanormal">
     <w:name w:val="Normal Table"/>
     <w:uiPriority w:val="99"/>
     <w:semiHidden/>
@@ -5681,16 +7021,16 @@
       </w:tblCellMar>
     </w:tblPr>
   </w:style>
-  <w:style w:type="numbering" w:default="1" w:styleId="NoList">
+  <w:style w:type="numbering" w:default="1" w:styleId="Semlista">
     <w:name w:val="No List"/>
     <w:uiPriority w:val="99"/>
     <w:semiHidden/>
     <w:unhideWhenUsed/>
   </w:style>
-  <w:style w:type="character" w:customStyle="1" w:styleId="Heading1Char">
-    <w:name w:val="Heading 1 Char"/>
-    <w:basedOn w:val="DefaultParagraphFont"/>
-    <w:link w:val="Heading1"/>
+  <w:style w:type="character" w:customStyle="1" w:styleId="Ttulo1Char">
+    <w:name w:val="Título 1 Char"/>
+    <w:basedOn w:val="Fontepargpadro"/>
+    <w:link w:val="Ttulo1"/>
     <w:uiPriority w:val="9"/>
     <w:rsid w:val="0058493E"/>
     <w:rPr>
@@ -5700,10 +7040,10 @@
       <w:szCs w:val="40"/>
     </w:rPr>
   </w:style>
-  <w:style w:type="character" w:customStyle="1" w:styleId="Heading2Char">
-    <w:name w:val="Heading 2 Char"/>
-    <w:basedOn w:val="DefaultParagraphFont"/>
-    <w:link w:val="Heading2"/>
+  <w:style w:type="character" w:customStyle="1" w:styleId="Ttulo2Char">
+    <w:name w:val="Título 2 Char"/>
+    <w:basedOn w:val="Fontepargpadro"/>
+    <w:link w:val="Ttulo2"/>
     <w:uiPriority w:val="9"/>
     <w:semiHidden/>
     <w:rsid w:val="0058493E"/>
@@ -5714,10 +7054,10 @@
       <w:szCs w:val="32"/>
     </w:rPr>
   </w:style>
-  <w:style w:type="character" w:customStyle="1" w:styleId="Heading3Char">
-    <w:name w:val="Heading 3 Char"/>
-    <w:basedOn w:val="DefaultParagraphFont"/>
-    <w:link w:val="Heading3"/>
+  <w:style w:type="character" w:customStyle="1" w:styleId="Ttulo3Char">
+    <w:name w:val="Título 3 Char"/>
+    <w:basedOn w:val="Fontepargpadro"/>
+    <w:link w:val="Ttulo3"/>
     <w:uiPriority w:val="9"/>
     <w:semiHidden/>
     <w:rsid w:val="0058493E"/>
@@ -5728,10 +7068,10 @@
       <w:szCs w:val="28"/>
     </w:rPr>
   </w:style>
-  <w:style w:type="character" w:customStyle="1" w:styleId="Heading4Char">
-    <w:name w:val="Heading 4 Char"/>
-    <w:basedOn w:val="DefaultParagraphFont"/>
-    <w:link w:val="Heading4"/>
+  <w:style w:type="character" w:customStyle="1" w:styleId="Ttulo4Char">
+    <w:name w:val="Título 4 Char"/>
+    <w:basedOn w:val="Fontepargpadro"/>
+    <w:link w:val="Ttulo4"/>
     <w:uiPriority w:val="9"/>
     <w:semiHidden/>
     <w:rsid w:val="0058493E"/>
@@ -5742,10 +7082,10 @@
       <w:color w:val="0F4761" w:themeColor="accent1" w:themeShade="BF"/>
     </w:rPr>
   </w:style>
-  <w:style w:type="character" w:customStyle="1" w:styleId="Heading5Char">
-    <w:name w:val="Heading 5 Char"/>
-    <w:basedOn w:val="DefaultParagraphFont"/>
-    <w:link w:val="Heading5"/>
+  <w:style w:type="character" w:customStyle="1" w:styleId="Ttulo5Char">
+    <w:name w:val="Título 5 Char"/>
+    <w:basedOn w:val="Fontepargpadro"/>
+    <w:link w:val="Ttulo5"/>
     <w:uiPriority w:val="9"/>
     <w:semiHidden/>
     <w:rsid w:val="0058493E"/>
@@ -5754,10 +7094,10 @@
       <w:color w:val="0F4761" w:themeColor="accent1" w:themeShade="BF"/>
     </w:rPr>
   </w:style>
-  <w:style w:type="character" w:customStyle="1" w:styleId="Heading6Char">
-    <w:name w:val="Heading 6 Char"/>
-    <w:basedOn w:val="DefaultParagraphFont"/>
-    <w:link w:val="Heading6"/>
+  <w:style w:type="character" w:customStyle="1" w:styleId="Ttulo6Char">
+    <w:name w:val="Título 6 Char"/>
+    <w:basedOn w:val="Fontepargpadro"/>
+    <w:link w:val="Ttulo6"/>
     <w:uiPriority w:val="9"/>
     <w:semiHidden/>
     <w:rsid w:val="0058493E"/>
@@ -5768,10 +7108,10 @@
       <w:color w:val="595959" w:themeColor="text1" w:themeTint="A6"/>
     </w:rPr>
   </w:style>
-  <w:style w:type="character" w:customStyle="1" w:styleId="Heading7Char">
-    <w:name w:val="Heading 7 Char"/>
-    <w:basedOn w:val="DefaultParagraphFont"/>
-    <w:link w:val="Heading7"/>
+  <w:style w:type="character" w:customStyle="1" w:styleId="Ttulo7Char">
+    <w:name w:val="Título 7 Char"/>
+    <w:basedOn w:val="Fontepargpadro"/>
+    <w:link w:val="Ttulo7"/>
     <w:uiPriority w:val="9"/>
     <w:semiHidden/>
     <w:rsid w:val="0058493E"/>
@@ -5780,10 +7120,10 @@
       <w:color w:val="595959" w:themeColor="text1" w:themeTint="A6"/>
     </w:rPr>
   </w:style>
-  <w:style w:type="character" w:customStyle="1" w:styleId="Heading8Char">
-    <w:name w:val="Heading 8 Char"/>
-    <w:basedOn w:val="DefaultParagraphFont"/>
-    <w:link w:val="Heading8"/>
+  <w:style w:type="character" w:customStyle="1" w:styleId="Ttulo8Char">
+    <w:name w:val="Título 8 Char"/>
+    <w:basedOn w:val="Fontepargpadro"/>
+    <w:link w:val="Ttulo8"/>
     <w:uiPriority w:val="9"/>
     <w:semiHidden/>
     <w:rsid w:val="0058493E"/>
@@ -5794,10 +7134,10 @@
       <w:color w:val="272727" w:themeColor="text1" w:themeTint="D8"/>
     </w:rPr>
   </w:style>
-  <w:style w:type="character" w:customStyle="1" w:styleId="Heading9Char">
-    <w:name w:val="Heading 9 Char"/>
-    <w:basedOn w:val="DefaultParagraphFont"/>
-    <w:link w:val="Heading9"/>
+  <w:style w:type="character" w:customStyle="1" w:styleId="Ttulo9Char">
+    <w:name w:val="Título 9 Char"/>
+    <w:basedOn w:val="Fontepargpadro"/>
+    <w:link w:val="Ttulo9"/>
     <w:uiPriority w:val="9"/>
     <w:semiHidden/>
     <w:rsid w:val="0058493E"/>
@@ -5806,11 +7146,11 @@
       <w:color w:val="272727" w:themeColor="text1" w:themeTint="D8"/>
     </w:rPr>
   </w:style>
-  <w:style w:type="paragraph" w:styleId="Title">
+  <w:style w:type="paragraph" w:styleId="Ttulo">
     <w:name w:val="Title"/>
     <w:basedOn w:val="Normal"/>
     <w:next w:val="Normal"/>
-    <w:link w:val="TitleChar"/>
+    <w:link w:val="TtuloChar"/>
     <w:uiPriority w:val="10"/>
     <w:qFormat/>
     <w:rsid w:val="0058493E"/>
@@ -5826,10 +7166,10 @@
       <w:szCs w:val="56"/>
     </w:rPr>
   </w:style>
-  <w:style w:type="character" w:customStyle="1" w:styleId="TitleChar">
-    <w:name w:val="Title Char"/>
-    <w:basedOn w:val="DefaultParagraphFont"/>
-    <w:link w:val="Title"/>
+  <w:style w:type="character" w:customStyle="1" w:styleId="TtuloChar">
+    <w:name w:val="Título Char"/>
+    <w:basedOn w:val="Fontepargpadro"/>
+    <w:link w:val="Ttulo"/>
     <w:uiPriority w:val="10"/>
     <w:rsid w:val="0058493E"/>
     <w:rPr>
@@ -5840,11 +7180,11 @@
       <w:szCs w:val="56"/>
     </w:rPr>
   </w:style>
-  <w:style w:type="paragraph" w:styleId="Subtitle">
+  <w:style w:type="paragraph" w:styleId="Subttulo">
     <w:name w:val="Subtitle"/>
     <w:basedOn w:val="Normal"/>
     <w:next w:val="Normal"/>
-    <w:link w:val="SubtitleChar"/>
+    <w:link w:val="SubttuloChar"/>
     <w:uiPriority w:val="11"/>
     <w:qFormat/>
     <w:rsid w:val="0058493E"/>
@@ -5861,10 +7201,10 @@
       <w:szCs w:val="28"/>
     </w:rPr>
   </w:style>
-  <w:style w:type="character" w:customStyle="1" w:styleId="SubtitleChar">
-    <w:name w:val="Subtitle Char"/>
-    <w:basedOn w:val="DefaultParagraphFont"/>
-    <w:link w:val="Subtitle"/>
+  <w:style w:type="character" w:customStyle="1" w:styleId="SubttuloChar">
+    <w:name w:val="Subtítulo Char"/>
+    <w:basedOn w:val="Fontepargpadro"/>
+    <w:link w:val="Subttulo"/>
     <w:uiPriority w:val="11"/>
     <w:rsid w:val="0058493E"/>
     <w:rPr>
@@ -5875,11 +7215,11 @@
       <w:szCs w:val="28"/>
     </w:rPr>
   </w:style>
-  <w:style w:type="paragraph" w:styleId="Quote">
+  <w:style w:type="paragraph" w:styleId="Citao">
     <w:name w:val="Quote"/>
     <w:basedOn w:val="Normal"/>
     <w:next w:val="Normal"/>
-    <w:link w:val="QuoteChar"/>
+    <w:link w:val="CitaoChar"/>
     <w:uiPriority w:val="29"/>
     <w:qFormat/>
     <w:rsid w:val="0058493E"/>
@@ -5893,10 +7233,10 @@
       <w:color w:val="404040" w:themeColor="text1" w:themeTint="BF"/>
     </w:rPr>
   </w:style>
-  <w:style w:type="character" w:customStyle="1" w:styleId="QuoteChar">
-    <w:name w:val="Quote Char"/>
-    <w:basedOn w:val="DefaultParagraphFont"/>
-    <w:link w:val="Quote"/>
+  <w:style w:type="character" w:customStyle="1" w:styleId="CitaoChar">
+    <w:name w:val="Citação Char"/>
+    <w:basedOn w:val="Fontepargpadro"/>
+    <w:link w:val="Citao"/>
     <w:uiPriority w:val="29"/>
     <w:rsid w:val="0058493E"/>
     <w:rPr>
@@ -5905,7 +7245,7 @@
       <w:color w:val="404040" w:themeColor="text1" w:themeTint="BF"/>
     </w:rPr>
   </w:style>
-  <w:style w:type="paragraph" w:styleId="ListParagraph">
+  <w:style w:type="paragraph" w:styleId="PargrafodaLista">
     <w:name w:val="List Paragraph"/>
     <w:basedOn w:val="Normal"/>
     <w:uiPriority w:val="34"/>
@@ -5916,9 +7256,9 @@
       <w:contextualSpacing/>
     </w:pPr>
   </w:style>
-  <w:style w:type="character" w:styleId="IntenseEmphasis">
+  <w:style w:type="character" w:styleId="nfaseIntensa">
     <w:name w:val="Intense Emphasis"/>
-    <w:basedOn w:val="DefaultParagraphFont"/>
+    <w:basedOn w:val="Fontepargpadro"/>
     <w:uiPriority w:val="21"/>
     <w:qFormat/>
     <w:rsid w:val="0058493E"/>
@@ -5928,11 +7268,11 @@
       <w:color w:val="0F4761" w:themeColor="accent1" w:themeShade="BF"/>
     </w:rPr>
   </w:style>
-  <w:style w:type="paragraph" w:styleId="IntenseQuote">
+  <w:style w:type="paragraph" w:styleId="CitaoIntensa">
     <w:name w:val="Intense Quote"/>
     <w:basedOn w:val="Normal"/>
     <w:next w:val="Normal"/>
-    <w:link w:val="IntenseQuoteChar"/>
+    <w:link w:val="CitaoIntensaChar"/>
     <w:uiPriority w:val="30"/>
     <w:qFormat/>
     <w:rsid w:val="0058493E"/>
@@ -5951,10 +7291,10 @@
       <w:color w:val="0F4761" w:themeColor="accent1" w:themeShade="BF"/>
     </w:rPr>
   </w:style>
-  <w:style w:type="character" w:customStyle="1" w:styleId="IntenseQuoteChar">
-    <w:name w:val="Intense Quote Char"/>
-    <w:basedOn w:val="DefaultParagraphFont"/>
-    <w:link w:val="IntenseQuote"/>
+  <w:style w:type="character" w:customStyle="1" w:styleId="CitaoIntensaChar">
+    <w:name w:val="Citação Intensa Char"/>
+    <w:basedOn w:val="Fontepargpadro"/>
+    <w:link w:val="CitaoIntensa"/>
     <w:uiPriority w:val="30"/>
     <w:rsid w:val="0058493E"/>
     <w:rPr>
@@ -5963,9 +7303,9 @@
       <w:color w:val="0F4761" w:themeColor="accent1" w:themeShade="BF"/>
     </w:rPr>
   </w:style>
-  <w:style w:type="character" w:styleId="IntenseReference">
+  <w:style w:type="character" w:styleId="RefernciaIntensa">
     <w:name w:val="Intense Reference"/>
-    <w:basedOn w:val="DefaultParagraphFont"/>
+    <w:basedOn w:val="Fontepargpadro"/>
     <w:uiPriority w:val="32"/>
     <w:qFormat/>
     <w:rsid w:val="0058493E"/>
@@ -5975,6 +7315,36 @@
       <w:smallCaps/>
       <w:color w:val="0F4761" w:themeColor="accent1" w:themeShade="BF"/>
       <w:spacing w:val="5"/>
+    </w:rPr>
+  </w:style>
+  <w:style w:type="paragraph" w:styleId="NormalWeb">
+    <w:name w:val="Normal (Web)"/>
+    <w:basedOn w:val="Normal"/>
+    <w:uiPriority w:val="99"/>
+    <w:semiHidden/>
+    <w:unhideWhenUsed/>
+    <w:rsid w:val="00C91EEE"/>
+    <w:pPr>
+      <w:spacing w:before="100" w:beforeAutospacing="1" w:after="100" w:afterAutospacing="1" w:line="240" w:lineRule="auto"/>
+    </w:pPr>
+    <w:rPr>
+      <w:rFonts w:ascii="Times New Roman" w:eastAsia="Times New Roman" w:hAnsi="Times New Roman" w:cs="Times New Roman"/>
+      <w:kern w:val="0"/>
+      <w:sz w:val="24"/>
+      <w:szCs w:val="24"/>
+      <w:lang w:eastAsia="pt-BR"/>
+      <w14:ligatures w14:val="none"/>
+    </w:rPr>
+  </w:style>
+  <w:style w:type="character" w:styleId="Forte">
+    <w:name w:val="Strong"/>
+    <w:basedOn w:val="Fontepargpadro"/>
+    <w:uiPriority w:val="22"/>
+    <w:qFormat/>
+    <w:rsid w:val="00C91EEE"/>
+    <w:rPr>
+      <w:b/>
+      <w:bCs/>
     </w:rPr>
   </w:style>
 </w:styles>

</xml_diff>